<commit_message>
Generado docx de cada FM34 con éxito
</commit_message>
<xml_diff>
--- a/office_templates/prueba.docx
+++ b/office_templates/prueba.docx
@@ -20,6 +20,442 @@
       <w:r>
         <w:rPr/>
         <w:t>Semana al: {semanaAl}</w:t>
+      </w:r>
+    </w:p>
+    <w:p>
+      <w:pPr>
+        <w:pStyle w:val="Normal"/>
+        <w:rPr/>
+      </w:pPr>
+      <w:r>
+        <w:rPr/>
+      </w:r>
+    </w:p>
+    <w:tbl>
+      <w:tblPr>
+        <w:tblW w:w="9972" w:type="dxa"/>
+        <w:jc w:val="left"/>
+        <w:tblInd w:w="55" w:type="dxa"/>
+        <w:tblBorders>
+          <w:top w:val="single" w:sz="2" w:space="0" w:color="000000"/>
+          <w:left w:val="single" w:sz="2" w:space="0" w:color="000000"/>
+          <w:bottom w:val="single" w:sz="2" w:space="0" w:color="000000"/>
+          <w:insideH w:val="single" w:sz="2" w:space="0" w:color="000000"/>
+          <w:right w:val="nil"/>
+          <w:insideV w:val="nil"/>
+        </w:tblBorders>
+        <w:tblCellMar>
+          <w:top w:w="55" w:type="dxa"/>
+          <w:left w:w="54" w:type="dxa"/>
+          <w:bottom w:w="55" w:type="dxa"/>
+          <w:right w:w="55" w:type="dxa"/>
+        </w:tblCellMar>
+      </w:tblPr>
+      <w:tblGrid>
+        <w:gridCol w:w="1424"/>
+        <w:gridCol w:w="1425"/>
+        <w:gridCol w:w="1424"/>
+        <w:gridCol w:w="1425"/>
+        <w:gridCol w:w="1424"/>
+        <w:gridCol w:w="1425"/>
+        <w:gridCol w:w="1425"/>
+      </w:tblGrid>
+      <w:tr>
+        <w:trPr>
+          <w:cantSplit w:val="false"/>
+        </w:trPr>
+        <w:tc>
+          <w:tcPr>
+            <w:tcW w:w="1424" w:type="dxa"/>
+            <w:tcBorders>
+              <w:top w:val="single" w:sz="2" w:space="0" w:color="000000"/>
+              <w:left w:val="single" w:sz="2" w:space="0" w:color="000000"/>
+              <w:bottom w:val="single" w:sz="2" w:space="0" w:color="000000"/>
+              <w:insideH w:val="single" w:sz="2" w:space="0" w:color="000000"/>
+              <w:right w:val="nil"/>
+              <w:insideV w:val="nil"/>
+            </w:tcBorders>
+            <w:shd w:fill="auto" w:val="clear"/>
+            <w:tcMar>
+              <w:left w:w="54" w:type="dxa"/>
+            </w:tcMar>
+          </w:tcPr>
+          <w:p>
+            <w:pPr>
+              <w:pStyle w:val="Contenidodelatabla"/>
+              <w:rPr/>
+            </w:pPr>
+            <w:r>
+              <w:rPr/>
+              <w:t>Fecha</w:t>
+            </w:r>
+          </w:p>
+        </w:tc>
+        <w:tc>
+          <w:tcPr>
+            <w:tcW w:w="1425" w:type="dxa"/>
+            <w:tcBorders>
+              <w:top w:val="single" w:sz="2" w:space="0" w:color="000000"/>
+              <w:left w:val="single" w:sz="2" w:space="0" w:color="000000"/>
+              <w:bottom w:val="single" w:sz="2" w:space="0" w:color="000000"/>
+              <w:insideH w:val="single" w:sz="2" w:space="0" w:color="000000"/>
+              <w:right w:val="nil"/>
+              <w:insideV w:val="nil"/>
+            </w:tcBorders>
+            <w:shd w:fill="auto" w:val="clear"/>
+            <w:tcMar>
+              <w:left w:w="54" w:type="dxa"/>
+            </w:tcMar>
+          </w:tcPr>
+          <w:p>
+            <w:pPr>
+              <w:pStyle w:val="Contenidodelatabla"/>
+              <w:rPr/>
+            </w:pPr>
+            <w:r>
+              <w:rPr/>
+              <w:t>Hora salida</w:t>
+            </w:r>
+          </w:p>
+        </w:tc>
+        <w:tc>
+          <w:tcPr>
+            <w:tcW w:w="1424" w:type="dxa"/>
+            <w:tcBorders>
+              <w:top w:val="single" w:sz="2" w:space="0" w:color="000000"/>
+              <w:left w:val="single" w:sz="2" w:space="0" w:color="000000"/>
+              <w:bottom w:val="single" w:sz="2" w:space="0" w:color="000000"/>
+              <w:insideH w:val="single" w:sz="2" w:space="0" w:color="000000"/>
+              <w:right w:val="nil"/>
+              <w:insideV w:val="nil"/>
+            </w:tcBorders>
+            <w:shd w:fill="auto" w:val="clear"/>
+            <w:tcMar>
+              <w:left w:w="54" w:type="dxa"/>
+            </w:tcMar>
+          </w:tcPr>
+          <w:p>
+            <w:pPr>
+              <w:pStyle w:val="Contenidodelatabla"/>
+              <w:rPr/>
+            </w:pPr>
+            <w:r>
+              <w:rPr/>
+              <w:t>Hora regreso</w:t>
+            </w:r>
+          </w:p>
+        </w:tc>
+        <w:tc>
+          <w:tcPr>
+            <w:tcW w:w="1425" w:type="dxa"/>
+            <w:tcBorders>
+              <w:top w:val="single" w:sz="2" w:space="0" w:color="000000"/>
+              <w:left w:val="single" w:sz="2" w:space="0" w:color="000000"/>
+              <w:bottom w:val="single" w:sz="2" w:space="0" w:color="000000"/>
+              <w:insideH w:val="single" w:sz="2" w:space="0" w:color="000000"/>
+              <w:right w:val="nil"/>
+              <w:insideV w:val="nil"/>
+            </w:tcBorders>
+            <w:shd w:fill="auto" w:val="clear"/>
+            <w:tcMar>
+              <w:left w:w="54" w:type="dxa"/>
+            </w:tcMar>
+          </w:tcPr>
+          <w:p>
+            <w:pPr>
+              <w:pStyle w:val="Contenidodelatabla"/>
+              <w:rPr/>
+            </w:pPr>
+            <w:r>
+              <w:rPr/>
+              <w:t>Empresa</w:t>
+            </w:r>
+          </w:p>
+        </w:tc>
+        <w:tc>
+          <w:tcPr>
+            <w:tcW w:w="1424" w:type="dxa"/>
+            <w:tcBorders>
+              <w:top w:val="single" w:sz="2" w:space="0" w:color="000000"/>
+              <w:left w:val="single" w:sz="2" w:space="0" w:color="000000"/>
+              <w:bottom w:val="single" w:sz="2" w:space="0" w:color="000000"/>
+              <w:insideH w:val="single" w:sz="2" w:space="0" w:color="000000"/>
+              <w:right w:val="nil"/>
+              <w:insideV w:val="nil"/>
+            </w:tcBorders>
+            <w:shd w:fill="auto" w:val="clear"/>
+            <w:tcMar>
+              <w:left w:w="54" w:type="dxa"/>
+            </w:tcMar>
+          </w:tcPr>
+          <w:p>
+            <w:pPr>
+              <w:pStyle w:val="Contenidodelatabla"/>
+              <w:rPr/>
+            </w:pPr>
+            <w:r>
+              <w:rPr/>
+              <w:t>Localidad</w:t>
+            </w:r>
+          </w:p>
+        </w:tc>
+        <w:tc>
+          <w:tcPr>
+            <w:tcW w:w="1425" w:type="dxa"/>
+            <w:tcBorders>
+              <w:top w:val="single" w:sz="2" w:space="0" w:color="000000"/>
+              <w:left w:val="single" w:sz="2" w:space="0" w:color="000000"/>
+              <w:bottom w:val="single" w:sz="2" w:space="0" w:color="000000"/>
+              <w:insideH w:val="single" w:sz="2" w:space="0" w:color="000000"/>
+              <w:right w:val="nil"/>
+              <w:insideV w:val="nil"/>
+            </w:tcBorders>
+            <w:shd w:fill="auto" w:val="clear"/>
+            <w:tcMar>
+              <w:left w:w="54" w:type="dxa"/>
+            </w:tcMar>
+          </w:tcPr>
+          <w:p>
+            <w:pPr>
+              <w:pStyle w:val="Contenidodelatabla"/>
+              <w:rPr/>
+            </w:pPr>
+            <w:r>
+              <w:rPr/>
+              <w:t>Gestión</w:t>
+            </w:r>
+          </w:p>
+        </w:tc>
+        <w:tc>
+          <w:tcPr>
+            <w:tcW w:w="1425" w:type="dxa"/>
+            <w:tcBorders>
+              <w:top w:val="single" w:sz="2" w:space="0" w:color="000000"/>
+              <w:left w:val="single" w:sz="2" w:space="0" w:color="000000"/>
+              <w:bottom w:val="single" w:sz="2" w:space="0" w:color="000000"/>
+              <w:insideH w:val="single" w:sz="2" w:space="0" w:color="000000"/>
+              <w:right w:val="single" w:sz="2" w:space="0" w:color="000000"/>
+              <w:insideV w:val="single" w:sz="2" w:space="0" w:color="000000"/>
+            </w:tcBorders>
+            <w:shd w:fill="auto" w:val="clear"/>
+            <w:tcMar>
+              <w:left w:w="54" w:type="dxa"/>
+            </w:tcMar>
+          </w:tcPr>
+          <w:p>
+            <w:pPr>
+              <w:pStyle w:val="Contenidodelatabla"/>
+              <w:rPr/>
+            </w:pPr>
+            <w:r>
+              <w:rPr/>
+              <w:t>Tipo de gestión</w:t>
+            </w:r>
+          </w:p>
+        </w:tc>
+      </w:tr>
+      <w:tr>
+        <w:trPr>
+          <w:cantSplit w:val="false"/>
+        </w:trPr>
+        <w:tc>
+          <w:tcPr>
+            <w:tcW w:w="1424" w:type="dxa"/>
+            <w:tcBorders>
+              <w:top w:val="nil"/>
+              <w:left w:val="single" w:sz="2" w:space="0" w:color="000000"/>
+              <w:bottom w:val="single" w:sz="2" w:space="0" w:color="000000"/>
+              <w:insideH w:val="single" w:sz="2" w:space="0" w:color="000000"/>
+              <w:right w:val="nil"/>
+              <w:insideV w:val="nil"/>
+            </w:tcBorders>
+            <w:shd w:fill="auto" w:val="clear"/>
+            <w:tcMar>
+              <w:left w:w="54" w:type="dxa"/>
+            </w:tcMar>
+          </w:tcPr>
+          <w:p>
+            <w:pPr>
+              <w:pStyle w:val="Contenidodelatabla"/>
+              <w:rPr/>
+            </w:pPr>
+            <w:r>
+              <w:rPr/>
+              <w:t>{#visits}{fecha}</w:t>
+            </w:r>
+          </w:p>
+        </w:tc>
+        <w:tc>
+          <w:tcPr>
+            <w:tcW w:w="1425" w:type="dxa"/>
+            <w:tcBorders>
+              <w:top w:val="nil"/>
+              <w:left w:val="single" w:sz="2" w:space="0" w:color="000000"/>
+              <w:bottom w:val="single" w:sz="2" w:space="0" w:color="000000"/>
+              <w:insideH w:val="single" w:sz="2" w:space="0" w:color="000000"/>
+              <w:right w:val="nil"/>
+              <w:insideV w:val="nil"/>
+            </w:tcBorders>
+            <w:shd w:fill="auto" w:val="clear"/>
+            <w:tcMar>
+              <w:left w:w="54" w:type="dxa"/>
+            </w:tcMar>
+          </w:tcPr>
+          <w:p>
+            <w:pPr>
+              <w:pStyle w:val="Contenidodelatabla"/>
+              <w:rPr/>
+            </w:pPr>
+            <w:r>
+              <w:rPr/>
+              <w:t>{hora_salida}</w:t>
+            </w:r>
+          </w:p>
+        </w:tc>
+        <w:tc>
+          <w:tcPr>
+            <w:tcW w:w="1424" w:type="dxa"/>
+            <w:tcBorders>
+              <w:top w:val="nil"/>
+              <w:left w:val="single" w:sz="2" w:space="0" w:color="000000"/>
+              <w:bottom w:val="single" w:sz="2" w:space="0" w:color="000000"/>
+              <w:insideH w:val="single" w:sz="2" w:space="0" w:color="000000"/>
+              <w:right w:val="nil"/>
+              <w:insideV w:val="nil"/>
+            </w:tcBorders>
+            <w:shd w:fill="auto" w:val="clear"/>
+            <w:tcMar>
+              <w:left w:w="54" w:type="dxa"/>
+            </w:tcMar>
+          </w:tcPr>
+          <w:p>
+            <w:pPr>
+              <w:pStyle w:val="Contenidodelatabla"/>
+              <w:rPr/>
+            </w:pPr>
+            <w:r>
+              <w:rPr/>
+              <w:t>{hora_regreso}</w:t>
+            </w:r>
+          </w:p>
+        </w:tc>
+        <w:tc>
+          <w:tcPr>
+            <w:tcW w:w="1425" w:type="dxa"/>
+            <w:tcBorders>
+              <w:top w:val="nil"/>
+              <w:left w:val="single" w:sz="2" w:space="0" w:color="000000"/>
+              <w:bottom w:val="single" w:sz="2" w:space="0" w:color="000000"/>
+              <w:insideH w:val="single" w:sz="2" w:space="0" w:color="000000"/>
+              <w:right w:val="nil"/>
+              <w:insideV w:val="nil"/>
+            </w:tcBorders>
+            <w:shd w:fill="auto" w:val="clear"/>
+            <w:tcMar>
+              <w:left w:w="54" w:type="dxa"/>
+            </w:tcMar>
+          </w:tcPr>
+          <w:p>
+            <w:pPr>
+              <w:pStyle w:val="Contenidodelatabla"/>
+              <w:rPr/>
+            </w:pPr>
+            <w:r>
+              <w:rPr/>
+              <w:t>{empresa}</w:t>
+            </w:r>
+          </w:p>
+        </w:tc>
+        <w:tc>
+          <w:tcPr>
+            <w:tcW w:w="1424" w:type="dxa"/>
+            <w:tcBorders>
+              <w:top w:val="nil"/>
+              <w:left w:val="single" w:sz="2" w:space="0" w:color="000000"/>
+              <w:bottom w:val="single" w:sz="2" w:space="0" w:color="000000"/>
+              <w:insideH w:val="single" w:sz="2" w:space="0" w:color="000000"/>
+              <w:right w:val="nil"/>
+              <w:insideV w:val="nil"/>
+            </w:tcBorders>
+            <w:shd w:fill="auto" w:val="clear"/>
+            <w:tcMar>
+              <w:left w:w="54" w:type="dxa"/>
+            </w:tcMar>
+          </w:tcPr>
+          <w:p>
+            <w:pPr>
+              <w:pStyle w:val="Contenidodelatabla"/>
+              <w:rPr/>
+            </w:pPr>
+            <w:r>
+              <w:rPr/>
+              <w:t>{localidad}</w:t>
+            </w:r>
+          </w:p>
+        </w:tc>
+        <w:tc>
+          <w:tcPr>
+            <w:tcW w:w="1425" w:type="dxa"/>
+            <w:tcBorders>
+              <w:top w:val="nil"/>
+              <w:left w:val="single" w:sz="2" w:space="0" w:color="000000"/>
+              <w:bottom w:val="single" w:sz="2" w:space="0" w:color="000000"/>
+              <w:insideH w:val="single" w:sz="2" w:space="0" w:color="000000"/>
+              <w:right w:val="nil"/>
+              <w:insideV w:val="nil"/>
+            </w:tcBorders>
+            <w:shd w:fill="auto" w:val="clear"/>
+            <w:tcMar>
+              <w:left w:w="54" w:type="dxa"/>
+            </w:tcMar>
+          </w:tcPr>
+          <w:p>
+            <w:pPr>
+              <w:pStyle w:val="Contenidodelatabla"/>
+              <w:rPr/>
+            </w:pPr>
+            <w:r>
+              <w:rPr/>
+              <w:t>{tipo}</w:t>
+            </w:r>
+          </w:p>
+        </w:tc>
+        <w:tc>
+          <w:tcPr>
+            <w:tcW w:w="1425" w:type="dxa"/>
+            <w:tcBorders>
+              <w:top w:val="nil"/>
+              <w:left w:val="single" w:sz="2" w:space="0" w:color="000000"/>
+              <w:bottom w:val="single" w:sz="2" w:space="0" w:color="000000"/>
+              <w:insideH w:val="single" w:sz="2" w:space="0" w:color="000000"/>
+              <w:right w:val="single" w:sz="2" w:space="0" w:color="000000"/>
+              <w:insideV w:val="single" w:sz="2" w:space="0" w:color="000000"/>
+            </w:tcBorders>
+            <w:shd w:fill="auto" w:val="clear"/>
+            <w:tcMar>
+              <w:left w:w="54" w:type="dxa"/>
+            </w:tcMar>
+          </w:tcPr>
+          <w:p>
+            <w:pPr>
+              <w:pStyle w:val="Contenidodelatabla"/>
+              <w:rPr/>
+            </w:pPr>
+            <w:r>
+              <w:rPr/>
+              <w:t>{distancia}{/visits}</w:t>
+            </w:r>
+          </w:p>
+        </w:tc>
+      </w:tr>
+    </w:tbl>
+    <w:p>
+      <w:pPr>
+        <w:pStyle w:val="Normal"/>
+        <w:rPr/>
+      </w:pPr>
+      <w:r>
+        <w:rPr/>
       </w:r>
     </w:p>
     <w:sectPr>
@@ -29,6 +465,7 @@
       <w:pgNumType w:fmt="decimal"/>
       <w:formProt w:val="false"/>
       <w:textDirection w:val="lrTb"/>
+      <w:docGrid w:type="default" w:linePitch="240" w:charSpace="4294961151"/>
     </w:sectPr>
   </w:body>
 </w:document>
@@ -54,10 +491,12 @@
     <w:pPr>
       <w:widowControl w:val="false"/>
       <w:suppressAutoHyphens w:val="true"/>
+      <w:bidi w:val="0"/>
+      <w:jc w:val="left"/>
     </w:pPr>
     <w:rPr>
       <w:rFonts w:ascii="Liberation Serif" w:hAnsi="Liberation Serif" w:eastAsia="DejaVu Sans" w:cs="FreeSans"/>
-      <w:color w:val="auto"/>
+      <w:color w:val="00000A"/>
       <w:sz w:val="24"/>
       <w:szCs w:val="24"/>
       <w:lang w:val="es-ES" w:eastAsia="zh-CN" w:bidi="hi-IN"/>
@@ -118,5 +557,11 @@
       <w:rFonts w:cs="FreeSans"/>
     </w:rPr>
   </w:style>
+  <w:style w:type="paragraph" w:styleId="Contenidodelatabla">
+    <w:name w:val="Contenido de la tabla"/>
+    <w:basedOn w:val="Normal"/>
+    <w:pPr/>
+    <w:rPr/>
+  </w:style>
 </w:styles>
 </file>
</xml_diff>

<commit_message>
Se pueden generar todos los FM34 en el mismo doc. Añado link para ello
</commit_message>
<xml_diff>
--- a/office_templates/prueba.docx
+++ b/office_templates/prueba.docx
@@ -7,6 +7,18 @@
         <w:pStyle w:val="Normal"/>
         <w:rPr/>
       </w:pPr>
+      <w:bookmarkStart w:id="0" w:name="__DdeLink__45_2019064280"/>
+      <w:bookmarkEnd w:id="0"/>
+      <w:r>
+        <w:rPr/>
+        <w:t>{#fm34s}</w:t>
+      </w:r>
+    </w:p>
+    <w:p>
+      <w:pPr>
+        <w:pStyle w:val="Normal"/>
+        <w:rPr/>
+      </w:pPr>
       <w:r>
         <w:rPr/>
         <w:t>Semana de: {semanaDe}</w:t>
@@ -33,20 +45,19 @@
     </w:p>
     <w:tbl>
       <w:tblPr>
-        <w:tblW w:w="9972" w:type="dxa"/>
         <w:jc w:val="left"/>
-        <w:tblInd w:w="55" w:type="dxa"/>
+        <w:tblInd w:w="50" w:type="dxa"/>
         <w:tblBorders>
-          <w:top w:val="single" w:sz="2" w:space="0" w:color="000000"/>
-          <w:left w:val="single" w:sz="2" w:space="0" w:color="000000"/>
-          <w:bottom w:val="single" w:sz="2" w:space="0" w:color="000000"/>
-          <w:insideH w:val="single" w:sz="2" w:space="0" w:color="000000"/>
+          <w:top w:val="single" w:sz="2" w:space="0" w:color="000001"/>
+          <w:left w:val="single" w:sz="2" w:space="0" w:color="000001"/>
+          <w:bottom w:val="single" w:sz="2" w:space="0" w:color="000001"/>
+          <w:insideH w:val="single" w:sz="2" w:space="0" w:color="000001"/>
           <w:right w:val="nil"/>
           <w:insideV w:val="nil"/>
         </w:tblBorders>
         <w:tblCellMar>
           <w:top w:w="55" w:type="dxa"/>
-          <w:left w:w="54" w:type="dxa"/>
+          <w:left w:w="48" w:type="dxa"/>
           <w:bottom w:w="55" w:type="dxa"/>
           <w:right w:w="55" w:type="dxa"/>
         </w:tblCellMar>
@@ -54,11 +65,11 @@
       <w:tblGrid>
         <w:gridCol w:w="1424"/>
         <w:gridCol w:w="1425"/>
-        <w:gridCol w:w="1424"/>
+        <w:gridCol w:w="1421"/>
         <w:gridCol w:w="1425"/>
-        <w:gridCol w:w="1424"/>
+        <w:gridCol w:w="1423"/>
         <w:gridCol w:w="1425"/>
-        <w:gridCol w:w="1425"/>
+        <w:gridCol w:w="1428"/>
       </w:tblGrid>
       <w:tr>
         <w:trPr>
@@ -68,16 +79,16 @@
           <w:tcPr>
             <w:tcW w:w="1424" w:type="dxa"/>
             <w:tcBorders>
-              <w:top w:val="single" w:sz="2" w:space="0" w:color="000000"/>
-              <w:left w:val="single" w:sz="2" w:space="0" w:color="000000"/>
-              <w:bottom w:val="single" w:sz="2" w:space="0" w:color="000000"/>
-              <w:insideH w:val="single" w:sz="2" w:space="0" w:color="000000"/>
-              <w:right w:val="nil"/>
-              <w:insideV w:val="nil"/>
-            </w:tcBorders>
-            <w:shd w:fill="auto" w:val="clear"/>
-            <w:tcMar>
-              <w:left w:w="54" w:type="dxa"/>
+              <w:top w:val="single" w:sz="2" w:space="0" w:color="000001"/>
+              <w:left w:val="single" w:sz="2" w:space="0" w:color="000001"/>
+              <w:bottom w:val="single" w:sz="2" w:space="0" w:color="000001"/>
+              <w:insideH w:val="single" w:sz="2" w:space="0" w:color="000001"/>
+              <w:right w:val="nil"/>
+              <w:insideV w:val="nil"/>
+            </w:tcBorders>
+            <w:shd w:fill="FFFFFF" w:val="clear"/>
+            <w:tcMar>
+              <w:left w:w="48" w:type="dxa"/>
             </w:tcMar>
           </w:tcPr>
           <w:p>
@@ -95,16 +106,16 @@
           <w:tcPr>
             <w:tcW w:w="1425" w:type="dxa"/>
             <w:tcBorders>
-              <w:top w:val="single" w:sz="2" w:space="0" w:color="000000"/>
-              <w:left w:val="single" w:sz="2" w:space="0" w:color="000000"/>
-              <w:bottom w:val="single" w:sz="2" w:space="0" w:color="000000"/>
-              <w:insideH w:val="single" w:sz="2" w:space="0" w:color="000000"/>
-              <w:right w:val="nil"/>
-              <w:insideV w:val="nil"/>
-            </w:tcBorders>
-            <w:shd w:fill="auto" w:val="clear"/>
-            <w:tcMar>
-              <w:left w:w="54" w:type="dxa"/>
+              <w:top w:val="single" w:sz="2" w:space="0" w:color="000001"/>
+              <w:left w:val="single" w:sz="2" w:space="0" w:color="000001"/>
+              <w:bottom w:val="single" w:sz="2" w:space="0" w:color="000001"/>
+              <w:insideH w:val="single" w:sz="2" w:space="0" w:color="000001"/>
+              <w:right w:val="nil"/>
+              <w:insideV w:val="nil"/>
+            </w:tcBorders>
+            <w:shd w:fill="FFFFFF" w:val="clear"/>
+            <w:tcMar>
+              <w:left w:w="48" w:type="dxa"/>
             </w:tcMar>
           </w:tcPr>
           <w:p>
@@ -120,18 +131,18 @@
         </w:tc>
         <w:tc>
           <w:tcPr>
-            <w:tcW w:w="1424" w:type="dxa"/>
-            <w:tcBorders>
-              <w:top w:val="single" w:sz="2" w:space="0" w:color="000000"/>
-              <w:left w:val="single" w:sz="2" w:space="0" w:color="000000"/>
-              <w:bottom w:val="single" w:sz="2" w:space="0" w:color="000000"/>
-              <w:insideH w:val="single" w:sz="2" w:space="0" w:color="000000"/>
-              <w:right w:val="nil"/>
-              <w:insideV w:val="nil"/>
-            </w:tcBorders>
-            <w:shd w:fill="auto" w:val="clear"/>
-            <w:tcMar>
-              <w:left w:w="54" w:type="dxa"/>
+            <w:tcW w:w="1421" w:type="dxa"/>
+            <w:tcBorders>
+              <w:top w:val="single" w:sz="2" w:space="0" w:color="000001"/>
+              <w:left w:val="single" w:sz="2" w:space="0" w:color="000001"/>
+              <w:bottom w:val="single" w:sz="2" w:space="0" w:color="000001"/>
+              <w:insideH w:val="single" w:sz="2" w:space="0" w:color="000001"/>
+              <w:right w:val="nil"/>
+              <w:insideV w:val="nil"/>
+            </w:tcBorders>
+            <w:shd w:fill="FFFFFF" w:val="clear"/>
+            <w:tcMar>
+              <w:left w:w="48" w:type="dxa"/>
             </w:tcMar>
           </w:tcPr>
           <w:p>
@@ -149,16 +160,16 @@
           <w:tcPr>
             <w:tcW w:w="1425" w:type="dxa"/>
             <w:tcBorders>
-              <w:top w:val="single" w:sz="2" w:space="0" w:color="000000"/>
-              <w:left w:val="single" w:sz="2" w:space="0" w:color="000000"/>
-              <w:bottom w:val="single" w:sz="2" w:space="0" w:color="000000"/>
-              <w:insideH w:val="single" w:sz="2" w:space="0" w:color="000000"/>
-              <w:right w:val="nil"/>
-              <w:insideV w:val="nil"/>
-            </w:tcBorders>
-            <w:shd w:fill="auto" w:val="clear"/>
-            <w:tcMar>
-              <w:left w:w="54" w:type="dxa"/>
+              <w:top w:val="single" w:sz="2" w:space="0" w:color="000001"/>
+              <w:left w:val="single" w:sz="2" w:space="0" w:color="000001"/>
+              <w:bottom w:val="single" w:sz="2" w:space="0" w:color="000001"/>
+              <w:insideH w:val="single" w:sz="2" w:space="0" w:color="000001"/>
+              <w:right w:val="nil"/>
+              <w:insideV w:val="nil"/>
+            </w:tcBorders>
+            <w:shd w:fill="FFFFFF" w:val="clear"/>
+            <w:tcMar>
+              <w:left w:w="48" w:type="dxa"/>
             </w:tcMar>
           </w:tcPr>
           <w:p>
@@ -174,18 +185,18 @@
         </w:tc>
         <w:tc>
           <w:tcPr>
-            <w:tcW w:w="1424" w:type="dxa"/>
-            <w:tcBorders>
-              <w:top w:val="single" w:sz="2" w:space="0" w:color="000000"/>
-              <w:left w:val="single" w:sz="2" w:space="0" w:color="000000"/>
-              <w:bottom w:val="single" w:sz="2" w:space="0" w:color="000000"/>
-              <w:insideH w:val="single" w:sz="2" w:space="0" w:color="000000"/>
-              <w:right w:val="nil"/>
-              <w:insideV w:val="nil"/>
-            </w:tcBorders>
-            <w:shd w:fill="auto" w:val="clear"/>
-            <w:tcMar>
-              <w:left w:w="54" w:type="dxa"/>
+            <w:tcW w:w="1423" w:type="dxa"/>
+            <w:tcBorders>
+              <w:top w:val="single" w:sz="2" w:space="0" w:color="000001"/>
+              <w:left w:val="single" w:sz="2" w:space="0" w:color="000001"/>
+              <w:bottom w:val="single" w:sz="2" w:space="0" w:color="000001"/>
+              <w:insideH w:val="single" w:sz="2" w:space="0" w:color="000001"/>
+              <w:right w:val="nil"/>
+              <w:insideV w:val="nil"/>
+            </w:tcBorders>
+            <w:shd w:fill="FFFFFF" w:val="clear"/>
+            <w:tcMar>
+              <w:left w:w="48" w:type="dxa"/>
             </w:tcMar>
           </w:tcPr>
           <w:p>
@@ -203,16 +214,16 @@
           <w:tcPr>
             <w:tcW w:w="1425" w:type="dxa"/>
             <w:tcBorders>
-              <w:top w:val="single" w:sz="2" w:space="0" w:color="000000"/>
-              <w:left w:val="single" w:sz="2" w:space="0" w:color="000000"/>
-              <w:bottom w:val="single" w:sz="2" w:space="0" w:color="000000"/>
-              <w:insideH w:val="single" w:sz="2" w:space="0" w:color="000000"/>
-              <w:right w:val="nil"/>
-              <w:insideV w:val="nil"/>
-            </w:tcBorders>
-            <w:shd w:fill="auto" w:val="clear"/>
-            <w:tcMar>
-              <w:left w:w="54" w:type="dxa"/>
+              <w:top w:val="single" w:sz="2" w:space="0" w:color="000001"/>
+              <w:left w:val="single" w:sz="2" w:space="0" w:color="000001"/>
+              <w:bottom w:val="single" w:sz="2" w:space="0" w:color="000001"/>
+              <w:insideH w:val="single" w:sz="2" w:space="0" w:color="000001"/>
+              <w:right w:val="nil"/>
+              <w:insideV w:val="nil"/>
+            </w:tcBorders>
+            <w:shd w:fill="FFFFFF" w:val="clear"/>
+            <w:tcMar>
+              <w:left w:w="48" w:type="dxa"/>
             </w:tcMar>
           </w:tcPr>
           <w:p>
@@ -228,18 +239,18 @@
         </w:tc>
         <w:tc>
           <w:tcPr>
-            <w:tcW w:w="1425" w:type="dxa"/>
-            <w:tcBorders>
-              <w:top w:val="single" w:sz="2" w:space="0" w:color="000000"/>
-              <w:left w:val="single" w:sz="2" w:space="0" w:color="000000"/>
-              <w:bottom w:val="single" w:sz="2" w:space="0" w:color="000000"/>
-              <w:insideH w:val="single" w:sz="2" w:space="0" w:color="000000"/>
-              <w:right w:val="single" w:sz="2" w:space="0" w:color="000000"/>
-              <w:insideV w:val="single" w:sz="2" w:space="0" w:color="000000"/>
-            </w:tcBorders>
-            <w:shd w:fill="auto" w:val="clear"/>
-            <w:tcMar>
-              <w:left w:w="54" w:type="dxa"/>
+            <w:tcW w:w="1428" w:type="dxa"/>
+            <w:tcBorders>
+              <w:top w:val="single" w:sz="2" w:space="0" w:color="000001"/>
+              <w:left w:val="single" w:sz="2" w:space="0" w:color="000001"/>
+              <w:bottom w:val="single" w:sz="2" w:space="0" w:color="000001"/>
+              <w:insideH w:val="single" w:sz="2" w:space="0" w:color="000001"/>
+              <w:right w:val="single" w:sz="2" w:space="0" w:color="000001"/>
+              <w:insideV w:val="single" w:sz="2" w:space="0" w:color="000001"/>
+            </w:tcBorders>
+            <w:shd w:fill="FFFFFF" w:val="clear"/>
+            <w:tcMar>
+              <w:left w:w="48" w:type="dxa"/>
             </w:tcMar>
           </w:tcPr>
           <w:p>
@@ -263,25 +274,33 @@
             <w:tcW w:w="1424" w:type="dxa"/>
             <w:tcBorders>
               <w:top w:val="nil"/>
-              <w:left w:val="single" w:sz="2" w:space="0" w:color="000000"/>
-              <w:bottom w:val="single" w:sz="2" w:space="0" w:color="000000"/>
-              <w:insideH w:val="single" w:sz="2" w:space="0" w:color="000000"/>
-              <w:right w:val="nil"/>
-              <w:insideV w:val="nil"/>
-            </w:tcBorders>
-            <w:shd w:fill="auto" w:val="clear"/>
-            <w:tcMar>
-              <w:left w:w="54" w:type="dxa"/>
-            </w:tcMar>
-          </w:tcPr>
-          <w:p>
-            <w:pPr>
-              <w:pStyle w:val="Contenidodelatabla"/>
-              <w:rPr/>
-            </w:pPr>
-            <w:r>
-              <w:rPr/>
-              <w:t>{#visits}{fecha}</w:t>
+              <w:left w:val="single" w:sz="2" w:space="0" w:color="000001"/>
+              <w:bottom w:val="single" w:sz="2" w:space="0" w:color="000001"/>
+              <w:insideH w:val="single" w:sz="2" w:space="0" w:color="000001"/>
+              <w:right w:val="nil"/>
+              <w:insideV w:val="nil"/>
+            </w:tcBorders>
+            <w:shd w:fill="FFFFFF" w:val="clear"/>
+            <w:tcMar>
+              <w:left w:w="48" w:type="dxa"/>
+            </w:tcMar>
+          </w:tcPr>
+          <w:p>
+            <w:pPr>
+              <w:pStyle w:val="Contenidodelatabla"/>
+              <w:rPr/>
+            </w:pPr>
+            <w:r>
+              <w:rPr/>
+              <w:t>{#visit</w:t>
+            </w:r>
+            <w:r>
+              <w:rPr/>
+              <w:t>a</w:t>
+            </w:r>
+            <w:r>
+              <w:rPr/>
+              <w:t>s}{fecha}</w:t>
             </w:r>
           </w:p>
         </w:tc>
@@ -290,15 +309,15 @@
             <w:tcW w:w="1425" w:type="dxa"/>
             <w:tcBorders>
               <w:top w:val="nil"/>
-              <w:left w:val="single" w:sz="2" w:space="0" w:color="000000"/>
-              <w:bottom w:val="single" w:sz="2" w:space="0" w:color="000000"/>
-              <w:insideH w:val="single" w:sz="2" w:space="0" w:color="000000"/>
-              <w:right w:val="nil"/>
-              <w:insideV w:val="nil"/>
-            </w:tcBorders>
-            <w:shd w:fill="auto" w:val="clear"/>
-            <w:tcMar>
-              <w:left w:w="54" w:type="dxa"/>
+              <w:left w:val="single" w:sz="2" w:space="0" w:color="000001"/>
+              <w:bottom w:val="single" w:sz="2" w:space="0" w:color="000001"/>
+              <w:insideH w:val="single" w:sz="2" w:space="0" w:color="000001"/>
+              <w:right w:val="nil"/>
+              <w:insideV w:val="nil"/>
+            </w:tcBorders>
+            <w:shd w:fill="FFFFFF" w:val="clear"/>
+            <w:tcMar>
+              <w:left w:w="48" w:type="dxa"/>
             </w:tcMar>
           </w:tcPr>
           <w:p>
@@ -314,18 +333,18 @@
         </w:tc>
         <w:tc>
           <w:tcPr>
-            <w:tcW w:w="1424" w:type="dxa"/>
+            <w:tcW w:w="1421" w:type="dxa"/>
             <w:tcBorders>
               <w:top w:val="nil"/>
-              <w:left w:val="single" w:sz="2" w:space="0" w:color="000000"/>
-              <w:bottom w:val="single" w:sz="2" w:space="0" w:color="000000"/>
-              <w:insideH w:val="single" w:sz="2" w:space="0" w:color="000000"/>
-              <w:right w:val="nil"/>
-              <w:insideV w:val="nil"/>
-            </w:tcBorders>
-            <w:shd w:fill="auto" w:val="clear"/>
-            <w:tcMar>
-              <w:left w:w="54" w:type="dxa"/>
+              <w:left w:val="single" w:sz="2" w:space="0" w:color="000001"/>
+              <w:bottom w:val="single" w:sz="2" w:space="0" w:color="000001"/>
+              <w:insideH w:val="single" w:sz="2" w:space="0" w:color="000001"/>
+              <w:right w:val="nil"/>
+              <w:insideV w:val="nil"/>
+            </w:tcBorders>
+            <w:shd w:fill="FFFFFF" w:val="clear"/>
+            <w:tcMar>
+              <w:left w:w="48" w:type="dxa"/>
             </w:tcMar>
           </w:tcPr>
           <w:p>
@@ -344,15 +363,15 @@
             <w:tcW w:w="1425" w:type="dxa"/>
             <w:tcBorders>
               <w:top w:val="nil"/>
-              <w:left w:val="single" w:sz="2" w:space="0" w:color="000000"/>
-              <w:bottom w:val="single" w:sz="2" w:space="0" w:color="000000"/>
-              <w:insideH w:val="single" w:sz="2" w:space="0" w:color="000000"/>
-              <w:right w:val="nil"/>
-              <w:insideV w:val="nil"/>
-            </w:tcBorders>
-            <w:shd w:fill="auto" w:val="clear"/>
-            <w:tcMar>
-              <w:left w:w="54" w:type="dxa"/>
+              <w:left w:val="single" w:sz="2" w:space="0" w:color="000001"/>
+              <w:bottom w:val="single" w:sz="2" w:space="0" w:color="000001"/>
+              <w:insideH w:val="single" w:sz="2" w:space="0" w:color="000001"/>
+              <w:right w:val="nil"/>
+              <w:insideV w:val="nil"/>
+            </w:tcBorders>
+            <w:shd w:fill="FFFFFF" w:val="clear"/>
+            <w:tcMar>
+              <w:left w:w="48" w:type="dxa"/>
             </w:tcMar>
           </w:tcPr>
           <w:p>
@@ -368,18 +387,18 @@
         </w:tc>
         <w:tc>
           <w:tcPr>
-            <w:tcW w:w="1424" w:type="dxa"/>
+            <w:tcW w:w="1423" w:type="dxa"/>
             <w:tcBorders>
               <w:top w:val="nil"/>
-              <w:left w:val="single" w:sz="2" w:space="0" w:color="000000"/>
-              <w:bottom w:val="single" w:sz="2" w:space="0" w:color="000000"/>
-              <w:insideH w:val="single" w:sz="2" w:space="0" w:color="000000"/>
-              <w:right w:val="nil"/>
-              <w:insideV w:val="nil"/>
-            </w:tcBorders>
-            <w:shd w:fill="auto" w:val="clear"/>
-            <w:tcMar>
-              <w:left w:w="54" w:type="dxa"/>
+              <w:left w:val="single" w:sz="2" w:space="0" w:color="000001"/>
+              <w:bottom w:val="single" w:sz="2" w:space="0" w:color="000001"/>
+              <w:insideH w:val="single" w:sz="2" w:space="0" w:color="000001"/>
+              <w:right w:val="nil"/>
+              <w:insideV w:val="nil"/>
+            </w:tcBorders>
+            <w:shd w:fill="FFFFFF" w:val="clear"/>
+            <w:tcMar>
+              <w:left w:w="48" w:type="dxa"/>
             </w:tcMar>
           </w:tcPr>
           <w:p>
@@ -398,15 +417,15 @@
             <w:tcW w:w="1425" w:type="dxa"/>
             <w:tcBorders>
               <w:top w:val="nil"/>
-              <w:left w:val="single" w:sz="2" w:space="0" w:color="000000"/>
-              <w:bottom w:val="single" w:sz="2" w:space="0" w:color="000000"/>
-              <w:insideH w:val="single" w:sz="2" w:space="0" w:color="000000"/>
-              <w:right w:val="nil"/>
-              <w:insideV w:val="nil"/>
-            </w:tcBorders>
-            <w:shd w:fill="auto" w:val="clear"/>
-            <w:tcMar>
-              <w:left w:w="54" w:type="dxa"/>
+              <w:left w:val="single" w:sz="2" w:space="0" w:color="000001"/>
+              <w:bottom w:val="single" w:sz="2" w:space="0" w:color="000001"/>
+              <w:insideH w:val="single" w:sz="2" w:space="0" w:color="000001"/>
+              <w:right w:val="nil"/>
+              <w:insideV w:val="nil"/>
+            </w:tcBorders>
+            <w:shd w:fill="FFFFFF" w:val="clear"/>
+            <w:tcMar>
+              <w:left w:w="48" w:type="dxa"/>
             </w:tcMar>
           </w:tcPr>
           <w:p>
@@ -422,28 +441,36 @@
         </w:tc>
         <w:tc>
           <w:tcPr>
-            <w:tcW w:w="1425" w:type="dxa"/>
+            <w:tcW w:w="1428" w:type="dxa"/>
             <w:tcBorders>
               <w:top w:val="nil"/>
-              <w:left w:val="single" w:sz="2" w:space="0" w:color="000000"/>
-              <w:bottom w:val="single" w:sz="2" w:space="0" w:color="000000"/>
-              <w:insideH w:val="single" w:sz="2" w:space="0" w:color="000000"/>
-              <w:right w:val="single" w:sz="2" w:space="0" w:color="000000"/>
-              <w:insideV w:val="single" w:sz="2" w:space="0" w:color="000000"/>
-            </w:tcBorders>
-            <w:shd w:fill="auto" w:val="clear"/>
-            <w:tcMar>
-              <w:left w:w="54" w:type="dxa"/>
-            </w:tcMar>
-          </w:tcPr>
-          <w:p>
-            <w:pPr>
-              <w:pStyle w:val="Contenidodelatabla"/>
-              <w:rPr/>
-            </w:pPr>
-            <w:r>
-              <w:rPr/>
-              <w:t>{distancia}{/visits}</w:t>
+              <w:left w:val="single" w:sz="2" w:space="0" w:color="000001"/>
+              <w:bottom w:val="single" w:sz="2" w:space="0" w:color="000001"/>
+              <w:insideH w:val="single" w:sz="2" w:space="0" w:color="000001"/>
+              <w:right w:val="single" w:sz="2" w:space="0" w:color="000001"/>
+              <w:insideV w:val="single" w:sz="2" w:space="0" w:color="000001"/>
+            </w:tcBorders>
+            <w:shd w:fill="FFFFFF" w:val="clear"/>
+            <w:tcMar>
+              <w:left w:w="48" w:type="dxa"/>
+            </w:tcMar>
+          </w:tcPr>
+          <w:p>
+            <w:pPr>
+              <w:pStyle w:val="Contenidodelatabla"/>
+              <w:rPr/>
+            </w:pPr>
+            <w:r>
+              <w:rPr/>
+              <w:t>{distancia}{/visit</w:t>
+            </w:r>
+            <w:r>
+              <w:rPr/>
+              <w:t>a</w:t>
+            </w:r>
+            <w:r>
+              <w:rPr/>
+              <w:t>s}</w:t>
             </w:r>
           </w:p>
         </w:tc>
@@ -456,6 +483,54 @@
       </w:pPr>
       <w:r>
         <w:rPr/>
+      </w:r>
+    </w:p>
+    <w:p>
+      <w:pPr>
+        <w:pStyle w:val="Normal"/>
+        <w:rPr/>
+      </w:pPr>
+      <w:r>
+        <w:rPr/>
+      </w:r>
+    </w:p>
+    <w:p>
+      <w:pPr>
+        <w:pStyle w:val="Normal"/>
+        <w:rPr/>
+      </w:pPr>
+      <w:r>
+        <w:rPr/>
+        <w:t>Más texto</w:t>
+      </w:r>
+    </w:p>
+    <w:p>
+      <w:pPr>
+        <w:sectPr>
+          <w:type w:val="nextPage"/>
+          <w:pgSz w:w="12240" w:h="15840"/>
+          <w:pgMar w:left="1134" w:right="1134" w:header="0" w:top="1134" w:footer="0" w:bottom="1134" w:gutter="0"/>
+          <w:pgNumType w:fmt="decimal"/>
+          <w:formProt w:val="false"/>
+          <w:textDirection w:val="lrTb"/>
+          <w:docGrid w:type="default" w:linePitch="240" w:charSpace="4294961151"/>
+        </w:sectPr>
+        <w:pStyle w:val="Normal"/>
+        <w:rPr/>
+      </w:pPr>
+      <w:r>
+        <w:rPr/>
+      </w:r>
+    </w:p>
+    <w:p>
+      <w:pPr>
+        <w:pStyle w:val="Normal"/>
+        <w:pageBreakBefore/>
+        <w:rPr/>
+      </w:pPr>
+      <w:r>
+        <w:rPr/>
+        <w:t>{/fm34s}</w:t>
       </w:r>
     </w:p>
     <w:sectPr>

</xml_diff>

<commit_message>
Arreglado problema con content type. Modificado recurso usuario. Funcionalidad fm 34 a mitad
</commit_message>
<xml_diff>
--- a/office_templates/prueba.docx
+++ b/office_templates/prueba.docx
@@ -1,15 +1,11 @@
 
 <file path=word/document.xml><?xml version="1.0" encoding="utf-8"?>
-<w:document xmlns:o="urn:schemas-microsoft-com:office:office" xmlns:r="http://schemas.openxmlformats.org/officeDocument/2006/relationships" xmlns:v="urn:schemas-microsoft-com:vml" xmlns:w="http://schemas.openxmlformats.org/wordprocessingml/2006/main" xmlns:w10="urn:schemas-microsoft-com:office:word" xmlns:wp="http://schemas.openxmlformats.org/drawingml/2006/wordprocessingDrawing">
+<w:document xmlns:o="urn:schemas-microsoft-com:office:office" xmlns:r="http://schemas.openxmlformats.org/officeDocument/2006/relationships" xmlns:v="urn:schemas-microsoft-com:vml" xmlns:w="http://schemas.openxmlformats.org/wordprocessingml/2006/main" xmlns:w10="urn:schemas-microsoft-com:office:word" xmlns:wp="http://schemas.openxmlformats.org/drawingml/2006/wordprocessingDrawing" xmlns:wps="http://schemas.microsoft.com/office/word/2010/wordprocessingShape" xmlns:wpg="http://schemas.microsoft.com/office/word/2010/wordprocessingGroup" xmlns:mc="http://schemas.openxmlformats.org/markup-compatibility/2006" xmlns:wp14="http://schemas.microsoft.com/office/word/2010/wordprocessingDrawing" xmlns:w14="http://schemas.microsoft.com/office/word/2010/wordml" mc:Ignorable="w14 wp14">
   <w:background w:color="FFFFFF"/>
   <w:body>
     <w:p>
       <w:pPr>
         <w:pStyle w:val="Normal"/>
-        <w:rPr>
-          <w:sz w:val="17"/>
-          <w:szCs w:val="17"/>
-        </w:rPr>
       </w:pPr>
       <w:bookmarkStart w:id="0" w:name="__DdeLink__70_238075667"/>
       <w:r>
@@ -19,222 +15,180 @@
         </w:rPr>
         <w:t>{#fm34s}</w:t>
       </w:r>
+      <w:bookmarkStart w:id="1" w:name="__Fieldmark__892_36668752"/>
+      <w:bookmarkStart w:id="2" w:name="__Fieldmark__58_36668752"/>
       <w:bookmarkEnd w:id="0"/>
+      <w:bookmarkEnd w:id="1"/>
+      <w:bookmarkEnd w:id="2"/>
       <w:r>
         <w:rPr>
           <w:sz w:val="17"/>
           <w:szCs w:val="17"/>
         </w:rPr>
-        <w:t xml:space="preserve">SEMANA DEL: </w:t>
-      </w:r>
-      <w:r>
-        <w:rPr>
-          <w:sz w:val="17"/>
-          <w:szCs w:val="17"/>
-        </w:rPr>
-        <w:t>{semanaDe}</w:t>
-      </w:r>
-      <w:r>
-        <w:rPr>
-          <w:sz w:val="17"/>
-          <w:szCs w:val="17"/>
-        </w:rPr>
-        <w:t xml:space="preserve"> </w:t>
-      </w:r>
-      <w:r>
-        <w:fldChar w:fldCharType="begin"/>
+        <w:t>SEMANA DEL: {semanaDe} AL: {semanaAl}</w:t>
       </w:r>
       <w:r/>
-      <w:r>
-        <w:fldChar w:fldCharType="separate"/>
-      </w:r>
-      <w:r>
-        <w:rPr>
-          <w:sz w:val="17"/>
-          <w:szCs w:val="17"/>
-          <w:lang w:val="es-ES" w:eastAsia="es-ES"/>
-        </w:rPr>
-        <w:tab/>
-      </w:r>
-      <w:r>
-        <w:rPr>
-          <w:sz w:val="17"/>
-          <w:szCs w:val="17"/>
-        </w:rPr>
-        <w:tab/>
-        <w:tab/>
-        <w:tab/>
-        <w:t xml:space="preserve">AL: </w:t>
-      </w:r>
-      <w:r>
-        <w:rPr>
-          <w:sz w:val="17"/>
-          <w:szCs w:val="17"/>
-        </w:rPr>
-        <w:t>{semanaAl}</w:t>
-      </w:r>
     </w:p>
     <w:p>
       <w:pPr>
         <w:pStyle w:val="Normal"/>
         <w:rPr>
           <w:sz w:val="17"/>
+          <w:sz w:val="17"/>
           <w:szCs w:val="17"/>
+          <w:rFonts w:ascii="Arial" w:hAnsi="Arial" w:eastAsia="Batang;바탕" w:cs="Arial"/>
+          <w:color w:val="00000A"/>
+          <w:lang w:val="es-ES" w:eastAsia="zh-CN" w:bidi="ar-SA"/>
         </w:rPr>
       </w:pPr>
       <w:r>
         <w:rPr>
+          <w:rFonts w:eastAsia="Batang;바탕" w:cs="Arial"/>
+          <w:color w:val="00000A"/>
           <w:sz w:val="17"/>
           <w:szCs w:val="17"/>
+          <w:lang w:val="es-ES" w:eastAsia="zh-CN" w:bidi="ar-SA"/>
         </w:rPr>
       </w:r>
+      <w:r/>
     </w:p>
     <w:p>
       <w:pPr>
         <w:pStyle w:val="Normal"/>
         <w:rPr>
           <w:sz w:val="17"/>
+          <w:sz w:val="17"/>
           <w:szCs w:val="17"/>
           <w:lang w:val="es-ES" w:eastAsia="es-ES"/>
         </w:rPr>
       </w:pPr>
+      <w:bookmarkStart w:id="3" w:name="__Fieldmark__1_238075667"/>
+      <w:bookmarkEnd w:id="3"/>
       <w:r>
         <w:rPr>
           <w:sz w:val="17"/>
           <w:szCs w:val="17"/>
         </w:rPr>
-        <w:t>PROFESOR-TUTOR: Pedro</w:t>
+        <w:t>PROFESOR-TUTOR: Pedro Prieto Alarcón</w:t>
       </w:r>
-      <w:r>
-        <w:rPr>
-          <w:sz w:val="17"/>
-          <w:szCs w:val="17"/>
-        </w:rPr>
-        <w:t xml:space="preserve"> Prieto Alarcón</w:t>
-      </w:r>
-      <w:bookmarkStart w:id="1" w:name="__Fieldmark__1_238075667"/>
-      <w:bookmarkStart w:id="2" w:name="__Fieldmark__1_238075667"/>
-      <w:bookmarkEnd w:id="2"/>
-      <w:r>
-        <w:rPr>
-          <w:sz w:val="17"/>
-          <w:szCs w:val="17"/>
-          <w:lang w:val="es-ES" w:eastAsia="es-ES"/>
-        </w:rPr>
-      </w:r>
-      <w:r>
-        <w:fldChar w:fldCharType="end"/>
-      </w:r>
+      <w:r/>
     </w:p>
     <w:p>
       <w:pPr>
         <w:pStyle w:val="Normal"/>
         <w:rPr>
           <w:sz w:val="17"/>
+          <w:sz w:val="17"/>
           <w:szCs w:val="17"/>
+          <w:rFonts w:ascii="Arial" w:hAnsi="Arial" w:eastAsia="Batang;바탕" w:cs="Arial"/>
+          <w:color w:val="00000A"/>
+          <w:lang w:val="es-ES" w:eastAsia="zh-CN" w:bidi="ar-SA"/>
         </w:rPr>
       </w:pPr>
       <w:r>
         <w:rPr>
+          <w:rFonts w:eastAsia="Batang;바탕" w:cs="Arial"/>
+          <w:color w:val="00000A"/>
           <w:sz w:val="17"/>
           <w:szCs w:val="17"/>
+          <w:lang w:val="es-ES" w:eastAsia="zh-CN" w:bidi="ar-SA"/>
         </w:rPr>
       </w:r>
+      <w:r/>
     </w:p>
     <w:p>
       <w:pPr>
         <w:pStyle w:val="Normal"/>
         <w:rPr>
           <w:sz w:val="17"/>
+          <w:sz w:val="17"/>
           <w:szCs w:val="17"/>
           <w:lang w:val="es-ES" w:eastAsia="es-ES"/>
         </w:rPr>
       </w:pPr>
-      <w:r>
-        <w:rPr>
-          <w:sz w:val="17"/>
-          <w:szCs w:val="17"/>
-        </w:rPr>
-        <w:t xml:space="preserve">CICLO FORMATIVO: </w:t>
-      </w:r>
-      <w:r>
-        <w:rPr>
-          <w:sz w:val="17"/>
-          <w:szCs w:val="17"/>
-        </w:rPr>
-        <w:t>Desarrollo de Aplicaciones Web</w:t>
-      </w:r>
-      <w:bookmarkStart w:id="3" w:name="__Fieldmark__2_238075667"/>
       <w:bookmarkStart w:id="4" w:name="__Fieldmark__2_238075667"/>
       <w:bookmarkEnd w:id="4"/>
       <w:r>
         <w:rPr>
           <w:sz w:val="17"/>
           <w:szCs w:val="17"/>
-          <w:lang w:val="es-ES" w:eastAsia="es-ES"/>
         </w:rPr>
+        <w:t>CICLO FORMATIVO: Desarrollo de Aplicaciones Web</w:t>
       </w:r>
-      <w:r>
-        <w:fldChar w:fldCharType="end"/>
-      </w:r>
+      <w:r/>
     </w:p>
     <w:p>
       <w:pPr>
         <w:pStyle w:val="Normal"/>
         <w:rPr>
           <w:sz w:val="21"/>
+          <w:sz w:val="21"/>
           <w:szCs w:val="21"/>
+          <w:rFonts w:ascii="Arial" w:hAnsi="Arial" w:eastAsia="Batang;바탕" w:cs="Arial"/>
+          <w:color w:val="00000A"/>
+          <w:lang w:val="es-ES" w:eastAsia="zh-CN" w:bidi="ar-SA"/>
         </w:rPr>
       </w:pPr>
       <w:r>
         <w:rPr>
+          <w:rFonts w:eastAsia="Batang;바탕" w:cs="Arial"/>
+          <w:color w:val="00000A"/>
           <w:sz w:val="21"/>
           <w:szCs w:val="21"/>
+          <w:lang w:val="es-ES" w:eastAsia="zh-CN" w:bidi="ar-SA"/>
         </w:rPr>
       </w:r>
+      <w:r/>
     </w:p>
     <w:p>
       <w:pPr>
         <w:pStyle w:val="Normal"/>
         <w:rPr>
           <w:sz w:val="21"/>
+          <w:sz w:val="21"/>
           <w:szCs w:val="21"/>
+          <w:rFonts w:ascii="Arial" w:hAnsi="Arial" w:eastAsia="Batang;바탕" w:cs="Arial"/>
+          <w:color w:val="00000A"/>
+          <w:lang w:val="es-ES" w:eastAsia="zh-CN" w:bidi="ar-SA"/>
         </w:rPr>
       </w:pPr>
       <w:r>
         <w:rPr>
+          <w:rFonts w:eastAsia="Batang;바탕" w:cs="Arial"/>
+          <w:color w:val="00000A"/>
           <w:sz w:val="21"/>
           <w:szCs w:val="21"/>
+          <w:lang w:val="es-ES" w:eastAsia="zh-CN" w:bidi="ar-SA"/>
         </w:rPr>
       </w:r>
+      <w:r/>
     </w:p>
     <w:tbl>
       <w:tblPr>
+        <w:tblW w:w="10207" w:type="dxa"/>
         <w:jc w:val="left"/>
-        <w:tblInd w:w="-75" w:type="dxa"/>
+        <w:tblInd w:w="-95" w:type="dxa"/>
         <w:tblBorders>
-          <w:top w:val="single" w:sz="4" w:space="0" w:color="000000"/>
-          <w:left w:val="single" w:sz="4" w:space="0" w:color="000000"/>
-          <w:bottom w:val="single" w:sz="4" w:space="0" w:color="000000"/>
-          <w:insideH w:val="single" w:sz="4" w:space="0" w:color="000000"/>
-          <w:right w:val="nil"/>
-          <w:insideV w:val="nil"/>
+          <w:top w:val="single" w:sz="4" w:space="0" w:color="000001"/>
+          <w:left w:val="single" w:sz="4" w:space="0" w:color="000001"/>
+          <w:bottom w:val="single" w:sz="4" w:space="0" w:color="000001"/>
+          <w:insideH w:val="single" w:sz="4" w:space="0" w:color="000001"/>
         </w:tblBorders>
         <w:tblCellMar>
           <w:top w:w="0" w:type="dxa"/>
-          <w:left w:w="65" w:type="dxa"/>
+          <w:left w:w="45" w:type="dxa"/>
           <w:bottom w:w="0" w:type="dxa"/>
           <w:right w:w="70" w:type="dxa"/>
         </w:tblCellMar>
       </w:tblPr>
       <w:tblGrid>
-        <w:gridCol w:w="1064"/>
-        <w:gridCol w:w="711"/>
+        <w:gridCol w:w="1060"/>
+        <w:gridCol w:w="707"/>
         <w:gridCol w:w="847"/>
-        <w:gridCol w:w="2846"/>
-        <w:gridCol w:w="1839"/>
-        <w:gridCol w:w="2127"/>
-        <w:gridCol w:w="773"/>
+        <w:gridCol w:w="2842"/>
+        <w:gridCol w:w="1840"/>
+        <w:gridCol w:w="2125"/>
+        <w:gridCol w:w="785"/>
       </w:tblGrid>
       <w:tr>
         <w:trPr>
@@ -242,18 +196,16 @@
         </w:trPr>
         <w:tc>
           <w:tcPr>
-            <w:tcW w:w="1064" w:type="dxa"/>
+            <w:tcW w:w="1060" w:type="dxa"/>
             <w:tcBorders>
-              <w:top w:val="single" w:sz="4" w:space="0" w:color="000000"/>
-              <w:left w:val="single" w:sz="4" w:space="0" w:color="000000"/>
-              <w:bottom w:val="single" w:sz="4" w:space="0" w:color="000000"/>
-              <w:insideH w:val="single" w:sz="4" w:space="0" w:color="000000"/>
-              <w:right w:val="nil"/>
-              <w:insideV w:val="nil"/>
+              <w:top w:val="single" w:sz="4" w:space="0" w:color="000001"/>
+              <w:left w:val="single" w:sz="4" w:space="0" w:color="000001"/>
+              <w:bottom w:val="single" w:sz="4" w:space="0" w:color="000001"/>
+              <w:insideH w:val="single" w:sz="4" w:space="0" w:color="000001"/>
             </w:tcBorders>
             <w:shd w:fill="D9D9D9" w:val="clear"/>
             <w:tcMar>
-              <w:left w:w="65" w:type="dxa"/>
+              <w:left w:w="45" w:type="dxa"/>
             </w:tcMar>
             <w:vAlign w:val="center"/>
           </w:tcPr>
@@ -262,8 +214,10 @@
               <w:pStyle w:val="Normal"/>
               <w:jc w:val="center"/>
               <w:rPr>
+                <w:sz w:val="17"/>
                 <w:b/>
                 <w:sz w:val="17"/>
+                <w:b/>
                 <w:szCs w:val="17"/>
               </w:rPr>
             </w:pPr>
@@ -275,22 +229,21 @@
               </w:rPr>
               <w:t>Día</w:t>
             </w:r>
+            <w:r/>
           </w:p>
         </w:tc>
         <w:tc>
           <w:tcPr>
-            <w:tcW w:w="711" w:type="dxa"/>
+            <w:tcW w:w="707" w:type="dxa"/>
             <w:tcBorders>
-              <w:top w:val="single" w:sz="4" w:space="0" w:color="000000"/>
-              <w:left w:val="single" w:sz="4" w:space="0" w:color="000000"/>
-              <w:bottom w:val="single" w:sz="4" w:space="0" w:color="000000"/>
-              <w:insideH w:val="single" w:sz="4" w:space="0" w:color="000000"/>
-              <w:right w:val="nil"/>
-              <w:insideV w:val="nil"/>
+              <w:top w:val="single" w:sz="4" w:space="0" w:color="000001"/>
+              <w:left w:val="single" w:sz="4" w:space="0" w:color="000001"/>
+              <w:bottom w:val="single" w:sz="4" w:space="0" w:color="000001"/>
+              <w:insideH w:val="single" w:sz="4" w:space="0" w:color="000001"/>
             </w:tcBorders>
             <w:shd w:fill="D9D9D9" w:val="clear"/>
             <w:tcMar>
-              <w:left w:w="65" w:type="dxa"/>
+              <w:left w:w="45" w:type="dxa"/>
             </w:tcMar>
             <w:vAlign w:val="center"/>
           </w:tcPr>
@@ -299,8 +252,10 @@
               <w:pStyle w:val="Normal"/>
               <w:jc w:val="center"/>
               <w:rPr>
+                <w:sz w:val="17"/>
                 <w:b/>
                 <w:sz w:val="17"/>
+                <w:b/>
                 <w:szCs w:val="17"/>
               </w:rPr>
             </w:pPr>
@@ -312,22 +267,21 @@
               </w:rPr>
               <w:t>Hora Salida</w:t>
             </w:r>
+            <w:r/>
           </w:p>
         </w:tc>
         <w:tc>
           <w:tcPr>
             <w:tcW w:w="847" w:type="dxa"/>
             <w:tcBorders>
-              <w:top w:val="single" w:sz="4" w:space="0" w:color="000000"/>
-              <w:left w:val="single" w:sz="4" w:space="0" w:color="000000"/>
-              <w:bottom w:val="single" w:sz="4" w:space="0" w:color="000000"/>
-              <w:insideH w:val="single" w:sz="4" w:space="0" w:color="000000"/>
-              <w:right w:val="nil"/>
-              <w:insideV w:val="nil"/>
+              <w:top w:val="single" w:sz="4" w:space="0" w:color="000001"/>
+              <w:left w:val="single" w:sz="4" w:space="0" w:color="000001"/>
+              <w:bottom w:val="single" w:sz="4" w:space="0" w:color="000001"/>
+              <w:insideH w:val="single" w:sz="4" w:space="0" w:color="000001"/>
             </w:tcBorders>
             <w:shd w:fill="D9D9D9" w:val="clear"/>
             <w:tcMar>
-              <w:left w:w="65" w:type="dxa"/>
+              <w:left w:w="45" w:type="dxa"/>
             </w:tcMar>
             <w:vAlign w:val="center"/>
           </w:tcPr>
@@ -336,8 +290,10 @@
               <w:pStyle w:val="Normal"/>
               <w:jc w:val="center"/>
               <w:rPr>
+                <w:sz w:val="17"/>
                 <w:b/>
                 <w:sz w:val="17"/>
+                <w:b/>
                 <w:szCs w:val="17"/>
               </w:rPr>
             </w:pPr>
@@ -349,22 +305,21 @@
               </w:rPr>
               <w:t>Hora Regreso</w:t>
             </w:r>
+            <w:r/>
           </w:p>
         </w:tc>
         <w:tc>
           <w:tcPr>
-            <w:tcW w:w="2846" w:type="dxa"/>
+            <w:tcW w:w="2842" w:type="dxa"/>
             <w:tcBorders>
-              <w:top w:val="single" w:sz="4" w:space="0" w:color="000000"/>
-              <w:left w:val="single" w:sz="4" w:space="0" w:color="000000"/>
-              <w:bottom w:val="single" w:sz="4" w:space="0" w:color="000000"/>
-              <w:insideH w:val="single" w:sz="4" w:space="0" w:color="000000"/>
-              <w:right w:val="nil"/>
-              <w:insideV w:val="nil"/>
+              <w:top w:val="single" w:sz="4" w:space="0" w:color="000001"/>
+              <w:left w:val="single" w:sz="4" w:space="0" w:color="000001"/>
+              <w:bottom w:val="single" w:sz="4" w:space="0" w:color="000001"/>
+              <w:insideH w:val="single" w:sz="4" w:space="0" w:color="000001"/>
             </w:tcBorders>
             <w:shd w:fill="D9D9D9" w:val="clear"/>
             <w:tcMar>
-              <w:left w:w="65" w:type="dxa"/>
+              <w:left w:w="45" w:type="dxa"/>
             </w:tcMar>
             <w:vAlign w:val="center"/>
           </w:tcPr>
@@ -373,8 +328,10 @@
               <w:pStyle w:val="Normal"/>
               <w:jc w:val="center"/>
               <w:rPr>
+                <w:sz w:val="17"/>
                 <w:b/>
                 <w:sz w:val="17"/>
+                <w:b/>
                 <w:szCs w:val="17"/>
               </w:rPr>
             </w:pPr>
@@ -386,22 +343,21 @@
               </w:rPr>
               <w:t>Empresa</w:t>
             </w:r>
+            <w:r/>
           </w:p>
         </w:tc>
         <w:tc>
           <w:tcPr>
-            <w:tcW w:w="1839" w:type="dxa"/>
+            <w:tcW w:w="1840" w:type="dxa"/>
             <w:tcBorders>
-              <w:top w:val="single" w:sz="4" w:space="0" w:color="000000"/>
-              <w:left w:val="single" w:sz="4" w:space="0" w:color="000000"/>
-              <w:bottom w:val="single" w:sz="4" w:space="0" w:color="000000"/>
-              <w:insideH w:val="single" w:sz="4" w:space="0" w:color="000000"/>
-              <w:right w:val="nil"/>
-              <w:insideV w:val="nil"/>
+              <w:top w:val="single" w:sz="4" w:space="0" w:color="000001"/>
+              <w:left w:val="single" w:sz="4" w:space="0" w:color="000001"/>
+              <w:bottom w:val="single" w:sz="4" w:space="0" w:color="000001"/>
+              <w:insideH w:val="single" w:sz="4" w:space="0" w:color="000001"/>
             </w:tcBorders>
             <w:shd w:fill="D9D9D9" w:val="clear"/>
             <w:tcMar>
-              <w:left w:w="65" w:type="dxa"/>
+              <w:left w:w="45" w:type="dxa"/>
             </w:tcMar>
             <w:vAlign w:val="center"/>
           </w:tcPr>
@@ -410,8 +366,10 @@
               <w:pStyle w:val="Normal"/>
               <w:jc w:val="center"/>
               <w:rPr>
+                <w:sz w:val="17"/>
                 <w:b/>
                 <w:sz w:val="17"/>
+                <w:b/>
                 <w:szCs w:val="17"/>
               </w:rPr>
             </w:pPr>
@@ -423,22 +381,21 @@
               </w:rPr>
               <w:t>Localidad</w:t>
             </w:r>
+            <w:r/>
           </w:p>
         </w:tc>
         <w:tc>
           <w:tcPr>
-            <w:tcW w:w="2127" w:type="dxa"/>
+            <w:tcW w:w="2125" w:type="dxa"/>
             <w:tcBorders>
-              <w:top w:val="single" w:sz="4" w:space="0" w:color="000000"/>
-              <w:left w:val="single" w:sz="4" w:space="0" w:color="000000"/>
-              <w:bottom w:val="single" w:sz="4" w:space="0" w:color="000000"/>
-              <w:insideH w:val="single" w:sz="4" w:space="0" w:color="000000"/>
-              <w:right w:val="nil"/>
-              <w:insideV w:val="nil"/>
+              <w:top w:val="single" w:sz="4" w:space="0" w:color="000001"/>
+              <w:left w:val="single" w:sz="4" w:space="0" w:color="000001"/>
+              <w:bottom w:val="single" w:sz="4" w:space="0" w:color="000001"/>
+              <w:insideH w:val="single" w:sz="4" w:space="0" w:color="000001"/>
             </w:tcBorders>
             <w:shd w:fill="D9D9D9" w:val="clear"/>
             <w:tcMar>
-              <w:left w:w="65" w:type="dxa"/>
+              <w:left w:w="45" w:type="dxa"/>
             </w:tcMar>
             <w:vAlign w:val="center"/>
           </w:tcPr>
@@ -447,8 +404,10 @@
               <w:pStyle w:val="Normal"/>
               <w:jc w:val="center"/>
               <w:rPr>
+                <w:sz w:val="17"/>
                 <w:b/>
                 <w:sz w:val="17"/>
+                <w:b/>
                 <w:szCs w:val="17"/>
               </w:rPr>
             </w:pPr>
@@ -460,22 +419,23 @@
               </w:rPr>
               <w:t>Gestión a realizar</w:t>
             </w:r>
+            <w:r/>
           </w:p>
         </w:tc>
         <w:tc>
           <w:tcPr>
-            <w:tcW w:w="773" w:type="dxa"/>
+            <w:tcW w:w="785" w:type="dxa"/>
             <w:tcBorders>
-              <w:top w:val="single" w:sz="4" w:space="0" w:color="000000"/>
-              <w:left w:val="single" w:sz="4" w:space="0" w:color="000000"/>
-              <w:bottom w:val="single" w:sz="4" w:space="0" w:color="000000"/>
-              <w:insideH w:val="single" w:sz="4" w:space="0" w:color="000000"/>
-              <w:right w:val="single" w:sz="4" w:space="0" w:color="000000"/>
-              <w:insideV w:val="single" w:sz="4" w:space="0" w:color="000000"/>
+              <w:top w:val="single" w:sz="4" w:space="0" w:color="000001"/>
+              <w:left w:val="single" w:sz="4" w:space="0" w:color="000001"/>
+              <w:bottom w:val="single" w:sz="4" w:space="0" w:color="000001"/>
+              <w:right w:val="single" w:sz="4" w:space="0" w:color="000001"/>
+              <w:insideH w:val="single" w:sz="4" w:space="0" w:color="000001"/>
+              <w:insideV w:val="single" w:sz="4" w:space="0" w:color="000001"/>
             </w:tcBorders>
             <w:shd w:fill="D9D9D9" w:val="clear"/>
             <w:tcMar>
-              <w:left w:w="65" w:type="dxa"/>
+              <w:left w:w="45" w:type="dxa"/>
             </w:tcMar>
             <w:vAlign w:val="center"/>
           </w:tcPr>
@@ -484,8 +444,10 @@
               <w:pStyle w:val="Normal"/>
               <w:jc w:val="center"/>
               <w:rPr>
+                <w:sz w:val="17"/>
                 <w:b/>
                 <w:sz w:val="17"/>
+                <w:b/>
                 <w:szCs w:val="17"/>
               </w:rPr>
             </w:pPr>
@@ -497,6 +459,7 @@
               </w:rPr>
               <w:t>Km.</w:t>
             </w:r>
+            <w:r/>
           </w:p>
         </w:tc>
       </w:tr>
@@ -507,32 +470,23 @@
         </w:trPr>
         <w:tc>
           <w:tcPr>
-            <w:tcW w:w="1064" w:type="dxa"/>
+            <w:tcW w:w="1060" w:type="dxa"/>
             <w:tcBorders>
-              <w:top w:val="nil"/>
-              <w:left w:val="single" w:sz="4" w:space="0" w:color="000000"/>
-              <w:bottom w:val="single" w:sz="4" w:space="0" w:color="000000"/>
-              <w:insideH w:val="single" w:sz="4" w:space="0" w:color="000000"/>
-              <w:right w:val="nil"/>
-              <w:insideV w:val="nil"/>
+              <w:top w:val="single" w:sz="4" w:space="0" w:color="000001"/>
+              <w:left w:val="single" w:sz="4" w:space="0" w:color="000001"/>
+              <w:bottom w:val="single" w:sz="4" w:space="0" w:color="000001"/>
+              <w:insideH w:val="single" w:sz="4" w:space="0" w:color="000001"/>
             </w:tcBorders>
             <w:shd w:fill="auto" w:val="clear"/>
             <w:tcMar>
-              <w:left w:w="65" w:type="dxa"/>
+              <w:left w:w="45" w:type="dxa"/>
             </w:tcMar>
             <w:vAlign w:val="center"/>
           </w:tcPr>
           <w:p>
             <w:pPr>
               <w:pStyle w:val="Normal"/>
-              <w:snapToGrid w:val="false"/>
               <w:jc w:val="center"/>
-              <w:rPr>
-                <w:rFonts w:eastAsia="Arial"/>
-                <w:sz w:val="17"/>
-                <w:szCs w:val="17"/>
-                <w:lang w:val="es-ES" w:eastAsia="es-ES"/>
-              </w:rPr>
             </w:pPr>
             <w:r>
               <w:rPr>
@@ -541,24 +495,23 @@
                 <w:szCs w:val="17"/>
                 <w:lang w:val="es-ES" w:eastAsia="es-ES"/>
               </w:rPr>
-              <w:t>{#visitas}{fecha}</w:t>
+              <w:t>{#visits}{fecha}</w:t>
             </w:r>
+            <w:r/>
           </w:p>
         </w:tc>
         <w:tc>
           <w:tcPr>
-            <w:tcW w:w="711" w:type="dxa"/>
+            <w:tcW w:w="707" w:type="dxa"/>
             <w:tcBorders>
-              <w:top w:val="nil"/>
-              <w:left w:val="single" w:sz="4" w:space="0" w:color="000000"/>
-              <w:bottom w:val="single" w:sz="4" w:space="0" w:color="000000"/>
-              <w:insideH w:val="single" w:sz="4" w:space="0" w:color="000000"/>
-              <w:right w:val="nil"/>
-              <w:insideV w:val="nil"/>
+              <w:top w:val="single" w:sz="4" w:space="0" w:color="000001"/>
+              <w:left w:val="single" w:sz="4" w:space="0" w:color="000001"/>
+              <w:bottom w:val="single" w:sz="4" w:space="0" w:color="000001"/>
+              <w:insideH w:val="single" w:sz="4" w:space="0" w:color="000001"/>
             </w:tcBorders>
             <w:shd w:fill="auto" w:val="clear"/>
             <w:tcMar>
-              <w:left w:w="65" w:type="dxa"/>
+              <w:left w:w="45" w:type="dxa"/>
             </w:tcMar>
             <w:vAlign w:val="center"/>
           </w:tcPr>
@@ -567,9 +520,10 @@
               <w:pStyle w:val="Normal"/>
               <w:jc w:val="center"/>
               <w:rPr>
-                <w:rFonts w:eastAsia="Arial"/>
+                <w:sz w:val="17"/>
                 <w:sz w:val="17"/>
                 <w:szCs w:val="17"/>
+                <w:rFonts w:eastAsia="Arial"/>
                 <w:lang w:val="es-ES" w:eastAsia="es-ES"/>
               </w:rPr>
             </w:pPr>
@@ -584,22 +538,21 @@
               </w:rPr>
               <w:t>{hora_salida}</w:t>
             </w:r>
+            <w:r/>
           </w:p>
         </w:tc>
         <w:tc>
           <w:tcPr>
             <w:tcW w:w="847" w:type="dxa"/>
             <w:tcBorders>
-              <w:top w:val="nil"/>
-              <w:left w:val="single" w:sz="4" w:space="0" w:color="000000"/>
-              <w:bottom w:val="single" w:sz="4" w:space="0" w:color="000000"/>
-              <w:insideH w:val="single" w:sz="4" w:space="0" w:color="000000"/>
-              <w:right w:val="nil"/>
-              <w:insideV w:val="nil"/>
+              <w:top w:val="single" w:sz="4" w:space="0" w:color="000001"/>
+              <w:left w:val="single" w:sz="4" w:space="0" w:color="000001"/>
+              <w:bottom w:val="single" w:sz="4" w:space="0" w:color="000001"/>
+              <w:insideH w:val="single" w:sz="4" w:space="0" w:color="000001"/>
             </w:tcBorders>
             <w:shd w:fill="auto" w:val="clear"/>
             <w:tcMar>
-              <w:left w:w="65" w:type="dxa"/>
+              <w:left w:w="45" w:type="dxa"/>
             </w:tcMar>
             <w:vAlign w:val="center"/>
           </w:tcPr>
@@ -608,9 +561,10 @@
               <w:pStyle w:val="Normal"/>
               <w:jc w:val="center"/>
               <w:rPr>
-                <w:rFonts w:eastAsia="Arial"/>
+                <w:sz w:val="17"/>
                 <w:sz w:val="17"/>
                 <w:szCs w:val="17"/>
+                <w:rFonts w:eastAsia="Arial"/>
                 <w:lang w:val="es-ES" w:eastAsia="es-ES"/>
               </w:rPr>
             </w:pPr>
@@ -625,22 +579,21 @@
               </w:rPr>
               <w:t>{hora_regreso}</w:t>
             </w:r>
+            <w:r/>
           </w:p>
         </w:tc>
         <w:tc>
           <w:tcPr>
-            <w:tcW w:w="2846" w:type="dxa"/>
+            <w:tcW w:w="2842" w:type="dxa"/>
             <w:tcBorders>
-              <w:top w:val="nil"/>
-              <w:left w:val="single" w:sz="4" w:space="0" w:color="000000"/>
-              <w:bottom w:val="single" w:sz="4" w:space="0" w:color="000000"/>
-              <w:insideH w:val="single" w:sz="4" w:space="0" w:color="000000"/>
-              <w:right w:val="nil"/>
-              <w:insideV w:val="nil"/>
+              <w:top w:val="single" w:sz="4" w:space="0" w:color="000001"/>
+              <w:left w:val="single" w:sz="4" w:space="0" w:color="000001"/>
+              <w:bottom w:val="single" w:sz="4" w:space="0" w:color="000001"/>
+              <w:insideH w:val="single" w:sz="4" w:space="0" w:color="000001"/>
             </w:tcBorders>
             <w:shd w:fill="auto" w:val="clear"/>
             <w:tcMar>
-              <w:left w:w="65" w:type="dxa"/>
+              <w:left w:w="45" w:type="dxa"/>
             </w:tcMar>
             <w:vAlign w:val="center"/>
           </w:tcPr>
@@ -649,9 +602,10 @@
               <w:pStyle w:val="Normal"/>
               <w:jc w:val="center"/>
               <w:rPr>
-                <w:rFonts w:eastAsia="Arial"/>
+                <w:sz w:val="17"/>
                 <w:sz w:val="17"/>
                 <w:szCs w:val="17"/>
+                <w:rFonts w:eastAsia="Arial"/>
                 <w:lang w:val="es-ES" w:eastAsia="es-ES"/>
               </w:rPr>
             </w:pPr>
@@ -664,22 +618,21 @@
               </w:rPr>
               <w:t>{empresa}</w:t>
             </w:r>
+            <w:r/>
           </w:p>
         </w:tc>
         <w:tc>
           <w:tcPr>
-            <w:tcW w:w="1839" w:type="dxa"/>
+            <w:tcW w:w="1840" w:type="dxa"/>
             <w:tcBorders>
-              <w:top w:val="nil"/>
-              <w:left w:val="single" w:sz="4" w:space="0" w:color="000000"/>
-              <w:bottom w:val="single" w:sz="4" w:space="0" w:color="000000"/>
-              <w:insideH w:val="single" w:sz="4" w:space="0" w:color="000000"/>
-              <w:right w:val="nil"/>
-              <w:insideV w:val="nil"/>
+              <w:top w:val="single" w:sz="4" w:space="0" w:color="000001"/>
+              <w:left w:val="single" w:sz="4" w:space="0" w:color="000001"/>
+              <w:bottom w:val="single" w:sz="4" w:space="0" w:color="000001"/>
+              <w:insideH w:val="single" w:sz="4" w:space="0" w:color="000001"/>
             </w:tcBorders>
             <w:shd w:fill="auto" w:val="clear"/>
             <w:tcMar>
-              <w:left w:w="65" w:type="dxa"/>
+              <w:left w:w="45" w:type="dxa"/>
             </w:tcMar>
             <w:vAlign w:val="center"/>
           </w:tcPr>
@@ -688,9 +641,10 @@
               <w:pStyle w:val="Normal"/>
               <w:jc w:val="center"/>
               <w:rPr>
-                <w:rFonts w:eastAsia="Arial"/>
+                <w:sz w:val="17"/>
                 <w:sz w:val="17"/>
                 <w:szCs w:val="17"/>
+                <w:rFonts w:eastAsia="Arial"/>
                 <w:lang w:val="es-ES" w:eastAsia="es-ES"/>
               </w:rPr>
             </w:pPr>
@@ -703,36 +657,28 @@
               </w:rPr>
               <w:t>{localidad}</w:t>
             </w:r>
+            <w:r/>
           </w:p>
         </w:tc>
         <w:tc>
           <w:tcPr>
-            <w:tcW w:w="2127" w:type="dxa"/>
+            <w:tcW w:w="2125" w:type="dxa"/>
             <w:tcBorders>
-              <w:top w:val="nil"/>
-              <w:left w:val="single" w:sz="4" w:space="0" w:color="000000"/>
-              <w:bottom w:val="single" w:sz="4" w:space="0" w:color="000000"/>
-              <w:insideH w:val="single" w:sz="4" w:space="0" w:color="000000"/>
-              <w:right w:val="nil"/>
-              <w:insideV w:val="nil"/>
+              <w:top w:val="single" w:sz="4" w:space="0" w:color="000001"/>
+              <w:left w:val="single" w:sz="4" w:space="0" w:color="000001"/>
+              <w:bottom w:val="single" w:sz="4" w:space="0" w:color="000001"/>
+              <w:insideH w:val="single" w:sz="4" w:space="0" w:color="000001"/>
             </w:tcBorders>
             <w:shd w:fill="auto" w:val="clear"/>
             <w:tcMar>
-              <w:left w:w="65" w:type="dxa"/>
+              <w:left w:w="45" w:type="dxa"/>
             </w:tcMar>
             <w:vAlign w:val="center"/>
           </w:tcPr>
           <w:p>
             <w:pPr>
               <w:pStyle w:val="Normal"/>
-              <w:snapToGrid w:val="false"/>
               <w:jc w:val="center"/>
-              <w:rPr>
-                <w:rFonts w:eastAsia="Arial"/>
-                <w:sz w:val="17"/>
-                <w:szCs w:val="17"/>
-                <w:lang w:val="es-ES" w:eastAsia="es-ES"/>
-              </w:rPr>
             </w:pPr>
             <w:r>
               <w:rPr>
@@ -743,22 +689,23 @@
               </w:rPr>
               <w:t>{tipo}</w:t>
             </w:r>
+            <w:r/>
           </w:p>
         </w:tc>
         <w:tc>
           <w:tcPr>
-            <w:tcW w:w="773" w:type="dxa"/>
+            <w:tcW w:w="785" w:type="dxa"/>
             <w:tcBorders>
-              <w:top w:val="nil"/>
-              <w:left w:val="single" w:sz="4" w:space="0" w:color="000000"/>
-              <w:bottom w:val="single" w:sz="4" w:space="0" w:color="000000"/>
-              <w:insideH w:val="single" w:sz="4" w:space="0" w:color="000000"/>
-              <w:right w:val="single" w:sz="4" w:space="0" w:color="000000"/>
-              <w:insideV w:val="single" w:sz="4" w:space="0" w:color="000000"/>
+              <w:top w:val="single" w:sz="4" w:space="0" w:color="000001"/>
+              <w:left w:val="single" w:sz="4" w:space="0" w:color="000001"/>
+              <w:bottom w:val="single" w:sz="4" w:space="0" w:color="000001"/>
+              <w:right w:val="single" w:sz="4" w:space="0" w:color="000001"/>
+              <w:insideH w:val="single" w:sz="4" w:space="0" w:color="000001"/>
+              <w:insideV w:val="single" w:sz="4" w:space="0" w:color="000001"/>
             </w:tcBorders>
             <w:shd w:fill="auto" w:val="clear"/>
             <w:tcMar>
-              <w:left w:w="65" w:type="dxa"/>
+              <w:left w:w="45" w:type="dxa"/>
             </w:tcMar>
             <w:vAlign w:val="center"/>
           </w:tcPr>
@@ -766,12 +713,6 @@
             <w:pPr>
               <w:pStyle w:val="Normal"/>
               <w:jc w:val="center"/>
-              <w:rPr>
-                <w:rFonts w:eastAsia="Arial"/>
-                <w:sz w:val="17"/>
-                <w:szCs w:val="17"/>
-                <w:lang w:val="es-ES" w:eastAsia="es-ES"/>
-              </w:rPr>
             </w:pPr>
             <w:r>
               <w:rPr>
@@ -780,8 +721,9 @@
                 <w:szCs w:val="17"/>
                 <w:lang w:val="es-ES" w:eastAsia="es-ES"/>
               </w:rPr>
-              <w:t>{distancia}{/visitas}</w:t>
+              <w:t>{distancia}{/visits}</w:t>
             </w:r>
+            <w:r/>
           </w:p>
         </w:tc>
       </w:tr>
@@ -789,121 +731,178 @@
     <w:p>
       <w:pPr>
         <w:pStyle w:val="Normal"/>
-        <w:rPr/>
       </w:pPr>
       <w:r>
         <w:rPr/>
       </w:r>
+      <w:r/>
     </w:p>
     <w:p>
       <w:pPr>
         <w:pStyle w:val="Normal"/>
         <w:rPr>
           <w:sz w:val="21"/>
+          <w:sz w:val="21"/>
           <w:szCs w:val="21"/>
+          <w:rFonts w:ascii="Arial" w:hAnsi="Arial" w:eastAsia="Batang;바탕" w:cs="Arial"/>
+          <w:color w:val="00000A"/>
+          <w:lang w:val="es-ES" w:eastAsia="zh-CN" w:bidi="ar-SA"/>
         </w:rPr>
       </w:pPr>
       <w:r>
         <w:rPr>
+          <w:rFonts w:eastAsia="Batang;바탕" w:cs="Arial"/>
+          <w:color w:val="00000A"/>
           <w:sz w:val="21"/>
           <w:szCs w:val="21"/>
+          <w:lang w:val="es-ES" w:eastAsia="zh-CN" w:bidi="ar-SA"/>
         </w:rPr>
       </w:r>
+      <w:r/>
     </w:p>
     <w:p>
       <w:pPr>
         <w:pStyle w:val="Normal"/>
         <w:rPr>
           <w:sz w:val="21"/>
+          <w:sz w:val="21"/>
           <w:szCs w:val="21"/>
+          <w:rFonts w:ascii="Arial" w:hAnsi="Arial" w:eastAsia="Batang;바탕" w:cs="Arial"/>
+          <w:color w:val="00000A"/>
+          <w:lang w:val="es-ES" w:eastAsia="zh-CN" w:bidi="ar-SA"/>
         </w:rPr>
       </w:pPr>
       <w:r>
         <w:rPr>
+          <w:rFonts w:eastAsia="Batang;바탕" w:cs="Arial"/>
+          <w:color w:val="00000A"/>
           <w:sz w:val="21"/>
           <w:szCs w:val="21"/>
+          <w:lang w:val="es-ES" w:eastAsia="zh-CN" w:bidi="ar-SA"/>
         </w:rPr>
       </w:r>
+      <w:r/>
     </w:p>
     <w:p>
       <w:pPr>
         <w:pStyle w:val="Normal"/>
         <w:rPr>
           <w:sz w:val="21"/>
+          <w:sz w:val="21"/>
           <w:szCs w:val="21"/>
+          <w:rFonts w:ascii="Arial" w:hAnsi="Arial" w:eastAsia="Batang;바탕" w:cs="Arial"/>
+          <w:color w:val="00000A"/>
+          <w:lang w:val="es-ES" w:eastAsia="zh-CN" w:bidi="ar-SA"/>
         </w:rPr>
       </w:pPr>
       <w:r>
         <w:rPr>
+          <w:rFonts w:eastAsia="Batang;바탕" w:cs="Arial"/>
+          <w:color w:val="00000A"/>
           <w:sz w:val="21"/>
           <w:szCs w:val="21"/>
+          <w:lang w:val="es-ES" w:eastAsia="zh-CN" w:bidi="ar-SA"/>
         </w:rPr>
       </w:r>
+      <w:r/>
     </w:p>
     <w:p>
       <w:pPr>
         <w:pStyle w:val="Normal"/>
         <w:rPr>
           <w:sz w:val="21"/>
+          <w:sz w:val="21"/>
           <w:szCs w:val="21"/>
+          <w:rFonts w:ascii="Arial" w:hAnsi="Arial" w:eastAsia="Batang;바탕" w:cs="Arial"/>
+          <w:color w:val="00000A"/>
+          <w:lang w:val="es-ES" w:eastAsia="zh-CN" w:bidi="ar-SA"/>
         </w:rPr>
       </w:pPr>
       <w:r>
         <w:rPr>
+          <w:rFonts w:eastAsia="Batang;바탕" w:cs="Arial"/>
+          <w:color w:val="00000A"/>
           <w:sz w:val="21"/>
           <w:szCs w:val="21"/>
+          <w:lang w:val="es-ES" w:eastAsia="zh-CN" w:bidi="ar-SA"/>
         </w:rPr>
       </w:r>
+      <w:r/>
     </w:p>
     <w:p>
       <w:pPr>
         <w:pStyle w:val="Normal"/>
         <w:rPr>
           <w:sz w:val="21"/>
+          <w:sz w:val="21"/>
           <w:szCs w:val="21"/>
+          <w:rFonts w:ascii="Arial" w:hAnsi="Arial" w:eastAsia="Batang;바탕" w:cs="Arial"/>
+          <w:color w:val="00000A"/>
+          <w:lang w:val="es-ES" w:eastAsia="zh-CN" w:bidi="ar-SA"/>
         </w:rPr>
       </w:pPr>
       <w:r>
         <w:rPr>
+          <w:rFonts w:eastAsia="Batang;바탕" w:cs="Arial"/>
+          <w:color w:val="00000A"/>
           <w:sz w:val="21"/>
           <w:szCs w:val="21"/>
+          <w:lang w:val="es-ES" w:eastAsia="zh-CN" w:bidi="ar-SA"/>
         </w:rPr>
       </w:r>
+      <w:r/>
     </w:p>
     <w:p>
       <w:pPr>
         <w:pStyle w:val="Normal"/>
         <w:rPr>
           <w:sz w:val="21"/>
+          <w:sz w:val="21"/>
           <w:szCs w:val="21"/>
+          <w:rFonts w:ascii="Arial" w:hAnsi="Arial" w:eastAsia="Batang;바탕" w:cs="Arial"/>
+          <w:color w:val="00000A"/>
+          <w:lang w:val="es-ES" w:eastAsia="zh-CN" w:bidi="ar-SA"/>
         </w:rPr>
       </w:pPr>
       <w:r>
         <w:rPr>
+          <w:rFonts w:eastAsia="Batang;바탕" w:cs="Arial"/>
+          <w:color w:val="00000A"/>
           <w:sz w:val="21"/>
           <w:szCs w:val="21"/>
+          <w:lang w:val="es-ES" w:eastAsia="zh-CN" w:bidi="ar-SA"/>
         </w:rPr>
       </w:r>
+      <w:r/>
     </w:p>
     <w:p>
       <w:pPr>
         <w:pStyle w:val="Normal"/>
         <w:rPr>
           <w:sz w:val="21"/>
+          <w:sz w:val="21"/>
           <w:szCs w:val="21"/>
+          <w:rFonts w:ascii="Arial" w:hAnsi="Arial" w:eastAsia="Batang;바탕" w:cs="Arial"/>
+          <w:color w:val="00000A"/>
+          <w:lang w:val="es-ES" w:eastAsia="zh-CN" w:bidi="ar-SA"/>
         </w:rPr>
       </w:pPr>
       <w:r>
         <w:rPr>
+          <w:rFonts w:eastAsia="Batang;바탕" w:cs="Arial"/>
+          <w:color w:val="00000A"/>
           <w:sz w:val="21"/>
           <w:szCs w:val="21"/>
+          <w:lang w:val="es-ES" w:eastAsia="zh-CN" w:bidi="ar-SA"/>
         </w:rPr>
       </w:r>
+      <w:r/>
     </w:p>
     <w:p>
       <w:pPr>
         <w:pStyle w:val="Normal"/>
         <w:rPr>
+          <w:sz w:val="21"/>
           <w:sz w:val="21"/>
           <w:szCs w:val="21"/>
         </w:rPr>
@@ -924,37 +923,40 @@
         </w:rPr>
         <w:t>{semanaAl}</w:t>
       </w:r>
+      <w:r/>
     </w:p>
     <w:p>
       <w:pPr>
         <w:pStyle w:val="Normal"/>
         <w:rPr>
           <w:sz w:val="21"/>
+          <w:sz w:val="21"/>
           <w:szCs w:val="21"/>
+          <w:rFonts w:ascii="Arial" w:hAnsi="Arial" w:eastAsia="Batang;바탕" w:cs="Arial"/>
+          <w:color w:val="00000A"/>
+          <w:lang w:val="es-ES" w:eastAsia="zh-CN" w:bidi="ar-SA"/>
         </w:rPr>
       </w:pPr>
       <w:r>
         <w:rPr>
+          <w:rFonts w:eastAsia="Batang;바탕" w:cs="Arial"/>
+          <w:color w:val="00000A"/>
           <w:sz w:val="21"/>
           <w:szCs w:val="21"/>
+          <w:lang w:val="es-ES" w:eastAsia="zh-CN" w:bidi="ar-SA"/>
         </w:rPr>
       </w:r>
+      <w:r/>
     </w:p>
     <w:p>
       <w:pPr>
         <w:pStyle w:val="Normal"/>
         <w:rPr>
           <w:sz w:val="21"/>
+          <w:sz w:val="21"/>
           <w:szCs w:val="21"/>
         </w:rPr>
       </w:pPr>
-      <w:r>
-        <w:rPr>
-          <w:sz w:val="21"/>
-          <w:szCs w:val="21"/>
-        </w:rPr>
-        <w:tab/>
-      </w:r>
       <w:r>
         <w:rPr>
           <w:sz w:val="21"/>
@@ -965,94 +967,209 @@
         <w:tab/>
         <w:tab/>
         <w:tab/>
+        <w:tab/>
       </w:r>
       <w:r>
-        <w:pict>
-          <v:rect fillcolor="#FFFFFF" style="position:absolute;width:200.3pt;height:83.3pt;mso-wrap-distance-left:9.05pt;mso-wrap-distance-right:9.05pt;margin-top:10.3pt;margin-left:289.8pt">
-            <v:textbox inset="0.000694444444444444in,0.000694444444444444in,0.000694444444444444in,0.000694444444444444in">
-              <w:txbxContent>
-                <w:p>
-                  <w:pPr>
-                    <w:pStyle w:val="Normal"/>
-                    <w:rPr>
-                      <w:sz w:val="21"/>
-                      <w:szCs w:val="21"/>
-                    </w:rPr>
-                  </w:pPr>
-                  <w:r>
-                    <w:rPr>
-                      <w:sz w:val="21"/>
-                      <w:szCs w:val="21"/>
-                    </w:rPr>
-                    <w:t>P.O. El Jefe de Dpto. de Prácticas</w:t>
-                  </w:r>
-                </w:p>
-                <w:p>
-                  <w:pPr>
-                    <w:pStyle w:val="Normal"/>
-                    <w:rPr/>
-                  </w:pPr>
-                  <w:r>
-                    <w:rPr/>
-                  </w:r>
-                </w:p>
-                <w:p>
-                  <w:pPr>
-                    <w:pStyle w:val="Normal"/>
-                    <w:rPr/>
-                  </w:pPr>
-                  <w:r>
-                    <w:rPr/>
-                  </w:r>
-                </w:p>
-                <w:p>
-                  <w:pPr>
-                    <w:pStyle w:val="Normal"/>
-                    <w:rPr/>
-                  </w:pPr>
-                  <w:r>
-                    <w:rPr/>
-                  </w:r>
-                </w:p>
-                <w:p>
-                  <w:pPr>
-                    <w:pStyle w:val="Normal"/>
-                    <w:rPr/>
-                  </w:pPr>
-                  <w:r>
-                    <w:rPr/>
-                    <w:t>Fdo: José Rico Mira</w:t>
-                  </w:r>
-                </w:p>
-                <w:p>
-                  <w:pPr>
-                    <w:pStyle w:val="Normal"/>
-                    <w:rPr/>
-                  </w:pPr>
-                  <w:r>
-                    <w:rPr/>
-                    <w:t>Fecha:</w:t>
-                  </w:r>
-                </w:p>
-                <w:p>
-                  <w:pPr>
-                    <w:pStyle w:val="Normal"/>
-                    <w:rPr/>
-                  </w:pPr>
-                  <w:r>
-                    <w:rPr/>
-                  </w:r>
-                </w:p>
-              </w:txbxContent>
-            </v:textbox>
-          </v:rect>
-        </w:pict>
+        <mc:AlternateContent>
+          <mc:Choice Requires="wps">
+            <w:drawing>
+              <wp:anchor behindDoc="0" distT="0" distB="0" distL="114935" distR="114935" simplePos="0" locked="0" layoutInCell="1" allowOverlap="1" relativeHeight="2">
+                <wp:simplePos x="0" y="0"/>
+                <wp:positionH relativeFrom="column">
+                  <wp:posOffset>3680460</wp:posOffset>
+                </wp:positionH>
+                <wp:positionV relativeFrom="paragraph">
+                  <wp:posOffset>130810</wp:posOffset>
+                </wp:positionV>
+                <wp:extent cx="2543810" cy="1057910"/>
+                <wp:effectExtent l="0" t="0" r="0" b="0"/>
+                <wp:wrapNone/>
+                <wp:docPr id="1" name=""/>
+                <a:graphic xmlns:a="http://schemas.openxmlformats.org/drawingml/2006/main">
+                  <a:graphicData uri="http://schemas.microsoft.com/office/word/2010/wordprocessingShape">
+                    <wps:wsp>
+                      <wps:cNvSpPr txBox="1"/>
+                      <wps:spPr>
+                        <a:xfrm>
+                          <a:off x="0" y="0"/>
+                          <a:ext cx="2543810" cy="1057910"/>
+                        </a:xfrm>
+                        <a:prstGeom prst="rect"/>
+                        <a:solidFill>
+                          <a:srgbClr val="FFFFFF"/>
+                        </a:solidFill>
+                        <a:ln w="635">
+                          <a:solidFill>
+                            <a:srgbClr val="000000"/>
+                          </a:solidFill>
+                        </a:ln>
+                      </wps:spPr>
+                      <wps:txbx>
+                        <w:txbxContent>
+                          <w:p>
+                            <w:pPr>
+                              <w:pStyle w:val="Normal"/>
+                              <w:rPr>
+                                <w:sz w:val="21"/>
+                                <w:sz w:val="21"/>
+                                <w:szCs w:val="21"/>
+                              </w:rPr>
+                            </w:pPr>
+                            <w:r>
+                              <w:rPr>
+                                <w:sz w:val="21"/>
+                                <w:szCs w:val="21"/>
+                              </w:rPr>
+                              <w:t>P.O. El Jefe de Dpto. de Prácticas</w:t>
+                            </w:r>
+                          </w:p>
+                          <w:p>
+                            <w:pPr>
+                              <w:pStyle w:val="Normal"/>
+                            </w:pPr>
+                            <w:r>
+                              <w:rPr/>
+                            </w:r>
+                          </w:p>
+                          <w:p>
+                            <w:pPr>
+                              <w:pStyle w:val="Normal"/>
+                            </w:pPr>
+                            <w:r>
+                              <w:rPr/>
+                            </w:r>
+                          </w:p>
+                          <w:p>
+                            <w:pPr>
+                              <w:pStyle w:val="Normal"/>
+                            </w:pPr>
+                            <w:r>
+                              <w:rPr/>
+                            </w:r>
+                          </w:p>
+                          <w:p>
+                            <w:pPr>
+                              <w:pStyle w:val="Normal"/>
+                            </w:pPr>
+                            <w:r>
+                              <w:rPr/>
+                              <w:t>Fdo: José Rico Mira</w:t>
+                            </w:r>
+                          </w:p>
+                          <w:p>
+                            <w:pPr>
+                              <w:pStyle w:val="Normal"/>
+                            </w:pPr>
+                            <w:r>
+                              <w:rPr/>
+                              <w:t>Fecha:</w:t>
+                            </w:r>
+                          </w:p>
+                          <w:p>
+                            <w:pPr>
+                              <w:pStyle w:val="Normal"/>
+                            </w:pPr>
+                            <w:r>
+                              <w:rPr/>
+                            </w:r>
+                          </w:p>
+                        </w:txbxContent>
+                      </wps:txbx>
+                      <wps:bodyPr anchor="t" lIns="635" tIns="635" rIns="635" bIns="635">
+                        <a:noAutofit/>
+                      </wps:bodyPr>
+                    </wps:wsp>
+                  </a:graphicData>
+                </a:graphic>
+              </wp:anchor>
+            </w:drawing>
+          </mc:Choice>
+          <mc:Fallback>
+            <w:pict>
+              <v:rect fillcolor="#FFFFFF" strokecolor="#000000" strokeweight="0pt" style="position:absolute;width:200.3pt;height:83.3pt;mso-wrap-distance-left:9.05pt;mso-wrap-distance-right:9.05pt;mso-wrap-distance-top:0pt;mso-wrap-distance-bottom:0pt;margin-top:10.3pt;mso-position-vertical-relative:text;margin-left:289.8pt;mso-position-horizontal-relative:text">
+                <v:textbox inset="0.000694444444444444in,0.000694444444444444in,0.000694444444444444in,0.000694444444444444in">
+                  <w:txbxContent>
+                    <w:p>
+                      <w:pPr>
+                        <w:pStyle w:val="Normal"/>
+                        <w:rPr>
+                          <w:sz w:val="21"/>
+                          <w:sz w:val="21"/>
+                          <w:szCs w:val="21"/>
+                        </w:rPr>
+                      </w:pPr>
+                      <w:r>
+                        <w:rPr>
+                          <w:sz w:val="21"/>
+                          <w:szCs w:val="21"/>
+                        </w:rPr>
+                        <w:t>P.O. El Jefe de Dpto. de Prácticas</w:t>
+                      </w:r>
+                    </w:p>
+                    <w:p>
+                      <w:pPr>
+                        <w:pStyle w:val="Normal"/>
+                      </w:pPr>
+                      <w:r>
+                        <w:rPr/>
+                      </w:r>
+                    </w:p>
+                    <w:p>
+                      <w:pPr>
+                        <w:pStyle w:val="Normal"/>
+                      </w:pPr>
+                      <w:r>
+                        <w:rPr/>
+                      </w:r>
+                    </w:p>
+                    <w:p>
+                      <w:pPr>
+                        <w:pStyle w:val="Normal"/>
+                      </w:pPr>
+                      <w:r>
+                        <w:rPr/>
+                      </w:r>
+                    </w:p>
+                    <w:p>
+                      <w:pPr>
+                        <w:pStyle w:val="Normal"/>
+                      </w:pPr>
+                      <w:r>
+                        <w:rPr/>
+                        <w:t>Fdo: José Rico Mira</w:t>
+                      </w:r>
+                    </w:p>
+                    <w:p>
+                      <w:pPr>
+                        <w:pStyle w:val="Normal"/>
+                      </w:pPr>
+                      <w:r>
+                        <w:rPr/>
+                        <w:t>Fecha:</w:t>
+                      </w:r>
+                    </w:p>
+                    <w:p>
+                      <w:pPr>
+                        <w:pStyle w:val="Normal"/>
+                      </w:pPr>
+                      <w:r>
+                        <w:rPr/>
+                      </w:r>
+                    </w:p>
+                  </w:txbxContent>
+                </v:textbox>
+              </v:rect>
+            </w:pict>
+          </mc:Fallback>
+        </mc:AlternateContent>
       </w:r>
+      <w:r/>
     </w:p>
     <w:p>
       <w:pPr>
         <w:pStyle w:val="Normal"/>
         <w:rPr>
+          <w:sz w:val="21"/>
           <w:sz w:val="21"/>
           <w:szCs w:val="21"/>
         </w:rPr>
@@ -1069,12 +1186,83 @@
         <w:tab/>
         <w:tab/>
       </w:r>
+      <w:r/>
     </w:p>
     <w:p>
       <w:pPr>
         <w:pStyle w:val="Normal"/>
         <w:rPr>
           <w:sz w:val="21"/>
+          <w:sz w:val="21"/>
+          <w:szCs w:val="21"/>
+          <w:rFonts w:ascii="Arial" w:hAnsi="Arial" w:eastAsia="Batang;바탕" w:cs="Arial"/>
+          <w:color w:val="00000A"/>
+          <w:lang w:val="es-ES" w:eastAsia="zh-CN" w:bidi="ar-SA"/>
+        </w:rPr>
+      </w:pPr>
+      <w:r>
+        <w:rPr>
+          <w:rFonts w:eastAsia="Batang;바탕" w:cs="Arial"/>
+          <w:color w:val="00000A"/>
+          <w:sz w:val="21"/>
+          <w:szCs w:val="21"/>
+          <w:lang w:val="es-ES" w:eastAsia="zh-CN" w:bidi="ar-SA"/>
+        </w:rPr>
+      </w:r>
+      <w:r/>
+    </w:p>
+    <w:p>
+      <w:pPr>
+        <w:pStyle w:val="Normal"/>
+        <w:rPr>
+          <w:sz w:val="21"/>
+          <w:sz w:val="21"/>
+          <w:szCs w:val="21"/>
+          <w:rFonts w:ascii="Arial" w:hAnsi="Arial" w:eastAsia="Batang;바탕" w:cs="Arial"/>
+          <w:color w:val="00000A"/>
+          <w:lang w:val="es-ES" w:eastAsia="zh-CN" w:bidi="ar-SA"/>
+        </w:rPr>
+      </w:pPr>
+      <w:r>
+        <w:rPr>
+          <w:rFonts w:eastAsia="Batang;바탕" w:cs="Arial"/>
+          <w:color w:val="00000A"/>
+          <w:sz w:val="21"/>
+          <w:szCs w:val="21"/>
+          <w:lang w:val="es-ES" w:eastAsia="zh-CN" w:bidi="ar-SA"/>
+        </w:rPr>
+      </w:r>
+      <w:r/>
+    </w:p>
+    <w:p>
+      <w:pPr>
+        <w:pStyle w:val="Normal"/>
+        <w:rPr>
+          <w:sz w:val="21"/>
+          <w:sz w:val="21"/>
+          <w:szCs w:val="21"/>
+          <w:rFonts w:ascii="Arial" w:hAnsi="Arial" w:eastAsia="Batang;바탕" w:cs="Arial"/>
+          <w:color w:val="00000A"/>
+          <w:lang w:val="es-ES" w:eastAsia="zh-CN" w:bidi="ar-SA"/>
+        </w:rPr>
+      </w:pPr>
+      <w:r>
+        <w:rPr>
+          <w:rFonts w:eastAsia="Batang;바탕" w:cs="Arial"/>
+          <w:color w:val="00000A"/>
+          <w:sz w:val="21"/>
+          <w:szCs w:val="21"/>
+          <w:lang w:val="es-ES" w:eastAsia="zh-CN" w:bidi="ar-SA"/>
+        </w:rPr>
+      </w:r>
+      <w:r/>
+    </w:p>
+    <w:p>
+      <w:pPr>
+        <w:pStyle w:val="Normal"/>
+        <w:rPr>
+          <w:sz w:val="21"/>
+          <w:sz w:val="21"/>
           <w:szCs w:val="21"/>
         </w:rPr>
       </w:pPr>
@@ -1083,61 +1271,9 @@
           <w:sz w:val="21"/>
           <w:szCs w:val="21"/>
         </w:rPr>
+        <w:t>Fdo: Pedro Prieto Alarcón</w:t>
       </w:r>
-    </w:p>
-    <w:p>
-      <w:pPr>
-        <w:pStyle w:val="Normal"/>
-        <w:rPr>
-          <w:sz w:val="21"/>
-          <w:szCs w:val="21"/>
-        </w:rPr>
-      </w:pPr>
-      <w:r>
-        <w:rPr>
-          <w:sz w:val="21"/>
-          <w:szCs w:val="21"/>
-        </w:rPr>
-      </w:r>
-    </w:p>
-    <w:p>
-      <w:pPr>
-        <w:pStyle w:val="Normal"/>
-        <w:rPr>
-          <w:sz w:val="21"/>
-          <w:szCs w:val="21"/>
-        </w:rPr>
-      </w:pPr>
-      <w:r>
-        <w:rPr>
-          <w:sz w:val="21"/>
-          <w:szCs w:val="21"/>
-        </w:rPr>
-      </w:r>
-    </w:p>
-    <w:p>
-      <w:pPr>
-        <w:pStyle w:val="Normal"/>
-        <w:rPr>
-          <w:sz w:val="21"/>
-          <w:szCs w:val="21"/>
-        </w:rPr>
-      </w:pPr>
-      <w:r>
-        <w:rPr>
-          <w:sz w:val="21"/>
-          <w:szCs w:val="21"/>
-        </w:rPr>
-        <w:t xml:space="preserve">Fdo: </w:t>
-      </w:r>
-      <w:r>
-        <w:rPr>
-          <w:sz w:val="21"/>
-          <w:szCs w:val="21"/>
-        </w:rPr>
-        <w:t>Pedro Prieto Alarcón</w:t>
-      </w:r>
-      <w:bookmarkStart w:id="8" w:name="__Fieldmark__24_124807940"/>
+      <w:bookmarkStart w:id="8" w:name="__Fieldmark__24_1248079401"/>
       <w:bookmarkEnd w:id="8"/>
       <w:r>
         <w:rPr>
@@ -1151,59 +1287,7 @@
         <w:tab/>
         <w:tab/>
       </w:r>
-    </w:p>
-    <w:p>
-      <w:pPr>
-        <w:pStyle w:val="Normal"/>
-        <w:rPr>
-          <w:sz w:val="21"/>
-          <w:szCs w:val="21"/>
-        </w:rPr>
-      </w:pPr>
-      <w:r>
-        <w:rPr>
-          <w:sz w:val="21"/>
-          <w:szCs w:val="21"/>
-        </w:rPr>
-        <w:tab/>
-        <w:tab/>
-        <w:tab/>
-        <w:tab/>
-        <w:tab/>
-        <w:tab/>
-        <w:tab/>
-        <w:tab/>
-      </w:r>
-    </w:p>
-    <w:p>
-      <w:pPr>
-        <w:pStyle w:val="Normal"/>
-        <w:rPr>
-          <w:sz w:val="21"/>
-          <w:szCs w:val="21"/>
-        </w:rPr>
-      </w:pPr>
-      <w:r>
-        <w:rPr>
-          <w:sz w:val="21"/>
-          <w:szCs w:val="21"/>
-        </w:rPr>
-      </w:r>
-    </w:p>
-    <w:p>
-      <w:pPr>
-        <w:pStyle w:val="Normal"/>
-        <w:rPr>
-          <w:sz w:val="21"/>
-          <w:szCs w:val="21"/>
-        </w:rPr>
-      </w:pPr>
-      <w:r>
-        <w:rPr>
-          <w:sz w:val="21"/>
-          <w:szCs w:val="21"/>
-        </w:rPr>
-      </w:r>
+      <w:r/>
     </w:p>
     <w:p>
       <w:pPr>
@@ -1216,10 +1300,11 @@
           <w:pgNumType w:fmt="decimal"/>
           <w:formProt w:val="false"/>
           <w:textDirection w:val="lrTb"/>
-          <w:docGrid w:type="default" w:linePitch="360" w:charSpace="0"/>
+          <w:docGrid w:type="default" w:linePitch="360" w:charSpace="4294965247"/>
         </w:sectPr>
         <w:pStyle w:val="Normal"/>
         <w:rPr>
+          <w:sz w:val="21"/>
           <w:sz w:val="21"/>
           <w:szCs w:val="21"/>
         </w:rPr>
@@ -1229,16 +1314,20 @@
           <w:sz w:val="21"/>
           <w:szCs w:val="21"/>
         </w:rPr>
+        <w:tab/>
+        <w:tab/>
+        <w:tab/>
+        <w:tab/>
+        <w:tab/>
+        <w:tab/>
+        <w:tab/>
+        <w:tab/>
       </w:r>
+      <w:r/>
     </w:p>
     <w:p>
       <w:pPr>
         <w:pStyle w:val="Normal"/>
-        <w:pageBreakBefore/>
-        <w:rPr>
-          <w:sz w:val="17"/>
-          <w:szCs w:val="17"/>
-        </w:rPr>
       </w:pPr>
       <w:r>
         <w:rPr>
@@ -1247,6 +1336,7 @@
         </w:rPr>
         <w:t>{/fm34s}</w:t>
       </w:r>
+      <w:r/>
     </w:p>
     <w:sectPr>
       <w:headerReference w:type="default" r:id="rId4"/>
@@ -1257,18 +1347,19 @@
       <w:pgNumType w:fmt="decimal"/>
       <w:formProt w:val="false"/>
       <w:textDirection w:val="lrTb"/>
-      <w:docGrid w:type="default" w:linePitch="360" w:charSpace="0"/>
+      <w:docGrid w:type="default" w:linePitch="360" w:charSpace="4294965247"/>
     </w:sectPr>
   </w:body>
 </w:document>
 </file>
 
 <file path=word/footer1.xml><?xml version="1.0" encoding="utf-8"?>
-<w:ftr xmlns:o="urn:schemas-microsoft-com:office:office" xmlns:r="http://schemas.openxmlformats.org/officeDocument/2006/relationships" xmlns:v="urn:schemas-microsoft-com:vml" xmlns:w="http://schemas.openxmlformats.org/wordprocessingml/2006/main" xmlns:w10="urn:schemas-microsoft-com:office:word" xmlns:wp="http://schemas.openxmlformats.org/drawingml/2006/wordprocessingDrawing">
+<w:ftr xmlns:o="urn:schemas-microsoft-com:office:office" xmlns:r="http://schemas.openxmlformats.org/officeDocument/2006/relationships" xmlns:v="urn:schemas-microsoft-com:vml" xmlns:w="http://schemas.openxmlformats.org/wordprocessingml/2006/main" xmlns:w10="urn:schemas-microsoft-com:office:word" xmlns:wp="http://schemas.openxmlformats.org/drawingml/2006/wordprocessingDrawing" xmlns:wps="http://schemas.microsoft.com/office/word/2010/wordprocessingShape" xmlns:wpg="http://schemas.microsoft.com/office/word/2010/wordprocessingGroup" xmlns:mc="http://schemas.openxmlformats.org/markup-compatibility/2006" xmlns:wp14="http://schemas.microsoft.com/office/word/2010/wordprocessingDrawing" xmlns:w14="http://schemas.microsoft.com/office/word/2010/wordml" mc:Ignorable="w14 wp14">
   <w:p>
     <w:pPr>
       <w:pStyle w:val="Normal"/>
       <w:rPr>
+        <w:sz w:val="21"/>
         <w:sz w:val="21"/>
         <w:szCs w:val="21"/>
       </w:rPr>
@@ -1308,16 +1399,18 @@
       </w:rPr>
       <w:t xml:space="preserve"> </w:t>
     </w:r>
+    <w:r/>
   </w:p>
 </w:ftr>
 </file>
 
 <file path=word/footer2.xml><?xml version="1.0" encoding="utf-8"?>
-<w:ftr xmlns:o="urn:schemas-microsoft-com:office:office" xmlns:r="http://schemas.openxmlformats.org/officeDocument/2006/relationships" xmlns:v="urn:schemas-microsoft-com:vml" xmlns:w="http://schemas.openxmlformats.org/wordprocessingml/2006/main" xmlns:w10="urn:schemas-microsoft-com:office:word" xmlns:wp="http://schemas.openxmlformats.org/drawingml/2006/wordprocessingDrawing">
+<w:ftr xmlns:o="urn:schemas-microsoft-com:office:office" xmlns:r="http://schemas.openxmlformats.org/officeDocument/2006/relationships" xmlns:v="urn:schemas-microsoft-com:vml" xmlns:w="http://schemas.openxmlformats.org/wordprocessingml/2006/main" xmlns:w10="urn:schemas-microsoft-com:office:word" xmlns:wp="http://schemas.openxmlformats.org/drawingml/2006/wordprocessingDrawing" xmlns:wps="http://schemas.microsoft.com/office/word/2010/wordprocessingShape" xmlns:wpg="http://schemas.microsoft.com/office/word/2010/wordprocessingGroup" xmlns:mc="http://schemas.openxmlformats.org/markup-compatibility/2006" xmlns:wp14="http://schemas.microsoft.com/office/word/2010/wordprocessingDrawing" xmlns:w14="http://schemas.microsoft.com/office/word/2010/wordml" mc:Ignorable="w14 wp14">
   <w:p>
     <w:pPr>
       <w:pStyle w:val="Normal"/>
       <w:rPr>
+        <w:sz w:val="21"/>
         <w:sz w:val="21"/>
         <w:szCs w:val="21"/>
       </w:rPr>
@@ -1357,24 +1450,19 @@
       </w:rPr>
       <w:t xml:space="preserve"> </w:t>
     </w:r>
+    <w:r/>
   </w:p>
 </w:ftr>
 </file>
 
 <file path=word/header1.xml><?xml version="1.0" encoding="utf-8"?>
-<w:hdr xmlns:o="urn:schemas-microsoft-com:office:office" xmlns:r="http://schemas.openxmlformats.org/officeDocument/2006/relationships" xmlns:v="urn:schemas-microsoft-com:vml" xmlns:w="http://schemas.openxmlformats.org/wordprocessingml/2006/main" xmlns:w10="urn:schemas-microsoft-com:office:word" xmlns:wp="http://schemas.openxmlformats.org/drawingml/2006/wordprocessingDrawing">
+<w:hdr xmlns:o="urn:schemas-microsoft-com:office:office" xmlns:r="http://schemas.openxmlformats.org/officeDocument/2006/relationships" xmlns:v="urn:schemas-microsoft-com:vml" xmlns:w="http://schemas.openxmlformats.org/wordprocessingml/2006/main" xmlns:w10="urn:schemas-microsoft-com:office:word" xmlns:wp="http://schemas.openxmlformats.org/drawingml/2006/wordprocessingDrawing" xmlns:wps="http://schemas.microsoft.com/office/word/2010/wordprocessingShape" xmlns:wpg="http://schemas.microsoft.com/office/word/2010/wordprocessingGroup" xmlns:mc="http://schemas.openxmlformats.org/markup-compatibility/2006" xmlns:wp14="http://schemas.microsoft.com/office/word/2010/wordprocessingDrawing" xmlns:w14="http://schemas.microsoft.com/office/word/2010/wordml" mc:Ignorable="w14 wp14">
   <w:tbl>
     <w:tblPr>
+      <w:tblW w:w="10363" w:type="dxa"/>
       <w:jc w:val="left"/>
       <w:tblInd w:w="0" w:type="dxa"/>
-      <w:tblBorders>
-        <w:top w:val="nil"/>
-        <w:left w:val="nil"/>
-        <w:bottom w:val="nil"/>
-        <w:insideH w:val="nil"/>
-        <w:right w:val="nil"/>
-        <w:insideV w:val="nil"/>
-      </w:tblBorders>
+      <w:tblBorders/>
       <w:tblCellMar>
         <w:top w:w="0" w:type="dxa"/>
         <w:left w:w="71" w:type="dxa"/>
@@ -1383,11 +1471,11 @@
       </w:tblCellMar>
     </w:tblPr>
     <w:tblGrid>
-      <w:gridCol w:w="1674"/>
-      <w:gridCol w:w="2087"/>
-      <w:gridCol w:w="4462"/>
-      <w:gridCol w:w="1006"/>
-      <w:gridCol w:w="1135"/>
+      <w:gridCol w:w="1670"/>
+      <w:gridCol w:w="2085"/>
+      <w:gridCol w:w="4458"/>
+      <w:gridCol w:w="1004"/>
+      <w:gridCol w:w="1146"/>
     </w:tblGrid>
     <w:tr>
       <w:trPr>
@@ -1396,15 +1484,8 @@
       </w:trPr>
       <w:tc>
         <w:tcPr>
-          <w:tcW w:w="1674" w:type="dxa"/>
-          <w:tcBorders>
-            <w:top w:val="nil"/>
-            <w:left w:val="nil"/>
-            <w:bottom w:val="nil"/>
-            <w:insideH w:val="nil"/>
-            <w:right w:val="nil"/>
-            <w:insideV w:val="nil"/>
-          </w:tcBorders>
+          <w:tcW w:w="1670" w:type="dxa"/>
+          <w:tcBorders/>
           <w:shd w:fill="auto" w:val="clear"/>
         </w:tcPr>
         <w:p>
@@ -1415,24 +1496,21 @@
             </w:tabs>
             <w:jc w:val="center"/>
             <w:rPr>
-              <w:rFonts w:cs="Roman;Times New Roman" w:ascii="Roman;Times New Roman" w:hAnsi="Roman;Times New Roman"/>
+              <w:sz w:val="21"/>
               <w:b/>
               <w:sz w:val="21"/>
+              <w:b/>
               <w:szCs w:val="21"/>
+              <w:rFonts w:ascii="Roman;Times New Roman" w:hAnsi="Roman;Times New Roman" w:cs="Roman;Times New Roman"/>
             </w:rPr>
           </w:pPr>
           <w:r>
-            <w:rPr>
-              <w:rFonts w:cs="Roman;Times New Roman" w:ascii="Roman;Times New Roman" w:hAnsi="Roman;Times New Roman"/>
-              <w:b/>
-              <w:sz w:val="21"/>
-              <w:szCs w:val="21"/>
-            </w:rPr>
+            <w:rPr/>
             <w:drawing>
               <wp:inline distT="0" distB="0" distL="0" distR="0">
                 <wp:extent cx="971550" cy="457200"/>
                 <wp:effectExtent l="0" t="0" r="0" b="0"/>
-                <wp:docPr id="0" name="Picture" descr=""/>
+                <wp:docPr id="2" name="Picture" descr=""/>
                 <wp:cNvGraphicFramePr>
                   <a:graphicFrameLocks xmlns:a="http://schemas.openxmlformats.org/drawingml/2006/main" noChangeAspect="1"/>
                 </wp:cNvGraphicFramePr>
@@ -1440,7 +1518,7 @@
                   <a:graphicData uri="http://schemas.openxmlformats.org/drawingml/2006/picture">
                     <pic:pic xmlns:pic="http://schemas.openxmlformats.org/drawingml/2006/picture">
                       <pic:nvPicPr>
-                        <pic:cNvPr id="0" name="Picture" descr=""/>
+                        <pic:cNvPr id="2" name="Picture" descr=""/>
                         <pic:cNvPicPr>
                           <a:picLocks noChangeAspect="1" noChangeArrowheads="1"/>
                         </pic:cNvPicPr>
@@ -1473,19 +1551,13 @@
               </wp:inline>
             </w:drawing>
           </w:r>
+          <w:r/>
         </w:p>
       </w:tc>
       <w:tc>
         <w:tcPr>
-          <w:tcW w:w="2087" w:type="dxa"/>
-          <w:tcBorders>
-            <w:top w:val="nil"/>
-            <w:left w:val="nil"/>
-            <w:bottom w:val="nil"/>
-            <w:insideH w:val="nil"/>
-            <w:right w:val="nil"/>
-            <w:insideV w:val="nil"/>
-          </w:tcBorders>
+          <w:tcW w:w="2085" w:type="dxa"/>
+          <w:tcBorders/>
           <w:shd w:fill="auto" w:val="clear"/>
         </w:tcPr>
         <w:p>
@@ -1497,19 +1569,17 @@
             <w:jc w:val="center"/>
             <w:rPr>
               <w:sz w:val="21"/>
-              <w:szCs w:val="21"/>
-            </w:rPr>
-          </w:pPr>
-          <w:r>
-            <w:rPr>
               <w:sz w:val="21"/>
               <w:szCs w:val="21"/>
             </w:rPr>
+          </w:pPr>
+          <w:r>
+            <w:rPr/>
             <w:drawing>
               <wp:inline distT="0" distB="0" distL="0" distR="0">
                 <wp:extent cx="808990" cy="461010"/>
                 <wp:effectExtent l="0" t="0" r="0" b="0"/>
-                <wp:docPr id="1" name="Picture" descr=""/>
+                <wp:docPr id="3" name="Picture" descr=""/>
                 <wp:cNvGraphicFramePr>
                   <a:graphicFrameLocks xmlns:a="http://schemas.openxmlformats.org/drawingml/2006/main" noChangeAspect="1"/>
                 </wp:cNvGraphicFramePr>
@@ -1517,7 +1587,7 @@
                   <a:graphicData uri="http://schemas.openxmlformats.org/drawingml/2006/picture">
                     <pic:pic xmlns:pic="http://schemas.openxmlformats.org/drawingml/2006/picture">
                       <pic:nvPicPr>
-                        <pic:cNvPr id="1" name="Picture" descr=""/>
+                        <pic:cNvPr id="3" name="Picture" descr=""/>
                         <pic:cNvPicPr>
                           <a:picLocks noChangeAspect="1" noChangeArrowheads="1"/>
                         </pic:cNvPicPr>
@@ -1550,6 +1620,7 @@
               </wp:inline>
             </w:drawing>
           </w:r>
+          <w:r/>
         </w:p>
         <w:p>
           <w:pPr>
@@ -1559,18 +1630,24 @@
             </w:tabs>
             <w:jc w:val="center"/>
             <w:rPr>
-              <w:rFonts w:cs="Arial"/>
+              <w:sz w:val="15"/>
               <w:sz w:val="15"/>
               <w:szCs w:val="15"/>
+              <w:rFonts w:ascii="Arial" w:hAnsi="Arial" w:eastAsia="Batang;바탕" w:cs="Arial"/>
+              <w:color w:val="00000A"/>
+              <w:lang w:val="es-ES" w:eastAsia="zh-CN" w:bidi="ar-SA"/>
             </w:rPr>
           </w:pPr>
           <w:r>
             <w:rPr>
-              <w:rFonts w:cs="Arial"/>
+              <w:rFonts w:eastAsia="Batang;바탕" w:cs="Arial"/>
+              <w:color w:val="00000A"/>
               <w:sz w:val="15"/>
               <w:szCs w:val="15"/>
-            </w:rPr>
-          </w:r>
+              <w:lang w:val="es-ES" w:eastAsia="zh-CN" w:bidi="ar-SA"/>
+            </w:rPr>
+          </w:r>
+          <w:r/>
         </w:p>
         <w:p>
           <w:pPr>
@@ -1580,21 +1657,24 @@
             </w:tabs>
             <w:jc w:val="center"/>
             <w:rPr>
+              <w:sz w:val="17"/>
+              <w:b/>
+              <w:sz w:val="17"/>
+              <w:b/>
+              <w:szCs w:val="17"/>
+              <w:rFonts w:cs="Arial"/>
+            </w:rPr>
+          </w:pPr>
+          <w:r>
+            <w:rPr>
               <w:rFonts w:cs="Arial"/>
               <w:b/>
               <w:sz w:val="17"/>
               <w:szCs w:val="17"/>
             </w:rPr>
-          </w:pPr>
-          <w:r>
-            <w:rPr>
-              <w:rFonts w:cs="Arial"/>
-              <w:b/>
-              <w:sz w:val="17"/>
-              <w:szCs w:val="17"/>
-            </w:rPr>
             <w:t>IES MARE NOSTRUM</w:t>
           </w:r>
+          <w:r/>
         </w:p>
         <w:p>
           <w:pPr>
@@ -1604,37 +1684,38 @@
             </w:tabs>
             <w:jc w:val="center"/>
             <w:rPr>
+              <w:sz w:val="17"/>
+              <w:b/>
+              <w:sz w:val="17"/>
+              <w:b/>
+              <w:szCs w:val="17"/>
+              <w:rFonts w:cs="Arial"/>
+            </w:rPr>
+          </w:pPr>
+          <w:r>
+            <w:rPr>
               <w:rFonts w:cs="Arial"/>
               <w:b/>
               <w:sz w:val="17"/>
               <w:szCs w:val="17"/>
             </w:rPr>
-          </w:pPr>
-          <w:r>
-            <w:rPr>
-              <w:rFonts w:cs="Arial"/>
-              <w:b/>
-              <w:sz w:val="17"/>
-              <w:szCs w:val="17"/>
-            </w:rPr>
             <w:t>ALICANTE</w:t>
           </w:r>
+          <w:r/>
         </w:p>
       </w:tc>
       <w:tc>
         <w:tcPr>
-          <w:tcW w:w="4462" w:type="dxa"/>
+          <w:tcW w:w="4458" w:type="dxa"/>
           <w:tcBorders>
-            <w:top w:val="single" w:sz="8" w:space="0" w:color="000000"/>
-            <w:left w:val="single" w:sz="8" w:space="0" w:color="000000"/>
-            <w:bottom w:val="single" w:sz="4" w:space="0" w:color="000000"/>
-            <w:insideH w:val="single" w:sz="4" w:space="0" w:color="000000"/>
-            <w:right w:val="nil"/>
-            <w:insideV w:val="nil"/>
+            <w:top w:val="single" w:sz="8" w:space="0" w:color="000001"/>
+            <w:left w:val="single" w:sz="8" w:space="0" w:color="000001"/>
+            <w:bottom w:val="single" w:sz="4" w:space="0" w:color="000001"/>
+            <w:insideH w:val="single" w:sz="4" w:space="0" w:color="000001"/>
           </w:tcBorders>
           <w:shd w:fill="auto" w:val="clear"/>
           <w:tcMar>
-            <w:left w:w="61" w:type="dxa"/>
+            <w:left w:w="21" w:type="dxa"/>
           </w:tcMar>
           <w:vAlign w:val="center"/>
         </w:tcPr>
@@ -1646,38 +1727,41 @@
             </w:tabs>
             <w:jc w:val="center"/>
             <w:rPr>
+              <w:sz w:val="21"/>
+              <w:b/>
+              <w:sz w:val="21"/>
+              <w:b/>
+              <w:szCs w:val="21"/>
+              <w:rFonts w:cs="Arial"/>
+            </w:rPr>
+          </w:pPr>
+          <w:r>
+            <w:rPr>
               <w:rFonts w:cs="Arial"/>
               <w:b/>
               <w:sz w:val="21"/>
               <w:szCs w:val="21"/>
             </w:rPr>
-          </w:pPr>
-          <w:r>
-            <w:rPr>
-              <w:rFonts w:cs="Arial"/>
-              <w:b/>
-              <w:sz w:val="21"/>
-              <w:szCs w:val="21"/>
-            </w:rPr>
             <w:t>REGISTROS DEL SISTEMA</w:t>
           </w:r>
+          <w:r/>
         </w:p>
       </w:tc>
       <w:tc>
         <w:tcPr>
-          <w:tcW w:w="2141" w:type="dxa"/>
+          <w:tcW w:w="2150" w:type="dxa"/>
           <w:gridSpan w:val="2"/>
           <w:tcBorders>
-            <w:top w:val="single" w:sz="8" w:space="0" w:color="000000"/>
-            <w:left w:val="single" w:sz="8" w:space="0" w:color="000000"/>
-            <w:bottom w:val="single" w:sz="8" w:space="0" w:color="000000"/>
-            <w:insideH w:val="single" w:sz="8" w:space="0" w:color="000000"/>
-            <w:right w:val="single" w:sz="8" w:space="0" w:color="000000"/>
-            <w:insideV w:val="single" w:sz="8" w:space="0" w:color="000000"/>
+            <w:top w:val="single" w:sz="8" w:space="0" w:color="000001"/>
+            <w:left w:val="single" w:sz="8" w:space="0" w:color="000001"/>
+            <w:bottom w:val="single" w:sz="8" w:space="0" w:color="000001"/>
+            <w:right w:val="single" w:sz="8" w:space="0" w:color="000001"/>
+            <w:insideH w:val="single" w:sz="8" w:space="0" w:color="000001"/>
+            <w:insideV w:val="single" w:sz="8" w:space="0" w:color="000001"/>
           </w:tcBorders>
           <w:shd w:fill="auto" w:val="clear"/>
           <w:tcMar>
-            <w:left w:w="61" w:type="dxa"/>
+            <w:left w:w="21" w:type="dxa"/>
           </w:tcMar>
           <w:vAlign w:val="center"/>
         </w:tcPr>
@@ -1686,21 +1770,24 @@
             <w:pStyle w:val="Normal"/>
             <w:jc w:val="center"/>
             <w:rPr>
+              <w:sz w:val="28"/>
+              <w:b/>
+              <w:sz w:val="28"/>
+              <w:b/>
+              <w:szCs w:val="28"/>
+              <w:rFonts w:ascii="Arial Narrow" w:hAnsi="Arial Narrow" w:cs="Arial Narrow"/>
+            </w:rPr>
+          </w:pPr>
+          <w:r>
+            <w:rPr>
               <w:rFonts w:cs="Arial Narrow" w:ascii="Arial Narrow" w:hAnsi="Arial Narrow"/>
               <w:b/>
               <w:sz w:val="28"/>
               <w:szCs w:val="28"/>
             </w:rPr>
-          </w:pPr>
-          <w:r>
-            <w:rPr>
-              <w:rFonts w:cs="Arial Narrow" w:ascii="Arial Narrow" w:hAnsi="Arial Narrow"/>
-              <w:b/>
-              <w:sz w:val="28"/>
-              <w:szCs w:val="28"/>
-            </w:rPr>
             <w:t>MD020865</w:t>
           </w:r>
+          <w:r/>
         </w:p>
       </w:tc>
     </w:tr>
@@ -1711,15 +1798,8 @@
       </w:trPr>
       <w:tc>
         <w:tcPr>
-          <w:tcW w:w="1674" w:type="dxa"/>
-          <w:tcBorders>
-            <w:top w:val="nil"/>
-            <w:left w:val="nil"/>
-            <w:bottom w:val="nil"/>
-            <w:insideH w:val="nil"/>
-            <w:right w:val="nil"/>
-            <w:insideV w:val="nil"/>
-          </w:tcBorders>
+          <w:tcW w:w="1670" w:type="dxa"/>
+          <w:tcBorders/>
           <w:shd w:fill="auto" w:val="clear"/>
         </w:tcPr>
         <w:p>
@@ -1728,36 +1808,35 @@
             <w:tabs>
               <w:tab w:val="left" w:pos="567" w:leader="none"/>
             </w:tabs>
-            <w:snapToGrid w:val="false"/>
             <w:jc w:val="center"/>
             <w:rPr>
-              <w:rFonts w:cs="Roman;Times New Roman" w:ascii="Roman;Times New Roman" w:hAnsi="Roman;Times New Roman"/>
+              <w:sz w:val="15"/>
               <w:b/>
               <w:sz w:val="15"/>
+              <w:b/>
               <w:szCs w:val="15"/>
+              <w:rFonts w:ascii="Roman;Times New Roman" w:hAnsi="Roman;Times New Roman" w:eastAsia="Batang;바탕" w:cs="Roman;Times New Roman"/>
+              <w:color w:val="00000A"/>
+              <w:lang w:val="es-ES" w:eastAsia="zh-CN" w:bidi="ar-SA"/>
             </w:rPr>
           </w:pPr>
           <w:r>
             <w:rPr>
-              <w:rFonts w:cs="Roman;Times New Roman" w:ascii="Roman;Times New Roman" w:hAnsi="Roman;Times New Roman"/>
+              <w:rFonts w:eastAsia="Batang;바탕" w:cs="Roman;Times New Roman" w:ascii="Roman;Times New Roman" w:hAnsi="Roman;Times New Roman"/>
               <w:b/>
+              <w:color w:val="00000A"/>
               <w:sz w:val="15"/>
               <w:szCs w:val="15"/>
-            </w:rPr>
-          </w:r>
+              <w:lang w:val="es-ES" w:eastAsia="zh-CN" w:bidi="ar-SA"/>
+            </w:rPr>
+          </w:r>
+          <w:r/>
         </w:p>
       </w:tc>
       <w:tc>
         <w:tcPr>
-          <w:tcW w:w="2087" w:type="dxa"/>
-          <w:tcBorders>
-            <w:top w:val="nil"/>
-            <w:left w:val="nil"/>
-            <w:bottom w:val="nil"/>
-            <w:insideH w:val="nil"/>
-            <w:right w:val="nil"/>
-            <w:insideV w:val="nil"/>
-          </w:tcBorders>
+          <w:tcW w:w="2085" w:type="dxa"/>
+          <w:tcBorders/>
           <w:shd w:fill="auto" w:val="clear"/>
         </w:tcPr>
         <w:p>
@@ -1766,35 +1845,40 @@
             <w:tabs>
               <w:tab w:val="left" w:pos="567" w:leader="none"/>
             </w:tabs>
-            <w:snapToGrid w:val="false"/>
             <w:jc w:val="center"/>
             <w:rPr>
+              <w:sz w:val="21"/>
               <w:sz w:val="21"/>
               <w:szCs w:val="21"/>
+              <w:rFonts w:ascii="Arial" w:hAnsi="Arial" w:eastAsia="Batang;바탕" w:cs="Arial"/>
+              <w:color w:val="00000A"/>
+              <w:lang w:val="es-ES" w:eastAsia="zh-CN" w:bidi="ar-SA"/>
             </w:rPr>
           </w:pPr>
           <w:r>
             <w:rPr>
+              <w:rFonts w:eastAsia="Batang;바탕" w:cs="Arial"/>
+              <w:color w:val="00000A"/>
               <w:sz w:val="21"/>
               <w:szCs w:val="21"/>
-            </w:rPr>
-          </w:r>
+              <w:lang w:val="es-ES" w:eastAsia="zh-CN" w:bidi="ar-SA"/>
+            </w:rPr>
+          </w:r>
+          <w:r/>
         </w:p>
       </w:tc>
       <w:tc>
         <w:tcPr>
-          <w:tcW w:w="4462" w:type="dxa"/>
+          <w:tcW w:w="4458" w:type="dxa"/>
           <w:tcBorders>
-            <w:top w:val="single" w:sz="4" w:space="0" w:color="000000"/>
-            <w:left w:val="single" w:sz="8" w:space="0" w:color="000000"/>
-            <w:bottom w:val="single" w:sz="8" w:space="0" w:color="000000"/>
-            <w:insideH w:val="single" w:sz="8" w:space="0" w:color="000000"/>
-            <w:right w:val="nil"/>
-            <w:insideV w:val="nil"/>
+            <w:top w:val="single" w:sz="4" w:space="0" w:color="000001"/>
+            <w:left w:val="single" w:sz="8" w:space="0" w:color="000001"/>
+            <w:bottom w:val="single" w:sz="8" w:space="0" w:color="000001"/>
+            <w:insideH w:val="single" w:sz="8" w:space="0" w:color="000001"/>
           </w:tcBorders>
           <w:shd w:fill="auto" w:val="clear"/>
           <w:tcMar>
-            <w:left w:w="61" w:type="dxa"/>
+            <w:left w:w="21" w:type="dxa"/>
           </w:tcMar>
           <w:vAlign w:val="center"/>
         </w:tcPr>
@@ -1806,37 +1890,38 @@
             </w:tabs>
             <w:jc w:val="center"/>
             <w:rPr>
+              <w:sz w:val="27"/>
+              <w:b/>
+              <w:sz w:val="27"/>
+              <w:b/>
+              <w:szCs w:val="27"/>
+              <w:rFonts w:cs="Arial"/>
+            </w:rPr>
+          </w:pPr>
+          <w:r>
+            <w:rPr>
               <w:rFonts w:cs="Arial"/>
               <w:b/>
               <w:sz w:val="27"/>
               <w:szCs w:val="27"/>
             </w:rPr>
-          </w:pPr>
-          <w:r>
-            <w:rPr>
-              <w:rFonts w:cs="Arial"/>
-              <w:b/>
-              <w:sz w:val="27"/>
-              <w:szCs w:val="27"/>
-            </w:rPr>
             <w:t>HOJA DE SALIDA DE TUTORES</w:t>
           </w:r>
+          <w:r/>
         </w:p>
       </w:tc>
       <w:tc>
         <w:tcPr>
-          <w:tcW w:w="1006" w:type="dxa"/>
+          <w:tcW w:w="1004" w:type="dxa"/>
           <w:tcBorders>
-            <w:top w:val="single" w:sz="8" w:space="0" w:color="000000"/>
-            <w:left w:val="single" w:sz="8" w:space="0" w:color="000000"/>
-            <w:bottom w:val="single" w:sz="8" w:space="0" w:color="000000"/>
-            <w:insideH w:val="single" w:sz="8" w:space="0" w:color="000000"/>
-            <w:right w:val="nil"/>
-            <w:insideV w:val="nil"/>
+            <w:top w:val="single" w:sz="8" w:space="0" w:color="000001"/>
+            <w:left w:val="single" w:sz="8" w:space="0" w:color="000001"/>
+            <w:bottom w:val="single" w:sz="8" w:space="0" w:color="000001"/>
+            <w:insideH w:val="single" w:sz="8" w:space="0" w:color="000001"/>
           </w:tcBorders>
           <w:shd w:fill="auto" w:val="clear"/>
           <w:tcMar>
-            <w:left w:w="61" w:type="dxa"/>
+            <w:left w:w="21" w:type="dxa"/>
           </w:tcMar>
         </w:tcPr>
         <w:p>
@@ -1844,74 +1929,85 @@
             <w:pStyle w:val="Normal"/>
             <w:jc w:val="center"/>
             <w:rPr>
+              <w:sz w:val="17"/>
+              <w:sz w:val="17"/>
+              <w:szCs w:val="17"/>
+              <w:rFonts w:ascii="Arial Narrow" w:hAnsi="Arial Narrow" w:cs="Arial Narrow"/>
+            </w:rPr>
+          </w:pPr>
+          <w:r>
+            <w:rPr>
               <w:rFonts w:cs="Arial Narrow" w:ascii="Arial Narrow" w:hAnsi="Arial Narrow"/>
               <w:sz w:val="17"/>
               <w:szCs w:val="17"/>
             </w:rPr>
-          </w:pPr>
-          <w:r>
-            <w:rPr>
-              <w:rFonts w:cs="Arial Narrow" w:ascii="Arial Narrow" w:hAnsi="Arial Narrow"/>
-              <w:sz w:val="17"/>
-              <w:szCs w:val="17"/>
-            </w:rPr>
             <w:t>Revisión</w:t>
           </w:r>
+          <w:r/>
         </w:p>
         <w:p>
           <w:pPr>
             <w:pStyle w:val="Normal"/>
             <w:jc w:val="center"/>
             <w:rPr>
-              <w:rFonts w:cs="Arial Narrow" w:ascii="Arial Narrow" w:hAnsi="Arial Narrow"/>
+              <w:sz w:val="17"/>
               <w:sz w:val="17"/>
               <w:szCs w:val="17"/>
+              <w:rFonts w:ascii="Arial Narrow" w:hAnsi="Arial Narrow" w:eastAsia="Batang;바탕" w:cs="Arial Narrow"/>
+              <w:color w:val="00000A"/>
+              <w:lang w:val="es-ES" w:eastAsia="zh-CN" w:bidi="ar-SA"/>
             </w:rPr>
           </w:pPr>
           <w:r>
             <w:rPr>
-              <w:rFonts w:cs="Arial Narrow" w:ascii="Arial Narrow" w:hAnsi="Arial Narrow"/>
+              <w:rFonts w:eastAsia="Batang;바탕" w:cs="Arial Narrow" w:ascii="Arial Narrow" w:hAnsi="Arial Narrow"/>
+              <w:color w:val="00000A"/>
               <w:sz w:val="17"/>
               <w:szCs w:val="17"/>
-            </w:rPr>
-          </w:r>
+              <w:lang w:val="es-ES" w:eastAsia="zh-CN" w:bidi="ar-SA"/>
+            </w:rPr>
+          </w:r>
+          <w:r/>
         </w:p>
         <w:p>
           <w:pPr>
             <w:pStyle w:val="Normal"/>
             <w:jc w:val="center"/>
             <w:rPr>
+              <w:sz w:val="17"/>
+              <w:b/>
+              <w:sz w:val="17"/>
+              <w:b/>
+              <w:szCs w:val="17"/>
+              <w:rFonts w:ascii="Arial Narrow" w:hAnsi="Arial Narrow" w:cs="Arial Narrow"/>
+            </w:rPr>
+          </w:pPr>
+          <w:r>
+            <w:rPr>
               <w:rFonts w:cs="Arial Narrow" w:ascii="Arial Narrow" w:hAnsi="Arial Narrow"/>
               <w:b/>
               <w:sz w:val="17"/>
               <w:szCs w:val="17"/>
             </w:rPr>
-          </w:pPr>
-          <w:r>
-            <w:rPr>
-              <w:rFonts w:cs="Arial Narrow" w:ascii="Arial Narrow" w:hAnsi="Arial Narrow"/>
-              <w:b/>
-              <w:sz w:val="17"/>
-              <w:szCs w:val="17"/>
-            </w:rPr>
             <w:t>1E</w:t>
           </w:r>
+          <w:r/>
         </w:p>
       </w:tc>
       <w:tc>
         <w:tcPr>
-          <w:tcW w:w="1135" w:type="dxa"/>
+          <w:tcW w:w="1146" w:type="dxa"/>
           <w:tcBorders>
-            <w:top w:val="single" w:sz="8" w:space="0" w:color="000000"/>
-            <w:left w:val="single" w:sz="8" w:space="0" w:color="000000"/>
-            <w:bottom w:val="single" w:sz="8" w:space="0" w:color="000000"/>
-            <w:insideH w:val="single" w:sz="8" w:space="0" w:color="000000"/>
-            <w:right w:val="single" w:sz="8" w:space="0" w:color="000000"/>
-            <w:insideV w:val="single" w:sz="8" w:space="0" w:color="000000"/>
+            <w:top w:val="single" w:sz="8" w:space="0" w:color="000001"/>
+            <w:left w:val="single" w:sz="8" w:space="0" w:color="000001"/>
+            <w:bottom w:val="single" w:sz="8" w:space="0" w:color="000001"/>
+            <w:right w:val="single" w:sz="8" w:space="0" w:color="000001"/>
+            <w:insideH w:val="single" w:sz="8" w:space="0" w:color="000001"/>
+            <w:insideV w:val="single" w:sz="8" w:space="0" w:color="000001"/>
           </w:tcBorders>
           <w:shd w:fill="auto" w:val="clear"/>
           <w:tcMar>
-            <w:left w:w="61" w:type="dxa"/>
+            <w:left w:w="21" w:type="dxa"/>
           </w:tcMar>
         </w:tcPr>
         <w:p>
@@ -1919,56 +2015,59 @@
             <w:pStyle w:val="Normal"/>
             <w:jc w:val="center"/>
             <w:rPr>
+              <w:sz w:val="17"/>
+              <w:sz w:val="17"/>
+              <w:szCs w:val="17"/>
+              <w:rFonts w:ascii="Arial Narrow" w:hAnsi="Arial Narrow" w:cs="Arial Narrow"/>
+            </w:rPr>
+          </w:pPr>
+          <w:r>
+            <w:rPr>
               <w:rFonts w:cs="Arial Narrow" w:ascii="Arial Narrow" w:hAnsi="Arial Narrow"/>
               <w:sz w:val="17"/>
               <w:szCs w:val="17"/>
             </w:rPr>
-          </w:pPr>
-          <w:r>
-            <w:rPr>
-              <w:rFonts w:cs="Arial Narrow" w:ascii="Arial Narrow" w:hAnsi="Arial Narrow"/>
-              <w:sz w:val="17"/>
-              <w:szCs w:val="17"/>
-            </w:rPr>
             <w:t>Página</w:t>
           </w:r>
+          <w:r/>
         </w:p>
         <w:p>
           <w:pPr>
             <w:pStyle w:val="Normal"/>
             <w:jc w:val="center"/>
             <w:rPr>
-              <w:rFonts w:cs="Arial Narrow" w:ascii="Arial Narrow" w:hAnsi="Arial Narrow"/>
+              <w:sz w:val="17"/>
               <w:sz w:val="17"/>
               <w:szCs w:val="17"/>
+              <w:rFonts w:ascii="Arial Narrow" w:hAnsi="Arial Narrow" w:eastAsia="Batang;바탕" w:cs="Arial Narrow"/>
+              <w:color w:val="00000A"/>
+              <w:lang w:val="es-ES" w:eastAsia="zh-CN" w:bidi="ar-SA"/>
             </w:rPr>
           </w:pPr>
           <w:r>
             <w:rPr>
-              <w:rFonts w:cs="Arial Narrow" w:ascii="Arial Narrow" w:hAnsi="Arial Narrow"/>
+              <w:rFonts w:eastAsia="Batang;바탕" w:cs="Arial Narrow" w:ascii="Arial Narrow" w:hAnsi="Arial Narrow"/>
+              <w:color w:val="00000A"/>
               <w:sz w:val="17"/>
               <w:szCs w:val="17"/>
-            </w:rPr>
-          </w:r>
+              <w:lang w:val="es-ES" w:eastAsia="zh-CN" w:bidi="ar-SA"/>
+            </w:rPr>
+          </w:r>
+          <w:r/>
         </w:p>
         <w:p>
           <w:pPr>
             <w:pStyle w:val="Normal"/>
             <w:jc w:val="center"/>
             <w:rPr>
-              <w:rStyle w:val="Nmerodepgina"/>
+              <w:sz w:val="17"/>
+              <w:sz w:val="17"/>
+              <w:szCs w:val="17"/>
               <w:rFonts w:cs="Arial Narrow"/>
-              <w:sz w:val="17"/>
-              <w:szCs w:val="17"/>
             </w:rPr>
           </w:pPr>
           <w:r>
-            <w:rPr>
-              <w:rStyle w:val="Nmerodepgina"/>
-              <w:rFonts w:cs="Arial Narrow"/>
-              <w:sz w:val="17"/>
-              <w:szCs w:val="17"/>
-            </w:rPr>
+            <w:rPr/>
             <w:fldChar w:fldCharType="begin"/>
           </w:r>
           <w:r>
@@ -2004,14 +2103,14 @@
           <w:r>
             <w:rPr>
               <w:rStyle w:val="Nmerodepgina"/>
-              <w:rFonts w:cs="Arial Narrow"/>
+              <w:rFonts w:cs="Arial Narrow" w:ascii="Arial Narrow" w:hAnsi="Arial Narrow"/>
               <w:sz w:val="17"/>
               <w:szCs w:val="17"/>
             </w:rPr>
             <w:fldChar w:fldCharType="begin"/>
           </w:r>
           <w:r>
-            <w:instrText> NUMPAGES \*Arabic </w:instrText>
+            <w:instrText> NUMPAGES </w:instrText>
           </w:r>
           <w:r>
             <w:fldChar w:fldCharType="separate"/>
@@ -2022,6 +2121,7 @@
           <w:r>
             <w:fldChar w:fldCharType="end"/>
           </w:r>
+          <w:r/>
         </w:p>
       </w:tc>
     </w:tr>
@@ -2029,832 +2129,754 @@
   <w:p>
     <w:pPr>
       <w:pStyle w:val="Encabezamiento"/>
-      <w:rPr/>
     </w:pPr>
     <w:r>
       <w:rPr/>
     </w:r>
+    <w:r/>
   </w:p>
   <w:p>
     <w:pPr>
       <w:pStyle w:val="Encabezamiento"/>
       <w:rPr>
+        <w:caps/>
+        <w:sz w:val="13"/>
+        <w:spacing w:val="60"/>
         <w:sz w:val="13"/>
         <w:szCs w:val="13"/>
+        <w:rFonts w:ascii="Arial Black" w:hAnsi="Arial Black" w:eastAsia="Batang;바탕" w:cs="Arial Black"/>
+        <w:color w:val="00000A"/>
+        <w:lang w:val="es-ES" w:eastAsia="zh-CN" w:bidi="ar-SA"/>
       </w:rPr>
     </w:pPr>
     <w:r>
       <w:rPr>
+        <w:rFonts w:eastAsia="Batang;바탕" w:cs="Arial Black"/>
+        <w:caps/>
+        <w:color w:val="00000A"/>
+        <w:spacing w:val="60"/>
         <w:sz w:val="13"/>
         <w:szCs w:val="13"/>
+        <w:lang w:val="es-ES" w:eastAsia="zh-CN" w:bidi="ar-SA"/>
       </w:rPr>
     </w:r>
+    <w:r/>
   </w:p>
 </w:hdr>
 </file>
 
-<file path=word/header2.xml><?xml version="1.0" encoding="UTF-8" standalone="yes"?>
-<w:hdr xmlns:o="urn:schemas-microsoft-com:office:office" xmlns:r="http://schemas.openxmlformats.org/officeDocument/2006/relationships" xmlns:v="urn:schemas-microsoft-com:vml" xmlns:w="http://schemas.openxmlformats.org/wordprocessingml/2006/main" xmlns:w10="urn:schemas-microsoft-com:office:word" xmlns:wp="http://schemas.openxmlformats.org/drawingml/2006/wordprocessingDrawing"><w:tbl><w:tblPr><w:jc w:val="left"/><w:tblInd w:w="0" w:type="dxa"/><w:tblBorders><w:top w:val="nil"/><w:left w:val="nil"/><w:bottom w:val="nil"/><w:insideH w:val="nil"/><w:right w:val="nil"/><w:insideV w:val="nil"/></w:tblBorders><w:tblCellMar><w:top w:w="0" w:type="dxa"/><w:left w:w="71" w:type="dxa"/><w:bottom w:w="0" w:type="dxa"/><w:right w:w="71" w:type="dxa"/></w:tblCellMar></w:tblPr><w:tblGrid><w:gridCol w:w="1674"/><w:gridCol w:w="2087"/><w:gridCol w:w="4462"/><w:gridCol w:w="1006"/><w:gridCol w:w="1135"/></w:tblGrid><w:tr><w:trPr><w:trHeight w:val="427" w:hRule="atLeast"/><w:cantSplit w:val="true"/></w:trPr><w:tc><w:tcPr><w:tcW w:w="1674" w:type="dxa"/><w:tcBorders><w:top w:val="nil"/><w:left w:val="nil"/><w:bottom w:val="nil"/><w:insideH w:val="nil"/><w:right w:val="nil"/><w:insideV w:val="nil"/></w:tcBorders><w:shd w:fill="auto" w:val="clear"/></w:tcPr><w:tbl><w:tblPr><w:jc w:val="left"/><w:tblInd w:w="0" w:type="dxa"/><w:tblBorders><w:top w:val="nil"/><w:left w:val="nil"/><w:bottom w:val="nil"/><w:insideH w:val="nil"/><w:right w:val="nil"/><w:insideV w:val="nil"/></w:tblBorders><w:tblCellMar><w:top w:w="0" w:type="dxa"/><w:left w:w="71" w:type="dxa"/><w:bottom w:w="0" w:type="dxa"/><w:right w:w="71" w:type="dxa"/></w:tblCellMar></w:tblPr><w:tblGrid><w:gridCol w:w="1674"/><w:gridCol w:w="2087"/><w:gridCol w:w="4462"/><w:gridCol w:w="1006"/><w:gridCol w:w="1135"/></w:tblGrid><w:tr><w:trPr><w:trHeight w:val="427" w:hRule="atLeast"/><w:cantSplit w:val="true"/></w:trPr><w:tc><w:tcPr><w:tcW w:w="1674" w:type="dxa"/><w:tcBorders><w:top w:val="nil"/><w:left w:val="nil"/><w:bottom w:val="nil"/><w:insideH w:val="nil"/><w:right w:val="nil"/><w:insideV w:val="nil"/></w:tcBorders><w:shd w:fill="auto" w:val="clear"/></w:tcPr><w:p><w:pPr><w:pStyle w:val="Normal"/><w:tabs><w:tab w:val="left" w:pos="567" w:leader="none"/></w:tabs><w:jc w:val="center"/><w:rPr><w:rFonts w:cs="Roman;Times New Roman" w:ascii="Roman;Times New Roman" w:hAnsi="Roman;Times New Roman"/><w:b/><w:sz w:val="21"/><w:szCs w:val="21"/></w:rPr></w:pPr><w:r><w:rPr><w:rFonts w:cs="Roman;Times New Roman" w:ascii="Roman;Times New Roman" w:hAnsi="Roman;Times New Roman"/><w:b/><w:sz w:val="21"/><w:szCs w:val="21"/></w:rPr><w:drawing><wp:inline distT="0" distB="0" distL="0" distR="0"><wp:extent cx="971550" cy="457200"/><wp:effectExtent l="0" t="0" r="0" b="0"/><wp:docPr id="2" name="Picture" descr=""></wp:docPr><wp:cNvGraphicFramePr><a:graphicFrameLocks xmlns:a="http://schemas.openxmlformats.org/drawingml/2006/main" noChangeAspect="1"/></wp:cNvGraphicFramePr><a:graphic xmlns:a="http://schemas.openxmlformats.org/drawingml/2006/main"><a:graphicData uri="http://schemas.openxmlformats.org/drawingml/2006/picture"><pic:pic xmlns:pic="http://schemas.openxmlformats.org/drawingml/2006/picture"><pic:nvPicPr><pic:cNvPr id="2" name="Picture" descr=""></pic:cNvPr><pic:cNvPicPr><a:picLocks noChangeAspect="1" noChangeArrowheads="1"/></pic:cNvPicPr></pic:nvPicPr><pic:blipFill><a:blip r:embed="rId1"/><a:stretch><a:fillRect/></a:stretch></pic:blipFill><pic:spPr bwMode="auto"><a:xfrm><a:off x="0" y="0"/><a:ext cx="971550" cy="457200"/></a:xfrm><a:prstGeom prst="rect"><a:avLst/></a:prstGeom><a:noFill/><a:ln w="9525"><a:noFill/><a:miter lim="800000"/><a:headEnd/><a:tailEnd/></a:ln></pic:spPr></pic:pic></a:graphicData></a:graphic></wp:inline></w:drawing></w:r></w:p></w:tc><w:tc><w:tcPr><w:tcW w:w="2087" w:type="dxa"/><w:tcBorders><w:top w:val="nil"/><w:left w:val="nil"/><w:bottom w:val="nil"/><w:insideH w:val="nil"/><w:right w:val="nil"/><w:insideV w:val="nil"/></w:tcBorders><w:shd w:fill="auto" w:val="clear"/></w:tcPr><w:p><w:pPr><w:pStyle w:val="Normal"/><w:tabs><w:tab w:val="left" w:pos="567" w:leader="none"/></w:tabs><w:jc w:val="center"/><w:rPr><w:sz w:val="21"/><w:szCs w:val="21"/></w:rPr></w:pPr><w:r><w:rPr><w:sz w:val="21"/><w:szCs w:val="21"/></w:rPr><w:drawing><wp:inline distT="0" distB="0" distL="0" distR="0"><wp:extent cx="808990" cy="461010"/><wp:effectExtent l="0" t="0" r="0" b="0"/><wp:docPr id="3" name="Picture" descr=""></wp:docPr><wp:cNvGraphicFramePr><a:graphicFrameLocks xmlns:a="http://schemas.openxmlformats.org/drawingml/2006/main" noChangeAspect="1"/></wp:cNvGraphicFramePr><a:graphic xmlns:a="http://schemas.openxmlformats.org/drawingml/2006/main"><a:graphicData uri="http://schemas.openxmlformats.org/drawingml/2006/picture"><pic:pic xmlns:pic="http://schemas.openxmlformats.org/drawingml/2006/picture"><pic:nvPicPr><pic:cNvPr id="3" name="Picture" descr=""></pic:cNvPr><pic:cNvPicPr><a:picLocks noChangeAspect="1" noChangeArrowheads="1"/></pic:cNvPicPr></pic:nvPicPr><pic:blipFill><a:blip r:embed="rId2"/><a:stretch><a:fillRect/></a:stretch></pic:blipFill><pic:spPr bwMode="auto"><a:xfrm><a:off x="0" y="0"/><a:ext cx="808990" cy="461010"/></a:xfrm><a:prstGeom prst="rect"><a:avLst/></a:prstGeom><a:noFill/><a:ln w="9525"><a:noFill/><a:miter lim="800000"/><a:headEnd/><a:tailEnd/></a:ln></pic:spPr></pic:pic></a:graphicData></a:graphic></wp:inline></w:drawing></w:r></w:p><w:p><w:pPr><w:pStyle w:val="Normal"/><w:tabs><w:tab w:val="left" w:pos="567" w:leader="none"/></w:tabs><w:jc w:val="center"/><w:rPr><w:rFonts w:cs="Arial"/><w:sz w:val="15"/><w:szCs w:val="15"/></w:rPr></w:pPr><w:r><w:rPr><w:rFonts w:cs="Arial"/><w:sz w:val="15"/><w:szCs w:val="15"/></w:rPr></w:r></w:p><w:p><w:pPr><w:pStyle w:val="Normal"/><w:tabs><w:tab w:val="left" w:pos="567" w:leader="none"/></w:tabs><w:jc w:val="center"/><w:rPr><w:rFonts w:cs="Arial"/><w:b/><w:sz w:val="17"/><w:szCs w:val="17"/></w:rPr></w:pPr><w:r><w:rPr><w:rFonts w:cs="Arial"/><w:b/><w:sz w:val="17"/><w:szCs w:val="17"/></w:rPr><w:t>IES MARE NOSTRUM</w:t></w:r></w:p><w:p><w:pPr><w:pStyle w:val="Normal"/><w:tabs><w:tab w:val="left" w:pos="567" w:leader="none"/></w:tabs><w:jc w:val="center"/><w:rPr><w:rFonts w:cs="Arial"/><w:b/><w:sz w:val="17"/><w:szCs w:val="17"/></w:rPr></w:pPr><w:r><w:rPr><w:rFonts w:cs="Arial"/><w:b/><w:sz w:val="17"/><w:szCs w:val="17"/></w:rPr><w:t>ALICANTE</w:t></w:r></w:p></w:tc><w:tc><w:tcPr><w:tcW w:w="4462" w:type="dxa"/><w:tcBorders><w:top w:val="single" w:sz="8" w:space="0" w:color="000000"/><w:left w:val="single" w:sz="8" w:space="0" w:color="000000"/><w:bottom w:val="single" w:sz="4" w:space="0" w:color="000000"/><w:insideH w:val="single" w:sz="4" w:space="0" w:color="000000"/><w:right w:val="nil"/><w:insideV w:val="nil"/></w:tcBorders><w:shd w:fill="auto" w:val="clear"/><w:tcMar><w:left w:w="61" w:type="dxa"/></w:tcMar><w:vAlign w:val="center"/></w:tcPr><w:p><w:pPr><w:pStyle w:val="Normal"/><w:tabs><w:tab w:val="left" w:pos="567" w:leader="none"/></w:tabs><w:jc w:val="center"/><w:rPr><w:rFonts w:cs="Arial"/><w:b/><w:sz w:val="21"/><w:szCs w:val="21"/></w:rPr></w:pPr><w:r><w:rPr><w:rFonts w:cs="Arial"/><w:b/><w:sz w:val="21"/><w:szCs w:val="21"/></w:rPr><w:t>REGISTROS DEL SISTEMA</w:t></w:r></w:p></w:tc><w:tc><w:tcPr><w:tcW w:w="2141" w:type="dxa"/><w:gridSpan w:val="2"/><w:tcBorders><w:top w:val="single" w:sz="8" w:space="0" w:color="000000"/><w:left w:val="single" w:sz="8" w:space="0" w:color="000000"/><w:bottom w:val="single" w:sz="8" w:space="0" w:color="000000"/><w:insideH w:val="single" w:sz="8" w:space="0" w:color="000000"/><w:right w:val="single" w:sz="8" w:space="0" w:color="000000"/><w:insideV w:val="single" w:sz="8" w:space="0" w:color="000000"/></w:tcBorders><w:shd w:fill="auto" w:val="clear"/><w:tcMar><w:left w:w="61" w:type="dxa"/></w:tcMar><w:vAlign w:val="center"/></w:tcPr><w:p><w:pPr><w:pStyle w:val="Normal"/><w:jc w:val="center"/><w:rPr><w:rFonts w:cs="Arial Narrow" w:ascii="Arial Narrow" w:hAnsi="Arial Narrow"/><w:b/><w:sz w:val="28"/><w:szCs w:val="28"/></w:rPr></w:pPr><w:r><w:rPr><w:rFonts w:cs="Arial Narrow" w:ascii="Arial Narrow" w:hAnsi="Arial Narrow"/><w:b/><w:sz w:val="28"/><w:szCs w:val="28"/></w:rPr><w:t>MD020865</w:t></w:r></w:p></w:tc></w:tr><w:tr><w:trPr><w:trHeight w:val="944" w:hRule="atLeast"/><w:cantSplit w:val="true"/></w:trPr><w:tc><w:tcPr><w:tcW w:w="1674" w:type="dxa"/><w:tcBorders><w:top w:val="nil"/><w:left w:val="nil"/><w:bottom w:val="nil"/><w:insideH w:val="nil"/><w:right w:val="nil"/><w:insideV w:val="nil"/></w:tcBorders><w:shd w:fill="auto" w:val="clear"/></w:tcPr><w:p><w:pPr><w:pStyle w:val="Normal"/><w:tabs><w:tab w:val="left" w:pos="567" w:leader="none"/></w:tabs><w:snapToGrid w:val="false"/><w:jc w:val="center"/><w:rPr><w:rFonts w:cs="Roman;Times New Roman" w:ascii="Roman;Times New Roman" w:hAnsi="Roman;Times New Roman"/><w:b/><w:sz w:val="15"/><w:szCs w:val="15"/></w:rPr></w:pPr><w:r><w:rPr><w:rFonts w:cs="Roman;Times New Roman" w:ascii="Roman;Times New Roman" w:hAnsi="Roman;Times New Roman"/><w:b/><w:sz w:val="15"/><w:szCs w:val="15"/></w:rPr></w:r></w:p></w:tc><w:tc><w:tcPr><w:tcW w:w="2087" w:type="dxa"/><w:tcBorders><w:top w:val="nil"/><w:left w:val="nil"/><w:bottom w:val="nil"/><w:insideH w:val="nil"/><w:right w:val="nil"/><w:insideV w:val="nil"/></w:tcBorders><w:shd w:fill="auto" w:val="clear"/></w:tcPr><w:p><w:pPr><w:pStyle w:val="Normal"/><w:tabs><w:tab w:val="left" w:pos="567" w:leader="none"/></w:tabs><w:snapToGrid w:val="false"/><w:jc w:val="center"/><w:rPr><w:sz w:val="21"/><w:szCs w:val="21"/></w:rPr></w:pPr><w:r><w:rPr><w:sz w:val="21"/><w:szCs w:val="21"/></w:rPr></w:r></w:p></w:tc><w:tc><w:tcPr><w:tcW w:w="4462" w:type="dxa"/><w:tcBorders><w:top w:val="single" w:sz="4" w:space="0" w:color="000000"/><w:left w:val="single" w:sz="8" w:space="0" w:color="000000"/><w:bottom w:val="single" w:sz="8" w:space="0" w:color="000000"/><w:insideH w:val="single" w:sz="8" w:space="0" w:color="000000"/><w:right w:val="nil"/><w:insideV w:val="nil"/></w:tcBorders><w:shd w:fill="auto" w:val="clear"/><w:tcMar><w:left w:w="61" w:type="dxa"/></w:tcMar><w:vAlign w:val="center"/></w:tcPr><w:p><w:pPr><w:pStyle w:val="Normal"/><w:tabs><w:tab w:val="left" w:pos="567" w:leader="none"/></w:tabs><w:jc w:val="center"/><w:rPr><w:rFonts w:cs="Arial"/><w:b/><w:sz w:val="27"/><w:szCs w:val="27"/></w:rPr></w:pPr><w:r><w:rPr><w:rFonts w:cs="Arial"/><w:b/><w:sz w:val="27"/><w:szCs w:val="27"/></w:rPr><w:t>HOJA DE SALIDA DE TUTORES</w:t></w:r></w:p></w:tc><w:tc><w:tcPr><w:tcW w:w="1006" w:type="dxa"/><w:tcBorders><w:top w:val="single" w:sz="8" w:space="0" w:color="000000"/><w:left w:val="single" w:sz="8" w:space="0" w:color="000000"/><w:bottom w:val="single" w:sz="8" w:space="0" w:color="000000"/><w:insideH w:val="single" w:sz="8" w:space="0" w:color="000000"/><w:right w:val="nil"/><w:insideV w:val="nil"/></w:tcBorders><w:shd w:fill="auto" w:val="clear"/><w:tcMar><w:left w:w="61" w:type="dxa"/></w:tcMar></w:tcPr><w:p><w:pPr><w:pStyle w:val="Normal"/><w:jc w:val="center"/><w:rPr><w:rFonts w:cs="Arial Narrow" w:ascii="Arial Narrow" w:hAnsi="Arial Narrow"/><w:sz w:val="17"/><w:szCs w:val="17"/></w:rPr></w:pPr><w:r><w:rPr><w:rFonts w:cs="Arial Narrow" w:ascii="Arial Narrow" w:hAnsi="Arial Narrow"/><w:sz w:val="17"/><w:szCs w:val="17"/></w:rPr><w:t>Revisión</w:t></w:r></w:p><w:p><w:pPr><w:pStyle w:val="Normal"/><w:jc w:val="center"/><w:rPr><w:rFonts w:cs="Arial Narrow" w:ascii="Arial Narrow" w:hAnsi="Arial Narrow"/><w:sz w:val="17"/><w:szCs w:val="17"/></w:rPr></w:pPr><w:r><w:rPr><w:rFonts w:cs="Arial Narrow" w:ascii="Arial Narrow" w:hAnsi="Arial Narrow"/><w:sz w:val="17"/><w:szCs w:val="17"/></w:rPr></w:r></w:p><w:p><w:pPr><w:pStyle w:val="Normal"/><w:jc w:val="center"/><w:rPr><w:rFonts w:cs="Arial Narrow" w:ascii="Arial Narrow" w:hAnsi="Arial Narrow"/><w:b/><w:sz w:val="17"/><w:szCs w:val="17"/></w:rPr></w:pPr><w:r><w:rPr><w:rFonts w:cs="Arial Narrow" w:ascii="Arial Narrow" w:hAnsi="Arial Narrow"/><w:b/><w:sz w:val="17"/><w:szCs w:val="17"/></w:rPr><w:t>1E</w:t></w:r></w:p></w:tc><w:tc><w:tcPr><w:tcW w:w="1135" w:type="dxa"/><w:tcBorders><w:top w:val="single" w:sz="8" w:space="0" w:color="000000"/><w:left w:val="single" w:sz="8" w:space="0" w:color="000000"/><w:bottom w:val="single" w:sz="8" w:space="0" w:color="000000"/><w:insideH w:val="single" w:sz="8" w:space="0" w:color="000000"/><w:right w:val="single" w:sz="8" w:space="0" w:color="000000"/><w:insideV w:val="single" w:sz="8" w:space="0" w:color="000000"/></w:tcBorders><w:shd w:fill="auto" w:val="clear"/><w:tcMar><w:left w:w="61" w:type="dxa"/></w:tcMar></w:tcPr><w:p><w:pPr><w:pStyle w:val="Normal"/><w:jc w:val="center"/><w:rPr><w:rFonts w:cs="Arial Narrow" w:ascii="Arial Narrow" w:hAnsi="Arial Narrow"/><w:sz w:val="17"/><w:szCs w:val="17"/></w:rPr></w:pPr><w:r><w:rPr><w:rFonts w:cs="Arial Narrow" w:ascii="Arial Narrow" w:hAnsi="Arial Narrow"/><w:sz w:val="17"/><w:szCs w:val="17"/></w:rPr><w:t>Página</w:t></w:r></w:p><w:p><w:pPr><w:pStyle w:val="Normal"/><w:jc w:val="center"/><w:rPr><w:rFonts w:cs="Arial Narrow" w:ascii="Arial Narrow" w:hAnsi="Arial Narrow"/><w:sz w:val="17"/><w:szCs w:val="17"/></w:rPr></w:pPr><w:r><w:rPr><w:rFonts w:cs="Arial Narrow" w:ascii="Arial Narrow" w:hAnsi="Arial Narrow"/><w:sz w:val="17"/><w:szCs w:val="17"/></w:rPr></w:r></w:p><w:p><w:pPr><w:pStyle w:val="Normal"/><w:jc w:val="center"/><w:rPr><w:rStyle w:val="Nmerodepgina"/><w:rFonts w:cs="Arial Narrow"/><w:sz w:val="17"/><w:szCs w:val="17"/></w:rPr></w:pPr><w:r><w:rPr><w:rStyle w:val="Nmerodepgina"/><w:rFonts w:cs="Arial Narrow"/><w:sz w:val="17"/><w:szCs w:val="17"/></w:rPr><w:fldChar w:fldCharType="begin"></w:fldChar></w:r><w:r><w:instrText> PAGE </w:instrText></w:r><w:r><w:fldChar w:fldCharType="separate"/></w:r><w:r><w:t>1</w:t></w:r><w:r><w:fldChar w:fldCharType="end"/></w:r><w:r><w:rPr><w:rStyle w:val="Nmerodepgina"/><w:rFonts w:eastAsia="Arial Narrow" w:cs="Arial Narrow" w:ascii="Arial Narrow" w:hAnsi="Arial Narrow"/><w:sz w:val="17"/><w:szCs w:val="17"/></w:rPr><w:t xml:space="preserve"> </w:t></w:r><w:r><w:rPr><w:rStyle w:val="Nmerodepgina"/><w:rFonts w:cs="Arial Narrow" w:ascii="Arial Narrow" w:hAnsi="Arial Narrow"/><w:sz w:val="17"/><w:szCs w:val="17"/></w:rPr><w:t xml:space="preserve">de </w:t></w:r><w:r><w:rPr><w:rStyle w:val="Nmerodepgina"/><w:rFonts w:cs="Arial Narrow"/><w:sz w:val="17"/><w:szCs w:val="17"/></w:rPr><w:fldChar w:fldCharType="begin"></w:fldChar></w:r><w:r><w:instrText> NUMPAGES \*Arabic </w:instrText></w:r><w:r><w:fldChar w:fldCharType="separate"/></w:r><w:r><w:t>2</w:t></w:r><w:r><w:fldChar w:fldCharType="end"/></w:r></w:p></w:tc></w:tr></w:tbl><w:p><w:pPr><w:pStyle w:val="Encabezamiento"/><w:rPr></w:rPr></w:pPr><w:r><w:rPr></w:rPr></w:r></w:p><w:p><w:pPr><w:pStyle w:val="Encabezamiento"/><w:rPr><w:sz w:val="13"/><w:szCs w:val="13"/></w:rPr></w:pPr><w:r><w:rPr><w:sz w:val="13"/><w:szCs w:val="13"/></w:rPr></w:r></w:p></w:hdr>
-</file>
-
-<file path=word/numbering.xml><?xml version="1.0" encoding="utf-8"?>
-<w:numbering xmlns:w="http://schemas.openxmlformats.org/wordprocessingml/2006/main" xmlns:o="urn:schemas-microsoft-com:office:office" xmlns:r="http://schemas.openxmlformats.org/officeDocument/2006/relationships" xmlns:v="urn:schemas-microsoft-com:vml">
-  <w:abstractNum w:abstractNumId="1">
-    <w:lvl w:ilvl="0">
-      <w:start w:val="1"/>
-      <w:numFmt w:val="decimal"/>
-      <w:lvlText w:val="%1."/>
-      <w:lvlJc w:val="left"/>
-      <w:pPr>
-        <w:tabs>
-          <w:tab w:val="num" w:pos="360"/>
-        </w:tabs>
-        <w:ind w:left="360" w:hanging="360"/>
-      </w:pPr>
+<file path=word/header2.xml><?xml version="1.0" encoding="utf-8"?>
+<w:hdr xmlns:o="urn:schemas-microsoft-com:office:office" xmlns:r="http://schemas.openxmlformats.org/officeDocument/2006/relationships" xmlns:v="urn:schemas-microsoft-com:vml" xmlns:w="http://schemas.openxmlformats.org/wordprocessingml/2006/main" xmlns:w10="urn:schemas-microsoft-com:office:word" xmlns:wp="http://schemas.openxmlformats.org/drawingml/2006/wordprocessingDrawing" xmlns:wps="http://schemas.microsoft.com/office/word/2010/wordprocessingShape" xmlns:wpg="http://schemas.microsoft.com/office/word/2010/wordprocessingGroup" xmlns:mc="http://schemas.openxmlformats.org/markup-compatibility/2006" xmlns:wp14="http://schemas.microsoft.com/office/word/2010/wordprocessingDrawing" xmlns:w14="http://schemas.microsoft.com/office/word/2010/wordml" mc:Ignorable="w14 wp14">
+  <w:tbl>
+    <w:tblPr>
+      <w:tblW w:w="10363" w:type="dxa"/>
+      <w:jc w:val="left"/>
+      <w:tblInd w:w="71" w:type="dxa"/>
+      <w:tblBorders/>
+      <w:tblCellMar>
+        <w:top w:w="0" w:type="dxa"/>
+        <w:left w:w="71" w:type="dxa"/>
+        <w:bottom w:w="0" w:type="dxa"/>
+        <w:right w:w="71" w:type="dxa"/>
+      </w:tblCellMar>
+    </w:tblPr>
+    <w:tblGrid>
+      <w:gridCol w:w="1670"/>
+      <w:gridCol w:w="2085"/>
+      <w:gridCol w:w="4458"/>
+      <w:gridCol w:w="1004"/>
+      <w:gridCol w:w="1146"/>
+    </w:tblGrid>
+    <w:tr>
+      <w:trPr>
+        <w:trHeight w:val="427" w:hRule="atLeast"/>
+        <w:cantSplit w:val="true"/>
+      </w:trPr>
+      <w:tc>
+        <w:tcPr>
+          <w:tcW w:w="1670" w:type="dxa"/>
+          <w:tcBorders/>
+          <w:shd w:fill="auto" w:val="clear"/>
+        </w:tcPr>
+        <w:p>
+          <w:pPr>
+            <w:pStyle w:val="Normal"/>
+            <w:tabs>
+              <w:tab w:val="left" w:pos="567" w:leader="none"/>
+            </w:tabs>
+            <w:jc w:val="center"/>
+            <w:rPr>
+              <w:sz w:val="21"/>
+              <w:b/>
+              <w:sz w:val="21"/>
+              <w:b/>
+              <w:szCs w:val="21"/>
+              <w:rFonts w:ascii="Roman;Times New Roman" w:hAnsi="Roman;Times New Roman" w:cs="Roman;Times New Roman"/>
+            </w:rPr>
+          </w:pPr>
+          <w:r>
+            <w:rPr/>
+            <w:drawing>
+              <wp:inline distT="0" distB="0" distL="0" distR="0">
+                <wp:extent cx="971550" cy="457200"/>
+                <wp:effectExtent l="0" t="0" r="0" b="0"/>
+                <wp:docPr id="4" name="Picture" descr=""/>
+                <wp:cNvGraphicFramePr>
+                  <a:graphicFrameLocks xmlns:a="http://schemas.openxmlformats.org/drawingml/2006/main" noChangeAspect="1"/>
+                </wp:cNvGraphicFramePr>
+                <a:graphic xmlns:a="http://schemas.openxmlformats.org/drawingml/2006/main">
+                  <a:graphicData uri="http://schemas.openxmlformats.org/drawingml/2006/picture">
+                    <pic:pic xmlns:pic="http://schemas.openxmlformats.org/drawingml/2006/picture">
+                      <pic:nvPicPr>
+                        <pic:cNvPr id="4" name="Picture" descr=""/>
+                        <pic:cNvPicPr>
+                          <a:picLocks noChangeAspect="1" noChangeArrowheads="1"/>
+                        </pic:cNvPicPr>
+                      </pic:nvPicPr>
+                      <pic:blipFill>
+                        <a:blip r:embed="rId1"/>
+                        <a:stretch>
+                          <a:fillRect/>
+                        </a:stretch>
+                      </pic:blipFill>
+                      <pic:spPr bwMode="auto">
+                        <a:xfrm>
+                          <a:off x="0" y="0"/>
+                          <a:ext cx="971550" cy="457200"/>
+                        </a:xfrm>
+                        <a:prstGeom prst="rect">
+                          <a:avLst/>
+                        </a:prstGeom>
+                        <a:noFill/>
+                        <a:ln w="9525">
+                          <a:noFill/>
+                          <a:miter lim="800000"/>
+                          <a:headEnd/>
+                          <a:tailEnd/>
+                        </a:ln>
+                      </pic:spPr>
+                    </pic:pic>
+                  </a:graphicData>
+                </a:graphic>
+              </wp:inline>
+            </w:drawing>
+          </w:r>
+          <w:r/>
+        </w:p>
+      </w:tc>
+      <w:tc>
+        <w:tcPr>
+          <w:tcW w:w="2085" w:type="dxa"/>
+          <w:tcBorders/>
+          <w:shd w:fill="auto" w:val="clear"/>
+        </w:tcPr>
+        <w:p>
+          <w:pPr>
+            <w:pStyle w:val="Normal"/>
+            <w:tabs>
+              <w:tab w:val="left" w:pos="567" w:leader="none"/>
+            </w:tabs>
+            <w:jc w:val="center"/>
+            <w:rPr>
+              <w:sz w:val="21"/>
+              <w:sz w:val="21"/>
+              <w:szCs w:val="21"/>
+            </w:rPr>
+          </w:pPr>
+          <w:r>
+            <w:rPr/>
+            <w:drawing>
+              <wp:inline distT="0" distB="0" distL="0" distR="0">
+                <wp:extent cx="808990" cy="461010"/>
+                <wp:effectExtent l="0" t="0" r="0" b="0"/>
+                <wp:docPr id="5" name="Picture" descr=""/>
+                <wp:cNvGraphicFramePr>
+                  <a:graphicFrameLocks xmlns:a="http://schemas.openxmlformats.org/drawingml/2006/main" noChangeAspect="1"/>
+                </wp:cNvGraphicFramePr>
+                <a:graphic xmlns:a="http://schemas.openxmlformats.org/drawingml/2006/main">
+                  <a:graphicData uri="http://schemas.openxmlformats.org/drawingml/2006/picture">
+                    <pic:pic xmlns:pic="http://schemas.openxmlformats.org/drawingml/2006/picture">
+                      <pic:nvPicPr>
+                        <pic:cNvPr id="5" name="Picture" descr=""/>
+                        <pic:cNvPicPr>
+                          <a:picLocks noChangeAspect="1" noChangeArrowheads="1"/>
+                        </pic:cNvPicPr>
+                      </pic:nvPicPr>
+                      <pic:blipFill>
+                        <a:blip r:embed="rId2"/>
+                        <a:stretch>
+                          <a:fillRect/>
+                        </a:stretch>
+                      </pic:blipFill>
+                      <pic:spPr bwMode="auto">
+                        <a:xfrm>
+                          <a:off x="0" y="0"/>
+                          <a:ext cx="808990" cy="461010"/>
+                        </a:xfrm>
+                        <a:prstGeom prst="rect">
+                          <a:avLst/>
+                        </a:prstGeom>
+                        <a:noFill/>
+                        <a:ln w="9525">
+                          <a:noFill/>
+                          <a:miter lim="800000"/>
+                          <a:headEnd/>
+                          <a:tailEnd/>
+                        </a:ln>
+                      </pic:spPr>
+                    </pic:pic>
+                  </a:graphicData>
+                </a:graphic>
+              </wp:inline>
+            </w:drawing>
+          </w:r>
+          <w:r/>
+        </w:p>
+        <w:p>
+          <w:pPr>
+            <w:pStyle w:val="Normal"/>
+            <w:tabs>
+              <w:tab w:val="left" w:pos="567" w:leader="none"/>
+            </w:tabs>
+            <w:jc w:val="center"/>
+            <w:rPr>
+              <w:sz w:val="15"/>
+              <w:sz w:val="15"/>
+              <w:szCs w:val="15"/>
+              <w:rFonts w:ascii="Arial" w:hAnsi="Arial" w:eastAsia="Batang;바탕" w:cs="Arial"/>
+              <w:color w:val="00000A"/>
+              <w:lang w:val="es-ES" w:eastAsia="zh-CN" w:bidi="ar-SA"/>
+            </w:rPr>
+          </w:pPr>
+          <w:r>
+            <w:rPr>
+              <w:rFonts w:eastAsia="Batang;바탕" w:cs="Arial"/>
+              <w:color w:val="00000A"/>
+              <w:sz w:val="15"/>
+              <w:szCs w:val="15"/>
+              <w:lang w:val="es-ES" w:eastAsia="zh-CN" w:bidi="ar-SA"/>
+            </w:rPr>
+          </w:r>
+          <w:r/>
+        </w:p>
+        <w:p>
+          <w:pPr>
+            <w:pStyle w:val="Normal"/>
+            <w:tabs>
+              <w:tab w:val="left" w:pos="567" w:leader="none"/>
+            </w:tabs>
+            <w:jc w:val="center"/>
+            <w:rPr>
+              <w:sz w:val="17"/>
+              <w:b/>
+              <w:sz w:val="17"/>
+              <w:b/>
+              <w:szCs w:val="17"/>
+              <w:rFonts w:cs="Arial"/>
+            </w:rPr>
+          </w:pPr>
+          <w:r>
+            <w:rPr>
+              <w:rFonts w:cs="Arial"/>
+              <w:b/>
+              <w:sz w:val="17"/>
+              <w:szCs w:val="17"/>
+            </w:rPr>
+            <w:t>IES MARE NOSTRUM</w:t>
+          </w:r>
+          <w:r/>
+        </w:p>
+        <w:p>
+          <w:pPr>
+            <w:pStyle w:val="Normal"/>
+            <w:tabs>
+              <w:tab w:val="left" w:pos="567" w:leader="none"/>
+            </w:tabs>
+            <w:jc w:val="center"/>
+            <w:rPr>
+              <w:sz w:val="17"/>
+              <w:b/>
+              <w:sz w:val="17"/>
+              <w:b/>
+              <w:szCs w:val="17"/>
+              <w:rFonts w:cs="Arial"/>
+            </w:rPr>
+          </w:pPr>
+          <w:r>
+            <w:rPr>
+              <w:rFonts w:cs="Arial"/>
+              <w:b/>
+              <w:sz w:val="17"/>
+              <w:szCs w:val="17"/>
+            </w:rPr>
+            <w:t>ALICANTE</w:t>
+          </w:r>
+          <w:r/>
+        </w:p>
+      </w:tc>
+      <w:tc>
+        <w:tcPr>
+          <w:tcW w:w="4458" w:type="dxa"/>
+          <w:tcBorders>
+            <w:top w:val="single" w:sz="8" w:space="0" w:color="000001"/>
+            <w:left w:val="single" w:sz="8" w:space="0" w:color="000001"/>
+            <w:bottom w:val="single" w:sz="4" w:space="0" w:color="000001"/>
+            <w:insideH w:val="single" w:sz="4" w:space="0" w:color="000001"/>
+          </w:tcBorders>
+          <w:shd w:fill="auto" w:val="clear"/>
+          <w:tcMar>
+            <w:left w:w="21" w:type="dxa"/>
+          </w:tcMar>
+          <w:vAlign w:val="center"/>
+        </w:tcPr>
+        <w:p>
+          <w:pPr>
+            <w:pStyle w:val="Normal"/>
+            <w:tabs>
+              <w:tab w:val="left" w:pos="567" w:leader="none"/>
+            </w:tabs>
+            <w:jc w:val="center"/>
+            <w:rPr>
+              <w:sz w:val="21"/>
+              <w:b/>
+              <w:sz w:val="21"/>
+              <w:b/>
+              <w:szCs w:val="21"/>
+              <w:rFonts w:cs="Arial"/>
+            </w:rPr>
+          </w:pPr>
+          <w:r>
+            <w:rPr>
+              <w:rFonts w:cs="Arial"/>
+              <w:b/>
+              <w:sz w:val="21"/>
+              <w:szCs w:val="21"/>
+            </w:rPr>
+            <w:t>REGISTROS DEL SISTEMA</w:t>
+          </w:r>
+          <w:r/>
+        </w:p>
+      </w:tc>
+      <w:tc>
+        <w:tcPr>
+          <w:tcW w:w="2150" w:type="dxa"/>
+          <w:gridSpan w:val="2"/>
+          <w:tcBorders>
+            <w:top w:val="single" w:sz="8" w:space="0" w:color="000001"/>
+            <w:left w:val="single" w:sz="8" w:space="0" w:color="000001"/>
+            <w:bottom w:val="single" w:sz="8" w:space="0" w:color="000001"/>
+            <w:right w:val="single" w:sz="8" w:space="0" w:color="000001"/>
+            <w:insideH w:val="single" w:sz="8" w:space="0" w:color="000001"/>
+            <w:insideV w:val="single" w:sz="8" w:space="0" w:color="000001"/>
+          </w:tcBorders>
+          <w:shd w:fill="auto" w:val="clear"/>
+          <w:tcMar>
+            <w:left w:w="21" w:type="dxa"/>
+          </w:tcMar>
+          <w:vAlign w:val="center"/>
+        </w:tcPr>
+        <w:p>
+          <w:pPr>
+            <w:pStyle w:val="Normal"/>
+            <w:jc w:val="center"/>
+            <w:rPr>
+              <w:sz w:val="28"/>
+              <w:b/>
+              <w:sz w:val="28"/>
+              <w:b/>
+              <w:szCs w:val="28"/>
+              <w:rFonts w:ascii="Arial Narrow" w:hAnsi="Arial Narrow" w:cs="Arial Narrow"/>
+            </w:rPr>
+          </w:pPr>
+          <w:r>
+            <w:rPr>
+              <w:rFonts w:cs="Arial Narrow" w:ascii="Arial Narrow" w:hAnsi="Arial Narrow"/>
+              <w:b/>
+              <w:sz w:val="28"/>
+              <w:szCs w:val="28"/>
+            </w:rPr>
+            <w:t>MD020865</w:t>
+          </w:r>
+          <w:r/>
+        </w:p>
+      </w:tc>
+    </w:tr>
+    <w:tr>
+      <w:trPr>
+        <w:trHeight w:val="944" w:hRule="atLeast"/>
+        <w:cantSplit w:val="true"/>
+      </w:trPr>
+      <w:tc>
+        <w:tcPr>
+          <w:tcW w:w="1670" w:type="dxa"/>
+          <w:tcBorders/>
+          <w:shd w:fill="auto" w:val="clear"/>
+        </w:tcPr>
+        <w:p>
+          <w:pPr>
+            <w:pStyle w:val="Normal"/>
+            <w:tabs>
+              <w:tab w:val="left" w:pos="567" w:leader="none"/>
+            </w:tabs>
+            <w:jc w:val="center"/>
+            <w:rPr>
+              <w:sz w:val="15"/>
+              <w:b/>
+              <w:sz w:val="15"/>
+              <w:b/>
+              <w:szCs w:val="15"/>
+              <w:rFonts w:ascii="Roman;Times New Roman" w:hAnsi="Roman;Times New Roman" w:eastAsia="Batang;바탕" w:cs="Roman;Times New Roman"/>
+              <w:color w:val="00000A"/>
+              <w:lang w:val="es-ES" w:eastAsia="zh-CN" w:bidi="ar-SA"/>
+            </w:rPr>
+          </w:pPr>
+          <w:r>
+            <w:rPr>
+              <w:rFonts w:eastAsia="Batang;바탕" w:cs="Roman;Times New Roman" w:ascii="Roman;Times New Roman" w:hAnsi="Roman;Times New Roman"/>
+              <w:b/>
+              <w:color w:val="00000A"/>
+              <w:sz w:val="15"/>
+              <w:szCs w:val="15"/>
+              <w:lang w:val="es-ES" w:eastAsia="zh-CN" w:bidi="ar-SA"/>
+            </w:rPr>
+          </w:r>
+          <w:r/>
+        </w:p>
+      </w:tc>
+      <w:tc>
+        <w:tcPr>
+          <w:tcW w:w="2085" w:type="dxa"/>
+          <w:tcBorders/>
+          <w:shd w:fill="auto" w:val="clear"/>
+        </w:tcPr>
+        <w:p>
+          <w:pPr>
+            <w:pStyle w:val="Normal"/>
+            <w:tabs>
+              <w:tab w:val="left" w:pos="567" w:leader="none"/>
+            </w:tabs>
+            <w:jc w:val="center"/>
+            <w:rPr>
+              <w:sz w:val="21"/>
+              <w:sz w:val="21"/>
+              <w:szCs w:val="21"/>
+              <w:rFonts w:ascii="Arial" w:hAnsi="Arial" w:eastAsia="Batang;바탕" w:cs="Arial"/>
+              <w:color w:val="00000A"/>
+              <w:lang w:val="es-ES" w:eastAsia="zh-CN" w:bidi="ar-SA"/>
+            </w:rPr>
+          </w:pPr>
+          <w:r>
+            <w:rPr>
+              <w:rFonts w:eastAsia="Batang;바탕" w:cs="Arial"/>
+              <w:color w:val="00000A"/>
+              <w:sz w:val="21"/>
+              <w:szCs w:val="21"/>
+              <w:lang w:val="es-ES" w:eastAsia="zh-CN" w:bidi="ar-SA"/>
+            </w:rPr>
+          </w:r>
+          <w:r/>
+        </w:p>
+      </w:tc>
+      <w:tc>
+        <w:tcPr>
+          <w:tcW w:w="4458" w:type="dxa"/>
+          <w:tcBorders>
+            <w:top w:val="single" w:sz="4" w:space="0" w:color="000001"/>
+            <w:left w:val="single" w:sz="8" w:space="0" w:color="000001"/>
+            <w:bottom w:val="single" w:sz="8" w:space="0" w:color="000001"/>
+            <w:insideH w:val="single" w:sz="8" w:space="0" w:color="000001"/>
+          </w:tcBorders>
+          <w:shd w:fill="auto" w:val="clear"/>
+          <w:tcMar>
+            <w:left w:w="21" w:type="dxa"/>
+          </w:tcMar>
+          <w:vAlign w:val="center"/>
+        </w:tcPr>
+        <w:p>
+          <w:pPr>
+            <w:pStyle w:val="Normal"/>
+            <w:tabs>
+              <w:tab w:val="left" w:pos="567" w:leader="none"/>
+            </w:tabs>
+            <w:jc w:val="center"/>
+            <w:rPr>
+              <w:sz w:val="27"/>
+              <w:b/>
+              <w:sz w:val="27"/>
+              <w:b/>
+              <w:szCs w:val="27"/>
+              <w:rFonts w:cs="Arial"/>
+            </w:rPr>
+          </w:pPr>
+          <w:r>
+            <w:rPr>
+              <w:rFonts w:cs="Arial"/>
+              <w:b/>
+              <w:sz w:val="27"/>
+              <w:szCs w:val="27"/>
+            </w:rPr>
+            <w:t>HOJA DE SALIDA DE TUTORES</w:t>
+          </w:r>
+          <w:r/>
+        </w:p>
+      </w:tc>
+      <w:tc>
+        <w:tcPr>
+          <w:tcW w:w="1004" w:type="dxa"/>
+          <w:tcBorders>
+            <w:top w:val="single" w:sz="8" w:space="0" w:color="000001"/>
+            <w:left w:val="single" w:sz="8" w:space="0" w:color="000001"/>
+            <w:bottom w:val="single" w:sz="8" w:space="0" w:color="000001"/>
+            <w:insideH w:val="single" w:sz="8" w:space="0" w:color="000001"/>
+          </w:tcBorders>
+          <w:shd w:fill="auto" w:val="clear"/>
+          <w:tcMar>
+            <w:left w:w="21" w:type="dxa"/>
+          </w:tcMar>
+        </w:tcPr>
+        <w:p>
+          <w:pPr>
+            <w:pStyle w:val="Normal"/>
+            <w:jc w:val="center"/>
+            <w:rPr>
+              <w:sz w:val="17"/>
+              <w:sz w:val="17"/>
+              <w:szCs w:val="17"/>
+              <w:rFonts w:ascii="Arial Narrow" w:hAnsi="Arial Narrow" w:cs="Arial Narrow"/>
+            </w:rPr>
+          </w:pPr>
+          <w:r>
+            <w:rPr>
+              <w:rFonts w:cs="Arial Narrow" w:ascii="Arial Narrow" w:hAnsi="Arial Narrow"/>
+              <w:sz w:val="17"/>
+              <w:szCs w:val="17"/>
+            </w:rPr>
+            <w:t>Revisión</w:t>
+          </w:r>
+          <w:r/>
+        </w:p>
+        <w:p>
+          <w:pPr>
+            <w:pStyle w:val="Normal"/>
+            <w:jc w:val="center"/>
+            <w:rPr>
+              <w:sz w:val="17"/>
+              <w:sz w:val="17"/>
+              <w:szCs w:val="17"/>
+              <w:rFonts w:ascii="Arial Narrow" w:hAnsi="Arial Narrow" w:eastAsia="Batang;바탕" w:cs="Arial Narrow"/>
+              <w:color w:val="00000A"/>
+              <w:lang w:val="es-ES" w:eastAsia="zh-CN" w:bidi="ar-SA"/>
+            </w:rPr>
+          </w:pPr>
+          <w:r>
+            <w:rPr>
+              <w:rFonts w:eastAsia="Batang;바탕" w:cs="Arial Narrow" w:ascii="Arial Narrow" w:hAnsi="Arial Narrow"/>
+              <w:color w:val="00000A"/>
+              <w:sz w:val="17"/>
+              <w:szCs w:val="17"/>
+              <w:lang w:val="es-ES" w:eastAsia="zh-CN" w:bidi="ar-SA"/>
+            </w:rPr>
+          </w:r>
+          <w:r/>
+        </w:p>
+        <w:p>
+          <w:pPr>
+            <w:pStyle w:val="Normal"/>
+            <w:jc w:val="center"/>
+            <w:rPr>
+              <w:sz w:val="17"/>
+              <w:b/>
+              <w:sz w:val="17"/>
+              <w:b/>
+              <w:szCs w:val="17"/>
+              <w:rFonts w:ascii="Arial Narrow" w:hAnsi="Arial Narrow" w:cs="Arial Narrow"/>
+            </w:rPr>
+          </w:pPr>
+          <w:r>
+            <w:rPr>
+              <w:rFonts w:cs="Arial Narrow" w:ascii="Arial Narrow" w:hAnsi="Arial Narrow"/>
+              <w:b/>
+              <w:sz w:val="17"/>
+              <w:szCs w:val="17"/>
+            </w:rPr>
+            <w:t>1E</w:t>
+          </w:r>
+          <w:r/>
+        </w:p>
+      </w:tc>
+      <w:tc>
+        <w:tcPr>
+          <w:tcW w:w="1146" w:type="dxa"/>
+          <w:tcBorders>
+            <w:top w:val="single" w:sz="8" w:space="0" w:color="000001"/>
+            <w:left w:val="single" w:sz="8" w:space="0" w:color="000001"/>
+            <w:bottom w:val="single" w:sz="8" w:space="0" w:color="000001"/>
+            <w:right w:val="single" w:sz="8" w:space="0" w:color="000001"/>
+            <w:insideH w:val="single" w:sz="8" w:space="0" w:color="000001"/>
+            <w:insideV w:val="single" w:sz="8" w:space="0" w:color="000001"/>
+          </w:tcBorders>
+          <w:shd w:fill="auto" w:val="clear"/>
+          <w:tcMar>
+            <w:left w:w="21" w:type="dxa"/>
+          </w:tcMar>
+        </w:tcPr>
+        <w:p>
+          <w:pPr>
+            <w:pStyle w:val="Normal"/>
+            <w:jc w:val="center"/>
+            <w:rPr>
+              <w:sz w:val="17"/>
+              <w:sz w:val="17"/>
+              <w:szCs w:val="17"/>
+              <w:rFonts w:ascii="Arial Narrow" w:hAnsi="Arial Narrow" w:cs="Arial Narrow"/>
+            </w:rPr>
+          </w:pPr>
+          <w:r>
+            <w:rPr>
+              <w:rFonts w:cs="Arial Narrow" w:ascii="Arial Narrow" w:hAnsi="Arial Narrow"/>
+              <w:sz w:val="17"/>
+              <w:szCs w:val="17"/>
+            </w:rPr>
+            <w:t>Página</w:t>
+          </w:r>
+          <w:r/>
+        </w:p>
+        <w:p>
+          <w:pPr>
+            <w:pStyle w:val="Normal"/>
+            <w:jc w:val="center"/>
+            <w:rPr>
+              <w:sz w:val="17"/>
+              <w:sz w:val="17"/>
+              <w:szCs w:val="17"/>
+              <w:rFonts w:ascii="Arial Narrow" w:hAnsi="Arial Narrow" w:eastAsia="Batang;바탕" w:cs="Arial Narrow"/>
+              <w:color w:val="00000A"/>
+              <w:lang w:val="es-ES" w:eastAsia="zh-CN" w:bidi="ar-SA"/>
+            </w:rPr>
+          </w:pPr>
+          <w:r>
+            <w:rPr>
+              <w:rFonts w:eastAsia="Batang;바탕" w:cs="Arial Narrow" w:ascii="Arial Narrow" w:hAnsi="Arial Narrow"/>
+              <w:color w:val="00000A"/>
+              <w:sz w:val="17"/>
+              <w:szCs w:val="17"/>
+              <w:lang w:val="es-ES" w:eastAsia="zh-CN" w:bidi="ar-SA"/>
+            </w:rPr>
+          </w:r>
+          <w:r/>
+        </w:p>
+        <w:p>
+          <w:pPr>
+            <w:pStyle w:val="Normal"/>
+            <w:jc w:val="center"/>
+            <w:rPr>
+              <w:sz w:val="17"/>
+              <w:sz w:val="17"/>
+              <w:szCs w:val="17"/>
+              <w:rFonts w:cs="Arial Narrow"/>
+            </w:rPr>
+          </w:pPr>
+          <w:r>
+            <w:rPr/>
+            <w:fldChar w:fldCharType="begin"/>
+          </w:r>
+          <w:r>
+            <w:instrText> PAGE </w:instrText>
+          </w:r>
+          <w:r>
+            <w:fldChar w:fldCharType="separate"/>
+          </w:r>
+          <w:r>
+            <w:t>2</w:t>
+          </w:r>
+          <w:r>
+            <w:fldChar w:fldCharType="end"/>
+          </w:r>
+          <w:r>
+            <w:rPr>
+              <w:rStyle w:val="Nmerodepgina"/>
+              <w:rFonts w:eastAsia="Arial Narrow" w:cs="Arial Narrow" w:ascii="Arial Narrow" w:hAnsi="Arial Narrow"/>
+              <w:sz w:val="17"/>
+              <w:szCs w:val="17"/>
+            </w:rPr>
+            <w:t xml:space="preserve"> </w:t>
+          </w:r>
+          <w:r>
+            <w:rPr>
+              <w:rStyle w:val="Nmerodepgina"/>
+              <w:rFonts w:cs="Arial Narrow" w:ascii="Arial Narrow" w:hAnsi="Arial Narrow"/>
+              <w:sz w:val="17"/>
+              <w:szCs w:val="17"/>
+            </w:rPr>
+            <w:t xml:space="preserve">de </w:t>
+          </w:r>
+          <w:r>
+            <w:rPr>
+              <w:rStyle w:val="Nmerodepgina"/>
+              <w:rFonts w:cs="Arial Narrow" w:ascii="Arial Narrow" w:hAnsi="Arial Narrow"/>
+              <w:sz w:val="17"/>
+              <w:szCs w:val="17"/>
+            </w:rPr>
+            <w:fldChar w:fldCharType="begin"/>
+          </w:r>
+          <w:r>
+            <w:instrText> NUMPAGES </w:instrText>
+          </w:r>
+          <w:r>
+            <w:fldChar w:fldCharType="separate"/>
+          </w:r>
+          <w:r>
+            <w:t>2</w:t>
+          </w:r>
+          <w:r>
+            <w:fldChar w:fldCharType="end"/>
+          </w:r>
+          <w:r/>
+        </w:p>
+      </w:tc>
+    </w:tr>
+  </w:tbl>
+  <w:p>
+    <w:pPr>
+      <w:pStyle w:val="Encabezamiento"/>
+    </w:pPr>
+    <w:r>
       <w:rPr/>
-    </w:lvl>
-    <w:lvl w:ilvl="1">
-      <w:start w:val="1"/>
-      <w:numFmt w:val="decimal"/>
-      <w:lvlText w:val="%1.%2"/>
-      <w:lvlJc w:val="left"/>
-      <w:pPr>
-        <w:tabs>
-          <w:tab w:val="num" w:pos="576"/>
-        </w:tabs>
-        <w:ind w:left="576" w:hanging="576"/>
-      </w:pPr>
-      <w:rPr/>
-    </w:lvl>
-    <w:lvl w:ilvl="2">
-      <w:start w:val="1"/>
-      <w:numFmt w:val="decimal"/>
-      <w:lvlText w:val="%1.%2.%3"/>
-      <w:lvlJc w:val="left"/>
-      <w:pPr>
-        <w:tabs>
-          <w:tab w:val="num" w:pos="720"/>
-        </w:tabs>
-        <w:ind w:left="720" w:hanging="720"/>
-      </w:pPr>
-      <w:rPr/>
-    </w:lvl>
-    <w:lvl w:ilvl="3">
-      <w:start w:val="1"/>
-      <w:numFmt w:val="decimal"/>
-      <w:lvlText w:val="%1.%2.%3.%4"/>
-      <w:lvlJc w:val="left"/>
-      <w:pPr>
-        <w:tabs>
-          <w:tab w:val="num" w:pos="864"/>
-        </w:tabs>
-        <w:ind w:left="864" w:hanging="864"/>
-      </w:pPr>
-      <w:rPr/>
-    </w:lvl>
-    <w:lvl w:ilvl="4">
-      <w:start w:val="1"/>
-      <w:numFmt w:val="decimal"/>
-      <w:lvlText w:val="%1.%2.%3.%4.%5"/>
-      <w:lvlJc w:val="left"/>
-      <w:pPr>
-        <w:tabs>
-          <w:tab w:val="num" w:pos="1008"/>
-        </w:tabs>
-        <w:ind w:left="1008" w:hanging="1008"/>
-      </w:pPr>
-      <w:rPr/>
-    </w:lvl>
-    <w:lvl w:ilvl="5">
-      <w:start w:val="1"/>
-      <w:numFmt w:val="decimal"/>
-      <w:lvlText w:val="%1.%2.%3.%4.%5.%6"/>
-      <w:lvlJc w:val="left"/>
-      <w:pPr>
-        <w:tabs>
-          <w:tab w:val="num" w:pos="1152"/>
-        </w:tabs>
-        <w:ind w:left="1152" w:hanging="1152"/>
-      </w:pPr>
-      <w:rPr/>
-    </w:lvl>
-    <w:lvl w:ilvl="6">
-      <w:start w:val="1"/>
-      <w:numFmt w:val="decimal"/>
-      <w:lvlText w:val="%1.%2.%3.%4.%5.%6.%7"/>
-      <w:lvlJc w:val="left"/>
-      <w:pPr>
-        <w:tabs>
-          <w:tab w:val="num" w:pos="1296"/>
-        </w:tabs>
-        <w:ind w:left="1296" w:hanging="1296"/>
-      </w:pPr>
-      <w:rPr/>
-    </w:lvl>
-    <w:lvl w:ilvl="7">
-      <w:start w:val="1"/>
-      <w:numFmt w:val="decimal"/>
-      <w:lvlText w:val="%1.%2.%3.%4.%5.%6.%7.%8"/>
-      <w:lvlJc w:val="left"/>
-      <w:pPr>
-        <w:tabs>
-          <w:tab w:val="num" w:pos="1440"/>
-        </w:tabs>
-        <w:ind w:left="1440" w:hanging="1440"/>
-      </w:pPr>
-      <w:rPr/>
-    </w:lvl>
-    <w:lvl w:ilvl="8">
-      <w:start w:val="1"/>
-      <w:numFmt w:val="decimal"/>
-      <w:lvlText w:val="%1.%2.%3.%4.%5.%6.%7.%8.%9"/>
-      <w:lvlJc w:val="left"/>
-      <w:pPr>
-        <w:tabs>
-          <w:tab w:val="num" w:pos="1584"/>
-        </w:tabs>
-        <w:ind w:left="1584" w:hanging="1584"/>
-      </w:pPr>
-      <w:rPr/>
-    </w:lvl>
-  </w:abstractNum>
-  <w:abstractNum w:abstractNumId="2">
-    <w:lvl w:ilvl="0">
-      <w:start w:val="1"/>
-      <w:numFmt w:val="decimal"/>
-      <w:lvlText w:val="%1."/>
-      <w:lvlJc w:val="left"/>
-      <w:pPr>
-        <w:tabs>
-          <w:tab w:val="num" w:pos="360"/>
-        </w:tabs>
-        <w:ind w:left="360" w:hanging="360"/>
-      </w:pPr>
-      <w:rPr/>
-    </w:lvl>
-    <w:lvl w:ilvl="1">
-      <w:start w:val="1"/>
-      <w:numFmt w:val="decimal"/>
-      <w:lvlText w:val="%1.%2"/>
-      <w:lvlJc w:val="left"/>
-      <w:pPr>
-        <w:tabs>
-          <w:tab w:val="num" w:pos="576"/>
-        </w:tabs>
-        <w:ind w:left="576" w:hanging="576"/>
-      </w:pPr>
-      <w:rPr/>
-    </w:lvl>
-    <w:lvl w:ilvl="2">
-      <w:start w:val="1"/>
-      <w:numFmt w:val="decimal"/>
-      <w:lvlText w:val="%1.%2.%3"/>
-      <w:lvlJc w:val="left"/>
-      <w:pPr>
-        <w:tabs>
-          <w:tab w:val="num" w:pos="720"/>
-        </w:tabs>
-        <w:ind w:left="720" w:hanging="720"/>
-      </w:pPr>
-      <w:rPr/>
-    </w:lvl>
-    <w:lvl w:ilvl="3">
-      <w:start w:val="1"/>
-      <w:numFmt w:val="decimal"/>
-      <w:lvlText w:val="%1.%2.%3.%4"/>
-      <w:lvlJc w:val="left"/>
-      <w:pPr>
-        <w:tabs>
-          <w:tab w:val="num" w:pos="864"/>
-        </w:tabs>
-        <w:ind w:left="864" w:hanging="864"/>
-      </w:pPr>
-      <w:rPr/>
-    </w:lvl>
-    <w:lvl w:ilvl="4">
-      <w:start w:val="1"/>
-      <w:numFmt w:val="decimal"/>
-      <w:lvlText w:val="%1.%2.%3.%4.%5"/>
-      <w:lvlJc w:val="left"/>
-      <w:pPr>
-        <w:tabs>
-          <w:tab w:val="num" w:pos="1008"/>
-        </w:tabs>
-        <w:ind w:left="1008" w:hanging="1008"/>
-      </w:pPr>
-      <w:rPr/>
-    </w:lvl>
-    <w:lvl w:ilvl="5">
-      <w:start w:val="1"/>
-      <w:numFmt w:val="decimal"/>
-      <w:lvlText w:val="%1.%2.%3.%4.%5.%6"/>
-      <w:lvlJc w:val="left"/>
-      <w:pPr>
-        <w:tabs>
-          <w:tab w:val="num" w:pos="1152"/>
-        </w:tabs>
-        <w:ind w:left="1152" w:hanging="1152"/>
-      </w:pPr>
-      <w:rPr/>
-    </w:lvl>
-    <w:lvl w:ilvl="6">
-      <w:start w:val="1"/>
-      <w:numFmt w:val="decimal"/>
-      <w:lvlText w:val="%1.%2.%3.%4.%5.%6.%7"/>
-      <w:lvlJc w:val="left"/>
-      <w:pPr>
-        <w:tabs>
-          <w:tab w:val="num" w:pos="1296"/>
-        </w:tabs>
-        <w:ind w:left="1296" w:hanging="1296"/>
-      </w:pPr>
-      <w:rPr/>
-    </w:lvl>
-    <w:lvl w:ilvl="7">
-      <w:start w:val="1"/>
-      <w:numFmt w:val="decimal"/>
-      <w:lvlText w:val="%1.%2.%3.%4.%5.%6.%7.%8"/>
-      <w:lvlJc w:val="left"/>
-      <w:pPr>
-        <w:tabs>
-          <w:tab w:val="num" w:pos="1440"/>
-        </w:tabs>
-        <w:ind w:left="1440" w:hanging="1440"/>
-      </w:pPr>
-      <w:rPr/>
-    </w:lvl>
-    <w:lvl w:ilvl="8">
-      <w:start w:val="1"/>
-      <w:numFmt w:val="decimal"/>
-      <w:lvlText w:val="%1.%2.%3.%4.%5.%6.%7.%8.%9"/>
-      <w:lvlJc w:val="left"/>
-      <w:pPr>
-        <w:tabs>
-          <w:tab w:val="num" w:pos="1584"/>
-        </w:tabs>
-        <w:ind w:left="1584" w:hanging="1584"/>
-      </w:pPr>
-      <w:rPr/>
-    </w:lvl>
-  </w:abstractNum>
-  <w:abstractNum w:abstractNumId="3">
-    <w:lvl w:ilvl="0">
-      <w:start w:val="1"/>
-      <w:numFmt w:val="bullet"/>
-      <w:lvlText w:val=""/>
-      <w:lvlJc w:val="left"/>
-      <w:pPr>
-        <w:tabs>
-          <w:tab w:val="num" w:pos="360"/>
-        </w:tabs>
-        <w:ind w:left="360" w:hanging="360"/>
-      </w:pPr>
+    </w:r>
+    <w:r/>
+  </w:p>
+  <w:p>
+    <w:pPr>
+      <w:pStyle w:val="Encabezamiento"/>
       <w:rPr>
-        <w:rFonts w:ascii="Symbol" w:hAnsi="Symbol" w:cs="Symbol" w:hint="default"/>
+        <w:caps/>
+        <w:sz w:val="13"/>
+        <w:spacing w:val="60"/>
+        <w:sz w:val="13"/>
+        <w:szCs w:val="13"/>
+        <w:rFonts w:ascii="Arial Black" w:hAnsi="Arial Black" w:eastAsia="Batang;바탕" w:cs="Arial Black"/>
+        <w:color w:val="00000A"/>
+        <w:lang w:val="es-ES" w:eastAsia="zh-CN" w:bidi="ar-SA"/>
       </w:rPr>
-    </w:lvl>
-  </w:abstractNum>
-  <w:abstractNum w:abstractNumId="4">
-    <w:lvl w:ilvl="0">
-      <w:start w:val="1"/>
-      <w:numFmt w:val="bullet"/>
-      <w:lvlText w:val=""/>
-      <w:lvlJc w:val="left"/>
-      <w:pPr>
-        <w:tabs>
-          <w:tab w:val="num" w:pos="360"/>
-        </w:tabs>
-        <w:ind w:left="360" w:hanging="360"/>
-      </w:pPr>
+    </w:pPr>
+    <w:r>
       <w:rPr>
-        <w:rFonts w:ascii="Wingdings" w:hAnsi="Wingdings" w:cs="Wingdings" w:hint="default"/>
+        <w:rFonts w:eastAsia="Batang;바탕" w:cs="Arial Black"/>
+        <w:caps/>
+        <w:color w:val="00000A"/>
+        <w:spacing w:val="60"/>
+        <w:sz w:val="13"/>
+        <w:szCs w:val="13"/>
+        <w:lang w:val="es-ES" w:eastAsia="zh-CN" w:bidi="ar-SA"/>
       </w:rPr>
-    </w:lvl>
-  </w:abstractNum>
-  <w:abstractNum w:abstractNumId="5">
-    <w:lvl w:ilvl="0">
-      <w:start w:val="1"/>
-      <w:numFmt w:val="bullet"/>
-      <w:lvlText w:val=""/>
-      <w:lvlJc w:val="left"/>
-      <w:pPr>
-        <w:tabs>
-          <w:tab w:val="num" w:pos="360"/>
-        </w:tabs>
-        <w:ind w:left="360" w:hanging="360"/>
-      </w:pPr>
-      <w:rPr>
-        <w:rFonts w:ascii="Wingdings" w:hAnsi="Wingdings" w:cs="Wingdings" w:hint="default"/>
-        <w:sz w:val="20"/>
-      </w:rPr>
-    </w:lvl>
-  </w:abstractNum>
-  <w:abstractNum w:abstractNumId="6">
-    <w:lvl w:ilvl="0">
-      <w:start w:val="1"/>
-      <w:numFmt w:val="none"/>
-      <w:suff w:val="nothing"/>
-      <w:lvlText w:val=""/>
-      <w:lvlJc w:val="left"/>
-      <w:pPr>
-        <w:ind w:left="0" w:hanging="0"/>
-      </w:pPr>
-      <w:rPr/>
-    </w:lvl>
-    <w:lvl w:ilvl="1">
-      <w:start w:val="1"/>
-      <w:numFmt w:val="decimal"/>
-      <w:lvlText w:val=".%2"/>
-      <w:lvlJc w:val="left"/>
-      <w:pPr>
-        <w:tabs>
-          <w:tab w:val="num" w:pos="1080"/>
-        </w:tabs>
-        <w:ind w:left="1080" w:hanging="360"/>
-      </w:pPr>
-      <w:rPr/>
-    </w:lvl>
-    <w:lvl w:ilvl="2">
-      <w:start w:val="1"/>
-      <w:numFmt w:val="decimal"/>
-      <w:lvlText w:val=".%3"/>
-      <w:lvlJc w:val="left"/>
-      <w:pPr>
-        <w:tabs>
-          <w:tab w:val="num" w:pos="1440"/>
-        </w:tabs>
-        <w:ind w:left="1440" w:hanging="360"/>
-      </w:pPr>
-      <w:rPr/>
-    </w:lvl>
-    <w:lvl w:ilvl="3">
-      <w:start w:val="1"/>
-      <w:numFmt w:val="decimal"/>
-      <w:lvlText w:val=".%4"/>
-      <w:lvlJc w:val="left"/>
-      <w:pPr>
-        <w:tabs>
-          <w:tab w:val="num" w:pos="1800"/>
-        </w:tabs>
-        <w:ind w:left="1800" w:hanging="360"/>
-      </w:pPr>
-      <w:rPr/>
-    </w:lvl>
-    <w:lvl w:ilvl="4">
-      <w:start w:val="1"/>
-      <w:numFmt w:val="decimal"/>
-      <w:lvlText w:val=".%5"/>
-      <w:lvlJc w:val="left"/>
-      <w:pPr>
-        <w:tabs>
-          <w:tab w:val="num" w:pos="2160"/>
-        </w:tabs>
-        <w:ind w:left="2160" w:hanging="360"/>
-      </w:pPr>
-      <w:rPr/>
-    </w:lvl>
-    <w:lvl w:ilvl="5">
-      <w:start w:val="1"/>
-      <w:numFmt w:val="decimal"/>
-      <w:lvlText w:val=".%6"/>
-      <w:lvlJc w:val="left"/>
-      <w:pPr>
-        <w:tabs>
-          <w:tab w:val="num" w:pos="2520"/>
-        </w:tabs>
-        <w:ind w:left="2520" w:hanging="360"/>
-      </w:pPr>
-      <w:rPr/>
-    </w:lvl>
-    <w:lvl w:ilvl="6">
-      <w:start w:val="1"/>
-      <w:numFmt w:val="decimal"/>
-      <w:lvlText w:val=".%7"/>
-      <w:lvlJc w:val="left"/>
-      <w:pPr>
-        <w:tabs>
-          <w:tab w:val="num" w:pos="2880"/>
-        </w:tabs>
-        <w:ind w:left="2880" w:hanging="360"/>
-      </w:pPr>
-      <w:rPr/>
-    </w:lvl>
-    <w:lvl w:ilvl="7">
-      <w:start w:val="1"/>
-      <w:numFmt w:val="decimal"/>
-      <w:lvlText w:val=".%8"/>
-      <w:lvlJc w:val="left"/>
-      <w:pPr>
-        <w:tabs>
-          <w:tab w:val="num" w:pos="3240"/>
-        </w:tabs>
-        <w:ind w:left="3240" w:hanging="360"/>
-      </w:pPr>
-      <w:rPr/>
-    </w:lvl>
-    <w:lvl w:ilvl="8">
-      <w:start w:val="1"/>
-      <w:numFmt w:val="decimal"/>
-      <w:lvlText w:val=".%9"/>
-      <w:lvlJc w:val="left"/>
-      <w:pPr>
-        <w:tabs>
-          <w:tab w:val="num" w:pos="3600"/>
-        </w:tabs>
-        <w:ind w:left="3600" w:hanging="360"/>
-      </w:pPr>
-      <w:rPr/>
-    </w:lvl>
-  </w:abstractNum>
-  <w:abstractNum w:abstractNumId="7">
-    <w:lvl w:ilvl="0">
-      <w:start w:val="1"/>
-      <w:numFmt w:val="decimal"/>
-      <w:lvlText w:val="%1."/>
-      <w:lvlJc w:val="left"/>
-      <w:pPr>
-        <w:tabs>
-          <w:tab w:val="num" w:pos="360"/>
-        </w:tabs>
-        <w:ind w:left="360" w:hanging="360"/>
-      </w:pPr>
-      <w:rPr/>
-    </w:lvl>
-    <w:lvl w:ilvl="1">
-      <w:start w:val="1"/>
-      <w:numFmt w:val="decimal"/>
-      <w:lvlText w:val="%2."/>
-      <w:lvlJc w:val="left"/>
-      <w:pPr>
-        <w:tabs>
-          <w:tab w:val="num" w:pos="1080"/>
-        </w:tabs>
-        <w:ind w:left="1080" w:hanging="360"/>
-      </w:pPr>
-      <w:rPr/>
-    </w:lvl>
-    <w:lvl w:ilvl="2">
-      <w:start w:val="1"/>
-      <w:numFmt w:val="decimal"/>
-      <w:lvlText w:val="%3."/>
-      <w:lvlJc w:val="left"/>
-      <w:pPr>
-        <w:tabs>
-          <w:tab w:val="num" w:pos="1440"/>
-        </w:tabs>
-        <w:ind w:left="1440" w:hanging="360"/>
-      </w:pPr>
-      <w:rPr/>
-    </w:lvl>
-    <w:lvl w:ilvl="3">
-      <w:start w:val="1"/>
-      <w:numFmt w:val="decimal"/>
-      <w:lvlText w:val="%4."/>
-      <w:lvlJc w:val="left"/>
-      <w:pPr>
-        <w:tabs>
-          <w:tab w:val="num" w:pos="1800"/>
-        </w:tabs>
-        <w:ind w:left="1800" w:hanging="360"/>
-      </w:pPr>
-      <w:rPr/>
-    </w:lvl>
-    <w:lvl w:ilvl="4">
-      <w:start w:val="1"/>
-      <w:numFmt w:val="decimal"/>
-      <w:lvlText w:val="%5."/>
-      <w:lvlJc w:val="left"/>
-      <w:pPr>
-        <w:tabs>
-          <w:tab w:val="num" w:pos="2160"/>
-        </w:tabs>
-        <w:ind w:left="2160" w:hanging="360"/>
-      </w:pPr>
-      <w:rPr/>
-    </w:lvl>
-    <w:lvl w:ilvl="5">
-      <w:start w:val="1"/>
-      <w:numFmt w:val="decimal"/>
-      <w:lvlText w:val="%6."/>
-      <w:lvlJc w:val="left"/>
-      <w:pPr>
-        <w:tabs>
-          <w:tab w:val="num" w:pos="2520"/>
-        </w:tabs>
-        <w:ind w:left="2520" w:hanging="360"/>
-      </w:pPr>
-      <w:rPr/>
-    </w:lvl>
-    <w:lvl w:ilvl="6">
-      <w:start w:val="1"/>
-      <w:numFmt w:val="decimal"/>
-      <w:lvlText w:val="%7."/>
-      <w:lvlJc w:val="left"/>
-      <w:pPr>
-        <w:tabs>
-          <w:tab w:val="num" w:pos="2880"/>
-        </w:tabs>
-        <w:ind w:left="2880" w:hanging="360"/>
-      </w:pPr>
-      <w:rPr/>
-    </w:lvl>
-    <w:lvl w:ilvl="7">
-      <w:start w:val="1"/>
-      <w:numFmt w:val="decimal"/>
-      <w:lvlText w:val="%8."/>
-      <w:lvlJc w:val="left"/>
-      <w:pPr>
-        <w:tabs>
-          <w:tab w:val="num" w:pos="3240"/>
-        </w:tabs>
-        <w:ind w:left="3240" w:hanging="360"/>
-      </w:pPr>
-      <w:rPr/>
-    </w:lvl>
-    <w:lvl w:ilvl="8">
-      <w:start w:val="1"/>
-      <w:numFmt w:val="decimal"/>
-      <w:lvlText w:val="%9."/>
-      <w:lvlJc w:val="left"/>
-      <w:pPr>
-        <w:tabs>
-          <w:tab w:val="num" w:pos="3600"/>
-        </w:tabs>
-        <w:ind w:left="3600" w:hanging="360"/>
-      </w:pPr>
-      <w:rPr/>
-    </w:lvl>
-  </w:abstractNum>
-  <w:abstractNum w:abstractNumId="8">
-    <w:lvl w:ilvl="0">
-      <w:start w:val="1"/>
-      <w:numFmt w:val="decimal"/>
-      <w:lvlText w:val="%1."/>
-      <w:lvlJc w:val="left"/>
-      <w:pPr>
-        <w:tabs>
-          <w:tab w:val="num" w:pos="360"/>
-        </w:tabs>
-        <w:ind w:left="360" w:hanging="360"/>
-      </w:pPr>
-      <w:rPr/>
-    </w:lvl>
-    <w:lvl w:ilvl="1">
-      <w:start w:val="1"/>
-      <w:numFmt w:val="decimal"/>
-      <w:lvlText w:val="%2."/>
-      <w:lvlJc w:val="left"/>
-      <w:pPr>
-        <w:tabs>
-          <w:tab w:val="num" w:pos="1080"/>
-        </w:tabs>
-        <w:ind w:left="1080" w:hanging="360"/>
-      </w:pPr>
-      <w:rPr/>
-    </w:lvl>
-    <w:lvl w:ilvl="2">
-      <w:start w:val="1"/>
-      <w:numFmt w:val="decimal"/>
-      <w:lvlText w:val="%3."/>
-      <w:lvlJc w:val="left"/>
-      <w:pPr>
-        <w:tabs>
-          <w:tab w:val="num" w:pos="1440"/>
-        </w:tabs>
-        <w:ind w:left="1440" w:hanging="360"/>
-      </w:pPr>
-      <w:rPr/>
-    </w:lvl>
-    <w:lvl w:ilvl="3">
-      <w:start w:val="1"/>
-      <w:numFmt w:val="decimal"/>
-      <w:lvlText w:val="%4."/>
-      <w:lvlJc w:val="left"/>
-      <w:pPr>
-        <w:tabs>
-          <w:tab w:val="num" w:pos="1800"/>
-        </w:tabs>
-        <w:ind w:left="1800" w:hanging="360"/>
-      </w:pPr>
-      <w:rPr/>
-    </w:lvl>
-    <w:lvl w:ilvl="4">
-      <w:start w:val="1"/>
-      <w:numFmt w:val="decimal"/>
-      <w:lvlText w:val="%5."/>
-      <w:lvlJc w:val="left"/>
-      <w:pPr>
-        <w:tabs>
-          <w:tab w:val="num" w:pos="2160"/>
-        </w:tabs>
-        <w:ind w:left="2160" w:hanging="360"/>
-      </w:pPr>
-      <w:rPr/>
-    </w:lvl>
-    <w:lvl w:ilvl="5">
-      <w:start w:val="1"/>
-      <w:numFmt w:val="decimal"/>
-      <w:lvlText w:val="%6."/>
-      <w:lvlJc w:val="left"/>
-      <w:pPr>
-        <w:tabs>
-          <w:tab w:val="num" w:pos="2520"/>
-        </w:tabs>
-        <w:ind w:left="2520" w:hanging="360"/>
-      </w:pPr>
-      <w:rPr/>
-    </w:lvl>
-    <w:lvl w:ilvl="6">
-      <w:start w:val="1"/>
-      <w:numFmt w:val="decimal"/>
-      <w:lvlText w:val="%7."/>
-      <w:lvlJc w:val="left"/>
-      <w:pPr>
-        <w:tabs>
-          <w:tab w:val="num" w:pos="2880"/>
-        </w:tabs>
-        <w:ind w:left="2880" w:hanging="360"/>
-      </w:pPr>
-      <w:rPr/>
-    </w:lvl>
-    <w:lvl w:ilvl="7">
-      <w:start w:val="1"/>
-      <w:numFmt w:val="decimal"/>
-      <w:lvlText w:val="%8."/>
-      <w:lvlJc w:val="left"/>
-      <w:pPr>
-        <w:tabs>
-          <w:tab w:val="num" w:pos="3240"/>
-        </w:tabs>
-        <w:ind w:left="3240" w:hanging="360"/>
-      </w:pPr>
-      <w:rPr/>
-    </w:lvl>
-    <w:lvl w:ilvl="8">
-      <w:start w:val="1"/>
-      <w:numFmt w:val="decimal"/>
-      <w:lvlText w:val="%9."/>
-      <w:lvlJc w:val="left"/>
-      <w:pPr>
-        <w:tabs>
-          <w:tab w:val="num" w:pos="3600"/>
-        </w:tabs>
-        <w:ind w:left="3600" w:hanging="360"/>
-      </w:pPr>
-      <w:rPr/>
-    </w:lvl>
-  </w:abstractNum>
-  <w:abstractNum w:abstractNumId="9">
-    <w:lvl w:ilvl="0">
-      <w:start w:val="1"/>
-      <w:numFmt w:val="decimal"/>
-      <w:lvlText w:val="%1."/>
-      <w:lvlJc w:val="left"/>
-      <w:pPr>
-        <w:tabs>
-          <w:tab w:val="num" w:pos="360"/>
-        </w:tabs>
-        <w:ind w:left="360" w:hanging="360"/>
-      </w:pPr>
-      <w:rPr/>
-    </w:lvl>
-    <w:lvl w:ilvl="1">
-      <w:start w:val="1"/>
-      <w:numFmt w:val="decimal"/>
-      <w:lvlText w:val="%2."/>
-      <w:lvlJc w:val="left"/>
-      <w:pPr>
-        <w:tabs>
-          <w:tab w:val="num" w:pos="1080"/>
-        </w:tabs>
-        <w:ind w:left="1080" w:hanging="360"/>
-      </w:pPr>
-      <w:rPr/>
-    </w:lvl>
-    <w:lvl w:ilvl="2">
-      <w:start w:val="1"/>
-      <w:numFmt w:val="decimal"/>
-      <w:lvlText w:val="%3."/>
-      <w:lvlJc w:val="left"/>
-      <w:pPr>
-        <w:tabs>
-          <w:tab w:val="num" w:pos="1440"/>
-        </w:tabs>
-        <w:ind w:left="1440" w:hanging="360"/>
-      </w:pPr>
-      <w:rPr/>
-    </w:lvl>
-    <w:lvl w:ilvl="3">
-      <w:start w:val="1"/>
-      <w:numFmt w:val="decimal"/>
-      <w:lvlText w:val="%4."/>
-      <w:lvlJc w:val="left"/>
-      <w:pPr>
-        <w:tabs>
-          <w:tab w:val="num" w:pos="1800"/>
-        </w:tabs>
-        <w:ind w:left="1800" w:hanging="360"/>
-      </w:pPr>
-      <w:rPr/>
-    </w:lvl>
-    <w:lvl w:ilvl="4">
-      <w:start w:val="1"/>
-      <w:numFmt w:val="decimal"/>
-      <w:lvlText w:val="%5."/>
-      <w:lvlJc w:val="left"/>
-      <w:pPr>
-        <w:tabs>
-          <w:tab w:val="num" w:pos="2160"/>
-        </w:tabs>
-        <w:ind w:left="2160" w:hanging="360"/>
-      </w:pPr>
-      <w:rPr/>
-    </w:lvl>
-    <w:lvl w:ilvl="5">
-      <w:start w:val="1"/>
-      <w:numFmt w:val="decimal"/>
-      <w:lvlText w:val="%6."/>
-      <w:lvlJc w:val="left"/>
-      <w:pPr>
-        <w:tabs>
-          <w:tab w:val="num" w:pos="2520"/>
-        </w:tabs>
-        <w:ind w:left="2520" w:hanging="360"/>
-      </w:pPr>
-      <w:rPr/>
-    </w:lvl>
-    <w:lvl w:ilvl="6">
-      <w:start w:val="1"/>
-      <w:numFmt w:val="decimal"/>
-      <w:lvlText w:val="%7."/>
-      <w:lvlJc w:val="left"/>
-      <w:pPr>
-        <w:tabs>
-          <w:tab w:val="num" w:pos="2880"/>
-        </w:tabs>
-        <w:ind w:left="2880" w:hanging="360"/>
-      </w:pPr>
-      <w:rPr/>
-    </w:lvl>
-    <w:lvl w:ilvl="7">
-      <w:start w:val="1"/>
-      <w:numFmt w:val="decimal"/>
-      <w:lvlText w:val="%8."/>
-      <w:lvlJc w:val="left"/>
-      <w:pPr>
-        <w:tabs>
-          <w:tab w:val="num" w:pos="3240"/>
-        </w:tabs>
-        <w:ind w:left="3240" w:hanging="360"/>
-      </w:pPr>
-      <w:rPr/>
-    </w:lvl>
-    <w:lvl w:ilvl="8">
-      <w:start w:val="1"/>
-      <w:numFmt w:val="decimal"/>
-      <w:lvlText w:val="%9."/>
-      <w:lvlJc w:val="left"/>
-      <w:pPr>
-        <w:tabs>
-          <w:tab w:val="num" w:pos="3600"/>
-        </w:tabs>
-        <w:ind w:left="3600" w:hanging="360"/>
-      </w:pPr>
-      <w:rPr/>
-    </w:lvl>
-  </w:abstractNum>
-  <w:num w:numId="1">
-    <w:abstractNumId w:val="1"/>
-  </w:num>
-  <w:num w:numId="2">
-    <w:abstractNumId w:val="2"/>
-  </w:num>
-  <w:num w:numId="3">
-    <w:abstractNumId w:val="3"/>
-  </w:num>
-  <w:num w:numId="4">
-    <w:abstractNumId w:val="4"/>
-  </w:num>
-  <w:num w:numId="5">
-    <w:abstractNumId w:val="5"/>
-  </w:num>
-  <w:num w:numId="6">
-    <w:abstractNumId w:val="6"/>
-  </w:num>
-  <w:num w:numId="7">
-    <w:abstractNumId w:val="7"/>
-  </w:num>
-  <w:num w:numId="8">
-    <w:abstractNumId w:val="8"/>
-  </w:num>
-  <w:num w:numId="9">
-    <w:abstractNumId w:val="9"/>
-  </w:num>
-</w:numbering>
+    </w:r>
+    <w:r/>
+  </w:p>
+</w:hdr>
 </file>
 
 <file path=word/styles.xml><?xml version="1.0" encoding="utf-8"?>
-<w:styles xmlns:w="http://schemas.openxmlformats.org/wordprocessingml/2006/main">
+<w:styles xmlns:w="http://schemas.openxmlformats.org/wordprocessingml/2006/main" xmlns:w14="http://schemas.microsoft.com/office/word/2010/wordml" xmlns:mc="http://schemas.openxmlformats.org/markup-compatibility/2006" mc:Ignorable="w14">
   <w:docDefaults>
     <w:rPrDefault>
       <w:rPr>
@@ -2878,7 +2900,7 @@
     </w:pPr>
     <w:rPr>
       <w:rFonts w:ascii="Arial" w:hAnsi="Arial" w:eastAsia="Batang;바탕" w:cs="Arial"/>
-      <w:color w:val="auto"/>
+      <w:color w:val="00000A"/>
       <w:sz w:val="22"/>
       <w:szCs w:val="22"/>
       <w:lang w:val="es-ES" w:eastAsia="zh-CN" w:bidi="ar-SA"/>
@@ -2887,16 +2909,10 @@
   <w:style w:type="paragraph" w:styleId="Encabezado1">
     <w:name w:val="Encabezado 1"/>
     <w:basedOn w:val="Normal"/>
-    <w:next w:val="Cuerpodetexto"/>
     <w:pPr>
       <w:keepNext/>
-      <w:numPr>
-        <w:ilvl w:val="0"/>
-        <w:numId w:val="2"/>
-      </w:numPr>
       <w:spacing w:before="240" w:after="120"/>
       <w:ind w:left="0" w:right="360" w:hanging="0"/>
-      <w:outlineLvl w:val="0"/>
       <w:outlineLvl w:val="0"/>
     </w:pPr>
     <w:rPr>
@@ -2909,17 +2925,11 @@
   <w:style w:type="paragraph" w:styleId="Encabezado2">
     <w:name w:val="Encabezado 2"/>
     <w:basedOn w:val="Normal"/>
-    <w:next w:val="Cuerpodetexto"/>
     <w:pPr>
       <w:keepNext/>
-      <w:numPr>
-        <w:ilvl w:val="1"/>
-        <w:numId w:val="2"/>
-      </w:numPr>
       <w:spacing w:lineRule="atLeast" w:line="240"/>
       <w:ind w:left="0" w:right="360" w:hanging="0"/>
       <w:outlineLvl w:val="1"/>
-      <w:outlineLvl w:val="1"/>
     </w:pPr>
     <w:rPr>
       <w:b/>
@@ -2930,16 +2940,10 @@
   <w:style w:type="paragraph" w:styleId="Encabezado3">
     <w:name w:val="Encabezado 3"/>
     <w:basedOn w:val="Normal"/>
-    <w:next w:val="Cuerpodetexto"/>
     <w:pPr>
       <w:keepNext/>
-      <w:numPr>
-        <w:ilvl w:val="2"/>
-        <w:numId w:val="2"/>
-      </w:numPr>
       <w:ind w:left="0" w:right="360" w:hanging="0"/>
       <w:outlineLvl w:val="2"/>
-      <w:outlineLvl w:val="2"/>
     </w:pPr>
     <w:rPr>
       <w:b/>
@@ -2949,17 +2953,11 @@
   <w:style w:type="paragraph" w:styleId="Encabezado4">
     <w:name w:val="Encabezado 4"/>
     <w:basedOn w:val="Normal"/>
-    <w:next w:val="Cuerpodetexto"/>
     <w:pPr>
       <w:keepNext/>
-      <w:numPr>
-        <w:ilvl w:val="3"/>
-        <w:numId w:val="2"/>
-      </w:numPr>
       <w:spacing w:before="0" w:after="240"/>
       <w:jc w:val="center"/>
       <w:outlineLvl w:val="3"/>
-      <w:outlineLvl w:val="3"/>
     </w:pPr>
     <w:rPr>
       <w:caps/>
@@ -2969,15 +2967,9 @@
   <w:style w:type="paragraph" w:styleId="Encabezado5">
     <w:name w:val="Encabezado 5"/>
     <w:basedOn w:val="Normal"/>
-    <w:next w:val="Cuerpodetexto"/>
     <w:pPr>
       <w:keepNext/>
-      <w:numPr>
-        <w:ilvl w:val="4"/>
-        <w:numId w:val="2"/>
-      </w:numPr>
       <w:spacing w:before="40" w:after="240"/>
-      <w:outlineLvl w:val="4"/>
       <w:outlineLvl w:val="4"/>
     </w:pPr>
     <w:rPr>
@@ -2989,14 +2981,8 @@
   <w:style w:type="paragraph" w:styleId="Encabezado6">
     <w:name w:val="Encabezado 6"/>
     <w:basedOn w:val="Normal"/>
-    <w:next w:val="Cuerpodetexto"/>
     <w:pPr>
       <w:keepNext/>
-      <w:numPr>
-        <w:ilvl w:val="5"/>
-        <w:numId w:val="2"/>
-      </w:numPr>
-      <w:outlineLvl w:val="5"/>
       <w:outlineLvl w:val="5"/>
     </w:pPr>
     <w:rPr/>
@@ -3004,12 +2990,7 @@
   <w:style w:type="paragraph" w:styleId="Encabezado7">
     <w:name w:val="Encabezado 7"/>
     <w:basedOn w:val="Normal"/>
-    <w:next w:val="Cuerpodetexto"/>
-    <w:pPr>
-      <w:numPr>
-        <w:ilvl w:val="6"/>
-        <w:numId w:val="2"/>
-      </w:numPr>
+    <w:pPr>
       <w:pBdr>
         <w:top w:val="single" w:sz="6" w:space="12" w:color="FFFFFF"/>
         <w:left w:val="single" w:sz="6" w:space="12" w:color="FFFFFF"/>
@@ -3019,7 +3000,6 @@
       <w:shd w:fill="F2F2F2" w:val="clear"/>
       <w:spacing w:before="60" w:after="0"/>
       <w:outlineLvl w:val="6"/>
-      <w:outlineLvl w:val="6"/>
     </w:pPr>
     <w:rPr>
       <w:i/>
@@ -3030,23 +3010,15 @@
   <w:style w:type="paragraph" w:styleId="Encabezado8">
     <w:name w:val="Encabezado 8"/>
     <w:basedOn w:val="Normal"/>
-    <w:next w:val="Cuerpodetexto"/>
     <w:pPr>
       <w:keepNext/>
-      <w:numPr>
-        <w:ilvl w:val="7"/>
-        <w:numId w:val="2"/>
-      </w:numPr>
       <w:pBdr>
-        <w:top w:val="single" w:sz="24" w:space="0" w:color="000000"/>
-        <w:left w:val="nil"/>
-        <w:bottom w:val="single" w:sz="6" w:space="0" w:color="000000"/>
-        <w:right w:val="nil"/>
+        <w:top w:val="single" w:sz="24" w:space="0" w:color="000001"/>
+        <w:bottom w:val="single" w:sz="6" w:space="0" w:color="000001"/>
       </w:pBdr>
       <w:spacing w:lineRule="exact" w:line="320" w:before="60" w:after="0"/>
       <w:jc w:val="center"/>
       <w:outlineLvl w:val="7"/>
-      <w:outlineLvl w:val="7"/>
     </w:pPr>
     <w:rPr>
       <w:rFonts w:ascii="Arial Black" w:hAnsi="Arial Black" w:cs="Arial Black"/>
@@ -3058,15 +3030,9 @@
   <w:style w:type="paragraph" w:styleId="Encabezado9">
     <w:name w:val="Encabezado 9"/>
     <w:basedOn w:val="Normal"/>
-    <w:next w:val="Cuerpodetexto"/>
     <w:pPr>
       <w:keepNext/>
-      <w:numPr>
-        <w:ilvl w:val="8"/>
-        <w:numId w:val="2"/>
-      </w:numPr>
       <w:spacing w:before="80" w:after="60"/>
-      <w:outlineLvl w:val="8"/>
       <w:outlineLvl w:val="8"/>
     </w:pPr>
     <w:rPr>
@@ -3421,6 +3387,7 @@
     <w:rPr>
       <w:color w:val="0000FF"/>
       <w:u w:val="single"/>
+      <w:lang w:val="zxx" w:eastAsia="zxx" w:bidi="zxx"/>
     </w:rPr>
   </w:style>
   <w:style w:type="character" w:styleId="EnlacedeInternetyavisitado">
@@ -3429,6 +3396,7 @@
     <w:rPr>
       <w:color w:val="800080"/>
       <w:u w:val="single"/>
+      <w:lang w:val="zxx" w:eastAsia="zxx" w:bidi="zxx"/>
     </w:rPr>
   </w:style>
   <w:style w:type="character" w:styleId="Refdecomentario">
@@ -3441,6 +3409,8 @@
     <w:name w:val="Destacado"/>
     <w:rPr>
       <w:rFonts w:ascii="Arial Black" w:hAnsi="Arial Black" w:cs="Arial Black"/>
+      <w:i/>
+      <w:iCs/>
       <w:sz w:val="18"/>
     </w:rPr>
   </w:style>
@@ -3549,33 +3519,55 @@
       <w:iCs/>
     </w:rPr>
   </w:style>
+  <w:style w:type="character" w:styleId="ListLabel1">
+    <w:name w:val="ListLabel 1"/>
+    <w:rPr>
+      <w:rFonts w:cs="Symbol"/>
+    </w:rPr>
+  </w:style>
+  <w:style w:type="character" w:styleId="ListLabel2">
+    <w:name w:val="ListLabel 2"/>
+    <w:rPr>
+      <w:rFonts w:cs="Wingdings"/>
+    </w:rPr>
+  </w:style>
+  <w:style w:type="character" w:styleId="ListLabel3">
+    <w:name w:val="ListLabel 3"/>
+    <w:rPr>
+      <w:rFonts w:cs="Wingdings"/>
+      <w:sz w:val="20"/>
+    </w:rPr>
+  </w:style>
   <w:style w:type="paragraph" w:styleId="Encabezado">
     <w:name w:val="Encabezado"/>
-    <w:basedOn w:val="Ttulobase"/>
+    <w:basedOn w:val="Normal"/>
     <w:next w:val="Cuerpodetexto"/>
     <w:pPr>
+      <w:keepNext/>
+      <w:widowControl w:val="false"/>
       <w:pBdr>
-        <w:top w:val="nil"/>
-        <w:left w:val="nil"/>
         <w:bottom w:val="single" w:sz="6" w:space="14" w:color="808080"/>
-        <w:right w:val="nil"/>
       </w:pBdr>
+      <w:suppressAutoHyphens w:val="true"/>
+      <w:bidi w:val="0"/>
       <w:spacing w:lineRule="exact" w:line="600" w:before="100" w:after="3600"/>
       <w:jc w:val="center"/>
     </w:pPr>
     <w:rPr>
-      <w:rFonts w:ascii="Arial Black" w:hAnsi="Arial Black" w:cs="Arial Black"/>
+      <w:rFonts w:ascii="Arial Black" w:hAnsi="Arial Black" w:eastAsia="DejaVu Sans" w:cs="Arial Black"/>
       <w:b w:val="false"/>
       <w:color w:val="808080"/>
       <w:spacing w:val="-35"/>
       <w:sz w:val="48"/>
+      <w:szCs w:val="28"/>
+      <w:lang w:val="es-ES" w:eastAsia="zh-CN" w:bidi="hi-IN"/>
     </w:rPr>
   </w:style>
   <w:style w:type="paragraph" w:styleId="Cuerpodetexto">
     <w:name w:val="Cuerpo de texto"/>
     <w:basedOn w:val="Normal"/>
     <w:pPr>
-      <w:spacing w:before="0" w:after="240"/>
+      <w:spacing w:lineRule="auto" w:line="288" w:before="0" w:after="240"/>
     </w:pPr>
     <w:rPr>
       <w:spacing w:val="-5"/>
@@ -3591,7 +3583,9 @@
       </w:tabs>
       <w:ind w:left="360" w:right="0" w:hanging="0"/>
     </w:pPr>
-    <w:rPr/>
+    <w:rPr>
+      <w:rFonts w:cs="FreeSans"/>
+    </w:rPr>
   </w:style>
   <w:style w:type="paragraph" w:styleId="Pie">
     <w:name w:val="Pie"/>
@@ -3621,7 +3615,6 @@
   <w:style w:type="paragraph" w:styleId="Ttulobase">
     <w:name w:val="Título - base"/>
     <w:basedOn w:val="Normal"/>
-    <w:next w:val="Cuerpodetexto"/>
     <w:pPr>
       <w:keepNext/>
       <w:spacing w:before="240" w:after="120"/>
@@ -3697,10 +3690,7 @@
     <w:next w:val="Normal"/>
     <w:pPr>
       <w:pBdr>
-        <w:top w:val="nil"/>
-        <w:left w:val="nil"/>
-        <w:bottom w:val="single" w:sz="6" w:space="3" w:color="000000"/>
-        <w:right w:val="nil"/>
+        <w:bottom w:val="single" w:sz="6" w:space="3" w:color="000001"/>
       </w:pBdr>
       <w:tabs>
         <w:tab w:val="right" w:pos="3600" w:leader="none"/>
@@ -3715,10 +3705,7 @@
     <w:next w:val="Normal"/>
     <w:pPr>
       <w:pBdr>
-        <w:top w:val="nil"/>
-        <w:left w:val="nil"/>
-        <w:bottom w:val="single" w:sz="6" w:space="3" w:color="000000"/>
-        <w:right w:val="nil"/>
+        <w:bottom w:val="single" w:sz="6" w:space="3" w:color="000001"/>
       </w:pBdr>
       <w:tabs>
         <w:tab w:val="right" w:pos="3600" w:leader="none"/>
@@ -3793,7 +3780,6 @@
   <w:style w:type="paragraph" w:styleId="Encabezadodelndicealfabtico">
     <w:name w:val="Encabezado del índice alfabético"/>
     <w:basedOn w:val="Normal"/>
-    <w:next w:val="Ndiceafabtico1"/>
     <w:pPr>
       <w:keepNext/>
       <w:spacing w:lineRule="exact" w:line="480"/>
@@ -3948,6 +3934,7 @@
   </w:style>
   <w:style w:type="paragraph" w:styleId="Texto">
     <w:name w:val="Texto"/>
+    <w:basedOn w:val="Pie"/>
     <w:pPr>
       <w:widowControl w:val="false"/>
       <w:tabs>
@@ -3973,6 +3960,7 @@
         <w:tab w:val="left" w:pos="5953" w:leader="none"/>
       </w:tabs>
       <w:suppressAutoHyphens w:val="true"/>
+      <w:bidi w:val="0"/>
       <w:spacing w:lineRule="atLeast" w:line="232" w:before="0" w:after="48"/>
       <w:ind w:left="0" w:right="130" w:hanging="0"/>
       <w:jc w:val="both"/>
@@ -4019,13 +4007,14 @@
         <w:tab w:val="left" w:pos="850" w:leader="none"/>
       </w:tabs>
       <w:suppressAutoHyphens w:val="true"/>
+      <w:bidi w:val="0"/>
       <w:spacing w:lineRule="atLeast" w:line="232"/>
       <w:ind w:left="850" w:right="0" w:hanging="283"/>
       <w:jc w:val="both"/>
     </w:pPr>
     <w:rPr>
       <w:rFonts w:ascii="Times;Times New Roman" w:hAnsi="Times;Times New Roman" w:eastAsia="Times New Roman" w:cs="Times;Times New Roman"/>
-      <w:color w:val="auto"/>
+      <w:color w:val="00000A"/>
       <w:sz w:val="20"/>
       <w:szCs w:val="20"/>
       <w:lang w:val="es-ES" w:eastAsia="zh-CN" w:bidi="ar-SA"/>
@@ -4039,13 +4028,14 @@
         <w:tab w:val="left" w:pos="2268" w:leader="none"/>
       </w:tabs>
       <w:suppressAutoHyphens w:val="true"/>
+      <w:bidi w:val="0"/>
       <w:spacing w:lineRule="atLeast" w:line="232"/>
       <w:ind w:left="1134" w:right="0" w:hanging="0"/>
       <w:jc w:val="both"/>
     </w:pPr>
     <w:rPr>
       <w:rFonts w:ascii="Times;Times New Roman" w:hAnsi="Times;Times New Roman" w:eastAsia="Times New Roman" w:cs="Times;Times New Roman"/>
-      <w:color w:val="auto"/>
+      <w:color w:val="00000A"/>
       <w:sz w:val="20"/>
       <w:szCs w:val="20"/>
       <w:lang w:val="es-ES" w:eastAsia="zh-CN" w:bidi="ar-SA"/>
@@ -4084,10 +4074,7 @@
     <w:pPr>
       <w:keepLines/>
       <w:pBdr>
-        <w:top w:val="single" w:sz="6" w:space="3" w:color="000000"/>
-        <w:left w:val="nil"/>
-        <w:bottom w:val="nil"/>
-        <w:right w:val="nil"/>
+        <w:top w:val="single" w:sz="6" w:space="3" w:color="000001"/>
       </w:pBdr>
       <w:tabs>
         <w:tab w:val="center" w:pos="4320" w:leader="none"/>
@@ -4129,10 +4116,6 @@
     <w:name w:val="Sangrado"/>
     <w:basedOn w:val="Normal"/>
     <w:pPr>
-      <w:numPr>
-        <w:ilvl w:val="0"/>
-        <w:numId w:val="3"/>
-      </w:numPr>
       <w:spacing w:before="120" w:after="0"/>
       <w:ind w:left="357" w:right="0" w:hanging="357"/>
     </w:pPr>
@@ -4155,14 +4138,7 @@
   <w:style w:type="paragraph" w:styleId="Subttulo">
     <w:name w:val="Subtítulo"/>
     <w:basedOn w:val="Encabezado"/>
-    <w:next w:val="Cuerpodetexto"/>
-    <w:pPr>
-      <w:pBdr>
-        <w:top w:val="nil"/>
-        <w:left w:val="nil"/>
-        <w:bottom w:val="nil"/>
-        <w:right w:val="nil"/>
-      </w:pBdr>
+    <w:pPr>
       <w:spacing w:lineRule="atLeast" w:line="200" w:before="1940" w:after="0"/>
     </w:pPr>
     <w:rPr>
@@ -4202,7 +4178,6 @@
   <w:style w:type="paragraph" w:styleId="Cita">
     <w:name w:val="Cita"/>
     <w:basedOn w:val="Normal"/>
-    <w:next w:val="Cuerpodetexto"/>
     <w:pPr>
       <w:pBdr>
         <w:top w:val="single" w:sz="6" w:space="12" w:color="FFFFFF"/>
@@ -4228,7 +4203,6 @@
       <w:pBdr>
         <w:top w:val="single" w:sz="6" w:space="6" w:color="FFFFFF"/>
         <w:left w:val="single" w:sz="6" w:space="6" w:color="FFFFFF"/>
-        <w:bottom w:val="nil"/>
         <w:right w:val="single" w:sz="6" w:space="6" w:color="FFFFFF"/>
       </w:pBdr>
       <w:shd w:fill="E5E5E5" w:val="clear"/>
@@ -4243,16 +4217,9 @@
   <w:style w:type="paragraph" w:styleId="Ltimacita">
     <w:name w:val="Última cita"/>
     <w:basedOn w:val="Cita"/>
-    <w:next w:val="Cuerpodetexto"/>
     <w:pPr>
       <w:keepLines/>
-      <w:pBdr>
-        <w:top w:val="nil"/>
-        <w:left w:val="nil"/>
-        <w:bottom w:val="nil"/>
-        <w:right w:val="nil"/>
-      </w:pBdr>
-      <w:shd w:fill="auto" w:val="clear"/>
+      <w:shd w:fill="FFFFFF" w:val="clear"/>
       <w:ind w:left="720" w:right="720" w:hanging="0"/>
       <w:jc w:val="left"/>
     </w:pPr>
@@ -4266,7 +4233,6 @@
   <w:style w:type="paragraph" w:styleId="Tindependientemantenido">
     <w:name w:val="T. independiente mantenido"/>
     <w:basedOn w:val="Cuerpodetexto"/>
-    <w:next w:val="Cuerpodetexto"/>
     <w:pPr>
       <w:keepNext/>
     </w:pPr>
@@ -4275,7 +4241,6 @@
   <w:style w:type="paragraph" w:styleId="Epgrafe">
     <w:name w:val="Epígrafe"/>
     <w:basedOn w:val="Normal"/>
-    <w:next w:val="Cuerpodetexto"/>
     <w:pPr>
       <w:spacing w:before="0" w:after="240"/>
     </w:pPr>
@@ -4286,14 +4251,10 @@
   <w:style w:type="paragraph" w:styleId="Rtulodecaptulo">
     <w:name w:val="Rótulo de capítulo"/>
     <w:basedOn w:val="Normal"/>
-    <w:next w:val="Cuerpodetexto"/>
     <w:pPr>
       <w:keepNext/>
       <w:pBdr>
-        <w:top w:val="nil"/>
-        <w:left w:val="nil"/>
-        <w:bottom w:val="single" w:sz="6" w:space="3" w:color="000000"/>
-        <w:right w:val="nil"/>
+        <w:bottom w:val="single" w:sz="6" w:space="3" w:color="000001"/>
       </w:pBdr>
       <w:spacing w:before="0" w:after="240"/>
     </w:pPr>
@@ -4307,7 +4268,6 @@
   <w:style w:type="paragraph" w:styleId="Subttulodecaptulo">
     <w:name w:val="Subtítulo de capítulo"/>
     <w:basedOn w:val="Normal"/>
-    <w:next w:val="Cuerpodetexto"/>
     <w:pPr>
       <w:keepNext/>
       <w:keepLines/>
@@ -4323,7 +4283,6 @@
   <w:style w:type="paragraph" w:styleId="Ttulodecaptulo">
     <w:name w:val="Título de capítulo"/>
     <w:basedOn w:val="Normal"/>
-    <w:next w:val="Subttulodecaptulo"/>
     <w:pPr>
       <w:keepNext/>
       <w:keepLines/>
@@ -4385,12 +4344,6 @@
     <w:name w:val="Pie de página primera"/>
     <w:basedOn w:val="Piedepgina"/>
     <w:pPr>
-      <w:pBdr>
-        <w:top w:val="nil"/>
-        <w:left w:val="nil"/>
-        <w:bottom w:val="nil"/>
-        <w:right w:val="nil"/>
-      </w:pBdr>
       <w:tabs>
         <w:tab w:val="center" w:pos="4320" w:leader="none"/>
       </w:tabs>
@@ -4531,12 +4484,7 @@
   <w:style w:type="paragraph" w:styleId="Listaconvietas">
     <w:name w:val="Lista con viñetas"/>
     <w:basedOn w:val="Lista"/>
-    <w:pPr>
-      <w:numPr>
-        <w:ilvl w:val="0"/>
-        <w:numId w:val="5"/>
-      </w:numPr>
-    </w:pPr>
+    <w:pPr/>
     <w:rPr/>
   </w:style>
   <w:style w:type="paragraph" w:styleId="Listaconvietas2">
@@ -4567,15 +4515,8 @@
     <w:name w:val="Lista con viñetas 5"/>
     <w:basedOn w:val="Normal"/>
     <w:pPr>
-      <w:numPr>
-        <w:ilvl w:val="0"/>
-        <w:numId w:val="4"/>
-      </w:numPr>
       <w:pBdr>
-        <w:top w:val="nil"/>
-        <w:left w:val="nil"/>
-        <w:bottom w:val="single" w:sz="6" w:space="0" w:color="000000"/>
-        <w:right w:val="nil"/>
+        <w:bottom w:val="single" w:sz="6" w:space="0" w:color="000001"/>
       </w:pBdr>
       <w:spacing w:lineRule="exact" w:line="320"/>
     </w:pPr>
@@ -4586,7 +4527,6 @@
   <w:style w:type="paragraph" w:styleId="Listaconvietasprimera">
     <w:name w:val="Lista con viñetas - primera"/>
     <w:basedOn w:val="Listaconvietas"/>
-    <w:next w:val="Listaconvietas"/>
     <w:pPr>
       <w:spacing w:before="80" w:after="160"/>
       <w:ind w:left="360" w:right="0" w:hanging="0"/>
@@ -4601,7 +4541,6 @@
   <w:style w:type="paragraph" w:styleId="Listaconvietasltima">
     <w:name w:val="Lista con viñetas - última"/>
     <w:basedOn w:val="Listaconvietas"/>
-    <w:next w:val="Cuerpodetexto"/>
     <w:pPr>
       <w:ind w:left="360" w:right="0" w:hanging="0"/>
       <w:jc w:val="left"/>
@@ -4616,10 +4555,6 @@
     <w:name w:val="Continuar lista"/>
     <w:basedOn w:val="Lista"/>
     <w:pPr>
-      <w:numPr>
-        <w:ilvl w:val="0"/>
-        <w:numId w:val="6"/>
-      </w:numPr>
       <w:spacing w:before="0" w:after="160"/>
     </w:pPr>
     <w:rPr/>
@@ -4674,7 +4609,6 @@
   <w:style w:type="paragraph" w:styleId="Listaltima">
     <w:name w:val="Lista última"/>
     <w:basedOn w:val="Lista"/>
-    <w:next w:val="Cuerpodetexto"/>
     <w:pPr>
       <w:ind w:left="720" w:right="0" w:hanging="360"/>
       <w:jc w:val="left"/>
@@ -4689,10 +4623,6 @@
     <w:name w:val="Lista con números"/>
     <w:basedOn w:val="Lista"/>
     <w:pPr>
-      <w:numPr>
-        <w:ilvl w:val="0"/>
-        <w:numId w:val="7"/>
-      </w:numPr>
       <w:ind w:left="720" w:right="360" w:hanging="360"/>
     </w:pPr>
     <w:rPr/>
@@ -4732,12 +4662,7 @@
   <w:style w:type="paragraph" w:styleId="Listanumeradaprimera">
     <w:name w:val="Lista numerada - primera"/>
     <w:basedOn w:val="Listaconnmeros"/>
-    <w:next w:val="Listaconnmeros"/>
-    <w:pPr>
-      <w:numPr>
-        <w:ilvl w:val="0"/>
-        <w:numId w:val="8"/>
-      </w:numPr>
+    <w:pPr>
       <w:spacing w:before="80" w:after="160"/>
       <w:ind w:left="720" w:right="0" w:hanging="360"/>
       <w:jc w:val="left"/>
@@ -4751,12 +4676,7 @@
   <w:style w:type="paragraph" w:styleId="Listanumeradaltima">
     <w:name w:val="Lista numerada - última"/>
     <w:basedOn w:val="Listaconnmeros"/>
-    <w:next w:val="Cuerpodetexto"/>
-    <w:pPr>
-      <w:numPr>
-        <w:ilvl w:val="0"/>
-        <w:numId w:val="9"/>
-      </w:numPr>
+    <w:pPr>
       <w:ind w:left="720" w:right="0" w:hanging="360"/>
       <w:jc w:val="left"/>
     </w:pPr>
@@ -4794,7 +4714,6 @@
   <w:style w:type="paragraph" w:styleId="Subttulodeparte">
     <w:name w:val="Subtítulo de parte"/>
     <w:basedOn w:val="Normal"/>
-    <w:next w:val="Cuerpodetexto"/>
     <w:pPr>
       <w:keepNext/>
       <w:spacing w:before="360" w:after="120"/>
@@ -4808,7 +4727,6 @@
   <w:style w:type="paragraph" w:styleId="Ttulodeparte">
     <w:name w:val="Título de parte"/>
     <w:basedOn w:val="Normal"/>
-    <w:next w:val="Rtulodeparte"/>
     <w:pPr>
       <w:keepNext/>
       <w:pageBreakBefore/>
@@ -4825,7 +4743,6 @@
   <w:style w:type="paragraph" w:styleId="Imagen">
     <w:name w:val="Imagen"/>
     <w:basedOn w:val="Cuerpodetexto"/>
-    <w:next w:val="Epgrafe"/>
     <w:pPr>
       <w:keepNext/>
     </w:pPr>
@@ -4845,7 +4762,6 @@
   <w:style w:type="paragraph" w:styleId="Encabezadodeseccin">
     <w:name w:val="Encabezado de sección"/>
     <w:basedOn w:val="Normal"/>
-    <w:next w:val="Cuerpodetexto"/>
     <w:pPr>
       <w:spacing w:lineRule="atLeast" w:line="640"/>
     </w:pPr>
@@ -4877,10 +4793,7 @@
     <w:pPr>
       <w:keepNext/>
       <w:pBdr>
-        <w:top w:val="single" w:sz="6" w:space="1" w:color="000000"/>
-        <w:left w:val="nil"/>
-        <w:bottom w:val="nil"/>
-        <w:right w:val="nil"/>
+        <w:top w:val="single" w:sz="6" w:space="1" w:color="000001"/>
       </w:pBdr>
       <w:spacing w:lineRule="exact" w:line="480" w:before="0" w:after="5280"/>
     </w:pPr>
@@ -4916,7 +4829,6 @@
   <w:style w:type="paragraph" w:styleId="Ttulodecubierta">
     <w:name w:val="Título de cubierta"/>
     <w:basedOn w:val="Ttulobase"/>
-    <w:next w:val="Subttulodecubierta"/>
     <w:pPr>
       <w:keepNext/>
       <w:pBdr>
@@ -4943,10 +4855,7 @@
     <w:next w:val="Normal"/>
     <w:pPr>
       <w:pBdr>
-        <w:top w:val="single" w:sz="24" w:space="1" w:color="000000"/>
-        <w:left w:val="nil"/>
-        <w:bottom w:val="nil"/>
-        <w:right w:val="nil"/>
+        <w:top w:val="single" w:sz="24" w:space="1" w:color="000001"/>
       </w:pBdr>
       <w:tabs>
         <w:tab w:val="right" w:pos="4740" w:leader="none"/>
@@ -5000,10 +4909,10 @@
     <w:basedOn w:val="Normal"/>
     <w:pPr>
       <w:pBdr>
-        <w:top w:val="single" w:sz="6" w:space="1" w:color="000000"/>
-        <w:left w:val="single" w:sz="6" w:space="1" w:color="000000"/>
-        <w:bottom w:val="single" w:sz="6" w:space="1" w:color="000000"/>
-        <w:right w:val="single" w:sz="6" w:space="1" w:color="000000"/>
+        <w:top w:val="single" w:sz="6" w:space="1" w:color="000001"/>
+        <w:left w:val="single" w:sz="6" w:space="1" w:color="000001"/>
+        <w:bottom w:val="single" w:sz="6" w:space="1" w:color="000001"/>
+        <w:right w:val="single" w:sz="6" w:space="1" w:color="000001"/>
       </w:pBdr>
       <w:shd w:fill="CCCCCC" w:val="clear"/>
       <w:ind w:left="1134" w:right="0" w:hanging="1134"/>

</xml_diff>

<commit_message>
Corregido error en la generación de fm34 en formato doc. Cambio en la agrupación para generar día, mes y año de la visita
</commit_message>
<xml_diff>
--- a/office_templates/prueba.docx
+++ b/office_templates/prueba.docx
@@ -15,8 +15,8 @@
         </w:rPr>
         <w:t>{#fm34s}</w:t>
       </w:r>
-      <w:bookmarkStart w:id="1" w:name="__Fieldmark__892_36668752"/>
-      <w:bookmarkStart w:id="2" w:name="__Fieldmark__58_36668752"/>
+      <w:bookmarkStart w:id="1" w:name="__Fieldmark__58_36668752"/>
+      <w:bookmarkStart w:id="2" w:name="__Fieldmark__892_36668752"/>
       <w:bookmarkEnd w:id="0"/>
       <w:bookmarkEnd w:id="1"/>
       <w:bookmarkEnd w:id="2"/>
@@ -167,7 +167,7 @@
       <w:tblPr>
         <w:tblW w:w="10207" w:type="dxa"/>
         <w:jc w:val="left"/>
-        <w:tblInd w:w="-95" w:type="dxa"/>
+        <w:tblInd w:w="-100" w:type="dxa"/>
         <w:tblBorders>
           <w:top w:val="single" w:sz="4" w:space="0" w:color="000001"/>
           <w:left w:val="single" w:sz="4" w:space="0" w:color="000001"/>
@@ -176,19 +176,19 @@
         </w:tblBorders>
         <w:tblCellMar>
           <w:top w:w="0" w:type="dxa"/>
-          <w:left w:w="45" w:type="dxa"/>
+          <w:left w:w="40" w:type="dxa"/>
           <w:bottom w:w="0" w:type="dxa"/>
           <w:right w:w="70" w:type="dxa"/>
         </w:tblCellMar>
       </w:tblPr>
       <w:tblGrid>
-        <w:gridCol w:w="1060"/>
-        <w:gridCol w:w="707"/>
-        <w:gridCol w:w="847"/>
+        <w:gridCol w:w="1059"/>
+        <w:gridCol w:w="706"/>
+        <w:gridCol w:w="846"/>
         <w:gridCol w:w="2842"/>
         <w:gridCol w:w="1840"/>
-        <w:gridCol w:w="2125"/>
-        <w:gridCol w:w="785"/>
+        <w:gridCol w:w="2124"/>
+        <w:gridCol w:w="789"/>
       </w:tblGrid>
       <w:tr>
         <w:trPr>
@@ -196,7 +196,7 @@
         </w:trPr>
         <w:tc>
           <w:tcPr>
-            <w:tcW w:w="1060" w:type="dxa"/>
+            <w:tcW w:w="1059" w:type="dxa"/>
             <w:tcBorders>
               <w:top w:val="single" w:sz="4" w:space="0" w:color="000001"/>
               <w:left w:val="single" w:sz="4" w:space="0" w:color="000001"/>
@@ -205,7 +205,7 @@
             </w:tcBorders>
             <w:shd w:fill="D9D9D9" w:val="clear"/>
             <w:tcMar>
-              <w:left w:w="45" w:type="dxa"/>
+              <w:left w:w="40" w:type="dxa"/>
             </w:tcMar>
             <w:vAlign w:val="center"/>
           </w:tcPr>
@@ -234,7 +234,7 @@
         </w:tc>
         <w:tc>
           <w:tcPr>
-            <w:tcW w:w="707" w:type="dxa"/>
+            <w:tcW w:w="706" w:type="dxa"/>
             <w:tcBorders>
               <w:top w:val="single" w:sz="4" w:space="0" w:color="000001"/>
               <w:left w:val="single" w:sz="4" w:space="0" w:color="000001"/>
@@ -243,7 +243,7 @@
             </w:tcBorders>
             <w:shd w:fill="D9D9D9" w:val="clear"/>
             <w:tcMar>
-              <w:left w:w="45" w:type="dxa"/>
+              <w:left w:w="40" w:type="dxa"/>
             </w:tcMar>
             <w:vAlign w:val="center"/>
           </w:tcPr>
@@ -272,7 +272,7 @@
         </w:tc>
         <w:tc>
           <w:tcPr>
-            <w:tcW w:w="847" w:type="dxa"/>
+            <w:tcW w:w="846" w:type="dxa"/>
             <w:tcBorders>
               <w:top w:val="single" w:sz="4" w:space="0" w:color="000001"/>
               <w:left w:val="single" w:sz="4" w:space="0" w:color="000001"/>
@@ -281,7 +281,7 @@
             </w:tcBorders>
             <w:shd w:fill="D9D9D9" w:val="clear"/>
             <w:tcMar>
-              <w:left w:w="45" w:type="dxa"/>
+              <w:left w:w="40" w:type="dxa"/>
             </w:tcMar>
             <w:vAlign w:val="center"/>
           </w:tcPr>
@@ -319,7 +319,7 @@
             </w:tcBorders>
             <w:shd w:fill="D9D9D9" w:val="clear"/>
             <w:tcMar>
-              <w:left w:w="45" w:type="dxa"/>
+              <w:left w:w="40" w:type="dxa"/>
             </w:tcMar>
             <w:vAlign w:val="center"/>
           </w:tcPr>
@@ -357,7 +357,7 @@
             </w:tcBorders>
             <w:shd w:fill="D9D9D9" w:val="clear"/>
             <w:tcMar>
-              <w:left w:w="45" w:type="dxa"/>
+              <w:left w:w="40" w:type="dxa"/>
             </w:tcMar>
             <w:vAlign w:val="center"/>
           </w:tcPr>
@@ -386,7 +386,7 @@
         </w:tc>
         <w:tc>
           <w:tcPr>
-            <w:tcW w:w="2125" w:type="dxa"/>
+            <w:tcW w:w="2124" w:type="dxa"/>
             <w:tcBorders>
               <w:top w:val="single" w:sz="4" w:space="0" w:color="000001"/>
               <w:left w:val="single" w:sz="4" w:space="0" w:color="000001"/>
@@ -395,7 +395,7 @@
             </w:tcBorders>
             <w:shd w:fill="D9D9D9" w:val="clear"/>
             <w:tcMar>
-              <w:left w:w="45" w:type="dxa"/>
+              <w:left w:w="40" w:type="dxa"/>
             </w:tcMar>
             <w:vAlign w:val="center"/>
           </w:tcPr>
@@ -424,7 +424,7 @@
         </w:tc>
         <w:tc>
           <w:tcPr>
-            <w:tcW w:w="785" w:type="dxa"/>
+            <w:tcW w:w="789" w:type="dxa"/>
             <w:tcBorders>
               <w:top w:val="single" w:sz="4" w:space="0" w:color="000001"/>
               <w:left w:val="single" w:sz="4" w:space="0" w:color="000001"/>
@@ -435,7 +435,7 @@
             </w:tcBorders>
             <w:shd w:fill="D9D9D9" w:val="clear"/>
             <w:tcMar>
-              <w:left w:w="45" w:type="dxa"/>
+              <w:left w:w="40" w:type="dxa"/>
             </w:tcMar>
             <w:vAlign w:val="center"/>
           </w:tcPr>
@@ -470,7 +470,7 @@
         </w:trPr>
         <w:tc>
           <w:tcPr>
-            <w:tcW w:w="1060" w:type="dxa"/>
+            <w:tcW w:w="1059" w:type="dxa"/>
             <w:tcBorders>
               <w:top w:val="single" w:sz="4" w:space="0" w:color="000001"/>
               <w:left w:val="single" w:sz="4" w:space="0" w:color="000001"/>
@@ -479,7 +479,7 @@
             </w:tcBorders>
             <w:shd w:fill="auto" w:val="clear"/>
             <w:tcMar>
-              <w:left w:w="45" w:type="dxa"/>
+              <w:left w:w="40" w:type="dxa"/>
             </w:tcMar>
             <w:vAlign w:val="center"/>
           </w:tcPr>
@@ -495,14 +495,95 @@
                 <w:szCs w:val="17"/>
                 <w:lang w:val="es-ES" w:eastAsia="es-ES"/>
               </w:rPr>
-              <w:t>{#visits}{fecha}</w:t>
+              <w:t>{#visits}</w:t>
+            </w:r>
+            <w:r>
+              <w:rPr>
+                <w:rFonts w:eastAsia="Arial"/>
+                <w:sz w:val="17"/>
+                <w:szCs w:val="17"/>
+                <w:lang w:val="es-ES" w:eastAsia="es-ES"/>
+              </w:rPr>
+              <w:t>{#_id}</w:t>
+            </w:r>
+            <w:r>
+              <w:rPr>
+                <w:rFonts w:eastAsia="Arial"/>
+                <w:sz w:val="17"/>
+                <w:szCs w:val="17"/>
+                <w:lang w:val="es-ES" w:eastAsia="es-ES"/>
+              </w:rPr>
+              <w:t>{</w:t>
+            </w:r>
+            <w:r>
+              <w:rPr>
+                <w:rFonts w:eastAsia="Arial"/>
+                <w:sz w:val="17"/>
+                <w:szCs w:val="17"/>
+                <w:lang w:val="es-ES" w:eastAsia="es-ES"/>
+              </w:rPr>
+              <w:t>dayOfMonth</w:t>
+            </w:r>
+            <w:r>
+              <w:rPr>
+                <w:rFonts w:eastAsia="Arial"/>
+                <w:sz w:val="17"/>
+                <w:szCs w:val="17"/>
+                <w:lang w:val="es-ES" w:eastAsia="es-ES"/>
+              </w:rPr>
+              <w:t>}/{</w:t>
+            </w:r>
+            <w:r>
+              <w:rPr>
+                <w:rFonts w:eastAsia="Arial"/>
+                <w:sz w:val="17"/>
+                <w:szCs w:val="17"/>
+                <w:lang w:val="es-ES" w:eastAsia="es-ES"/>
+              </w:rPr>
+              <w:t>month</w:t>
+            </w:r>
+            <w:r>
+              <w:rPr>
+                <w:rFonts w:eastAsia="Arial"/>
+                <w:sz w:val="17"/>
+                <w:szCs w:val="17"/>
+                <w:lang w:val="es-ES" w:eastAsia="es-ES"/>
+              </w:rPr>
+              <w:t>}/{</w:t>
+            </w:r>
+            <w:r>
+              <w:rPr>
+                <w:rFonts w:eastAsia="Arial"/>
+                <w:sz w:val="17"/>
+                <w:szCs w:val="17"/>
+                <w:lang w:val="es-ES" w:eastAsia="es-ES"/>
+              </w:rPr>
+              <w:t>year</w:t>
+            </w:r>
+            <w:r>
+              <w:rPr>
+                <w:rFonts w:eastAsia="Arial"/>
+                <w:sz w:val="17"/>
+                <w:szCs w:val="17"/>
+                <w:lang w:val="es-ES" w:eastAsia="es-ES"/>
+              </w:rPr>
+              <w:t>}</w:t>
+            </w:r>
+            <w:r>
+              <w:rPr>
+                <w:rFonts w:eastAsia="Arial"/>
+                <w:sz w:val="17"/>
+                <w:szCs w:val="17"/>
+                <w:lang w:val="es-ES" w:eastAsia="es-ES"/>
+              </w:rPr>
+              <w:t>{/_id}</w:t>
             </w:r>
             <w:r/>
           </w:p>
         </w:tc>
         <w:tc>
           <w:tcPr>
-            <w:tcW w:w="707" w:type="dxa"/>
+            <w:tcW w:w="706" w:type="dxa"/>
             <w:tcBorders>
               <w:top w:val="single" w:sz="4" w:space="0" w:color="000001"/>
               <w:left w:val="single" w:sz="4" w:space="0" w:color="000001"/>
@@ -511,7 +592,7 @@
             </w:tcBorders>
             <w:shd w:fill="auto" w:val="clear"/>
             <w:tcMar>
-              <w:left w:w="45" w:type="dxa"/>
+              <w:left w:w="40" w:type="dxa"/>
             </w:tcMar>
             <w:vAlign w:val="center"/>
           </w:tcPr>
@@ -543,7 +624,7 @@
         </w:tc>
         <w:tc>
           <w:tcPr>
-            <w:tcW w:w="847" w:type="dxa"/>
+            <w:tcW w:w="846" w:type="dxa"/>
             <w:tcBorders>
               <w:top w:val="single" w:sz="4" w:space="0" w:color="000001"/>
               <w:left w:val="single" w:sz="4" w:space="0" w:color="000001"/>
@@ -552,7 +633,7 @@
             </w:tcBorders>
             <w:shd w:fill="auto" w:val="clear"/>
             <w:tcMar>
-              <w:left w:w="45" w:type="dxa"/>
+              <w:left w:w="40" w:type="dxa"/>
             </w:tcMar>
             <w:vAlign w:val="center"/>
           </w:tcPr>
@@ -593,7 +674,7 @@
             </w:tcBorders>
             <w:shd w:fill="auto" w:val="clear"/>
             <w:tcMar>
-              <w:left w:w="45" w:type="dxa"/>
+              <w:left w:w="40" w:type="dxa"/>
             </w:tcMar>
             <w:vAlign w:val="center"/>
           </w:tcPr>
@@ -632,46 +713,7 @@
             </w:tcBorders>
             <w:shd w:fill="auto" w:val="clear"/>
             <w:tcMar>
-              <w:left w:w="45" w:type="dxa"/>
-            </w:tcMar>
-            <w:vAlign w:val="center"/>
-          </w:tcPr>
-          <w:p>
-            <w:pPr>
-              <w:pStyle w:val="Normal"/>
-              <w:jc w:val="center"/>
-              <w:rPr>
-                <w:sz w:val="17"/>
-                <w:sz w:val="17"/>
-                <w:szCs w:val="17"/>
-                <w:rFonts w:eastAsia="Arial"/>
-                <w:lang w:val="es-ES" w:eastAsia="es-ES"/>
-              </w:rPr>
-            </w:pPr>
-            <w:r>
-              <w:rPr>
-                <w:rFonts w:eastAsia="Arial"/>
-                <w:sz w:val="17"/>
-                <w:szCs w:val="17"/>
-                <w:lang w:val="es-ES" w:eastAsia="es-ES"/>
-              </w:rPr>
-              <w:t>{localidad}</w:t>
-            </w:r>
-            <w:r/>
-          </w:p>
-        </w:tc>
-        <w:tc>
-          <w:tcPr>
-            <w:tcW w:w="2125" w:type="dxa"/>
-            <w:tcBorders>
-              <w:top w:val="single" w:sz="4" w:space="0" w:color="000001"/>
-              <w:left w:val="single" w:sz="4" w:space="0" w:color="000001"/>
-              <w:bottom w:val="single" w:sz="4" w:space="0" w:color="000001"/>
-              <w:insideH w:val="single" w:sz="4" w:space="0" w:color="000001"/>
-            </w:tcBorders>
-            <w:shd w:fill="auto" w:val="clear"/>
-            <w:tcMar>
-              <w:left w:w="45" w:type="dxa"/>
+              <w:left w:w="40" w:type="dxa"/>
             </w:tcMar>
             <w:vAlign w:val="center"/>
           </w:tcPr>
@@ -687,14 +729,94 @@
                 <w:szCs w:val="17"/>
                 <w:lang w:val="es-ES" w:eastAsia="es-ES"/>
               </w:rPr>
-              <w:t>{tipo}</w:t>
+              <w:t>{localidad}</w:t>
             </w:r>
             <w:r/>
           </w:p>
         </w:tc>
         <w:tc>
           <w:tcPr>
-            <w:tcW w:w="785" w:type="dxa"/>
+            <w:tcW w:w="2124" w:type="dxa"/>
+            <w:tcBorders>
+              <w:top w:val="single" w:sz="4" w:space="0" w:color="000001"/>
+              <w:left w:val="single" w:sz="4" w:space="0" w:color="000001"/>
+              <w:bottom w:val="single" w:sz="4" w:space="0" w:color="000001"/>
+              <w:insideH w:val="single" w:sz="4" w:space="0" w:color="000001"/>
+            </w:tcBorders>
+            <w:shd w:fill="auto" w:val="clear"/>
+            <w:tcMar>
+              <w:left w:w="40" w:type="dxa"/>
+            </w:tcMar>
+            <w:vAlign w:val="center"/>
+          </w:tcPr>
+          <w:p>
+            <w:pPr>
+              <w:pStyle w:val="Normal"/>
+              <w:widowControl/>
+              <w:suppressAutoHyphens w:val="true"/>
+              <w:bidi w:val="0"/>
+              <w:jc w:val="center"/>
+            </w:pPr>
+            <w:r>
+              <w:rPr>
+                <w:rFonts w:eastAsia="Arial"/>
+                <w:sz w:val="17"/>
+                <w:szCs w:val="17"/>
+                <w:lang w:val="es-ES" w:eastAsia="es-ES"/>
+              </w:rPr>
+              <w:t>{</w:t>
+            </w:r>
+            <w:r>
+              <w:rPr>
+                <w:rFonts w:eastAsia="Arial"/>
+                <w:sz w:val="17"/>
+                <w:szCs w:val="17"/>
+                <w:lang w:val="es-ES" w:eastAsia="es-ES"/>
+              </w:rPr>
+              <w:t>#</w:t>
+            </w:r>
+            <w:r>
+              <w:rPr>
+                <w:rFonts w:eastAsia="Arial"/>
+                <w:sz w:val="17"/>
+                <w:szCs w:val="17"/>
+                <w:lang w:val="es-ES" w:eastAsia="es-ES"/>
+              </w:rPr>
+              <w:t>tip</w:t>
+            </w:r>
+            <w:r>
+              <w:rPr>
+                <w:rFonts w:eastAsia="Arial"/>
+                <w:sz w:val="17"/>
+                <w:szCs w:val="17"/>
+                <w:lang w:val="es-ES" w:eastAsia="es-ES"/>
+              </w:rPr>
+              <w:t>o</w:t>
+            </w:r>
+            <w:r>
+              <w:rPr>
+                <w:rFonts w:eastAsia="Arial"/>
+                <w:sz w:val="17"/>
+                <w:szCs w:val="17"/>
+                <w:lang w:val="es-ES" w:eastAsia="es-ES"/>
+              </w:rPr>
+              <w:t>}</w:t>
+            </w:r>
+            <w:r>
+              <w:rPr>
+                <w:rFonts w:eastAsia="Arial"/>
+                <w:sz w:val="17"/>
+                <w:szCs w:val="17"/>
+                <w:lang w:val="es-ES" w:eastAsia="es-ES"/>
+              </w:rPr>
+              <w:t>{.} {/tipo}</w:t>
+            </w:r>
+            <w:r/>
+          </w:p>
+        </w:tc>
+        <w:tc>
+          <w:tcPr>
+            <w:tcW w:w="789" w:type="dxa"/>
             <w:tcBorders>
               <w:top w:val="single" w:sz="4" w:space="0" w:color="000001"/>
               <w:left w:val="single" w:sz="4" w:space="0" w:color="000001"/>
@@ -705,7 +827,7 @@
             </w:tcBorders>
             <w:shd w:fill="auto" w:val="clear"/>
             <w:tcMar>
-              <w:left w:w="45" w:type="dxa"/>
+              <w:left w:w="40" w:type="dxa"/>
             </w:tcMar>
             <w:vAlign w:val="center"/>
           </w:tcPr>
@@ -1291,23 +1413,7 @@
     </w:p>
     <w:p>
       <w:pPr>
-        <w:sectPr>
-          <w:headerReference w:type="default" r:id="rId2"/>
-          <w:footerReference w:type="default" r:id="rId3"/>
-          <w:type w:val="nextPage"/>
-          <w:pgSz w:w="11906" w:h="16838"/>
-          <w:pgMar w:left="1134" w:right="851" w:header="720" w:top="1418" w:footer="720" w:bottom="1134" w:gutter="0"/>
-          <w:pgNumType w:fmt="decimal"/>
-          <w:formProt w:val="false"/>
-          <w:textDirection w:val="lrTb"/>
-          <w:docGrid w:type="default" w:linePitch="360" w:charSpace="4294965247"/>
-        </w:sectPr>
         <w:pStyle w:val="Normal"/>
-        <w:rPr>
-          <w:sz w:val="21"/>
-          <w:sz w:val="21"/>
-          <w:szCs w:val="21"/>
-        </w:rPr>
       </w:pPr>
       <w:r>
         <w:rPr>
@@ -1328,6 +1434,111 @@
     <w:p>
       <w:pPr>
         <w:pStyle w:val="Normal"/>
+        <w:rPr>
+          <w:sz w:val="22"/>
+          <w:sz w:val="22"/>
+          <w:szCs w:val="22"/>
+          <w:rFonts w:ascii="Arial" w:hAnsi="Arial" w:eastAsia="Batang;바탕" w:cs="Arial"/>
+          <w:color w:val="00000A"/>
+          <w:lang w:val="es-ES" w:eastAsia="zh-CN" w:bidi="ar-SA"/>
+        </w:rPr>
+      </w:pPr>
+      <w:r>
+        <w:rPr/>
+      </w:r>
+      <w:r/>
+    </w:p>
+    <w:p>
+      <w:pPr>
+        <w:pStyle w:val="Normal"/>
+        <w:rPr>
+          <w:sz w:val="22"/>
+          <w:sz w:val="22"/>
+          <w:szCs w:val="22"/>
+          <w:rFonts w:ascii="Arial" w:hAnsi="Arial" w:eastAsia="Batang;바탕" w:cs="Arial"/>
+          <w:color w:val="00000A"/>
+          <w:lang w:val="es-ES" w:eastAsia="zh-CN" w:bidi="ar-SA"/>
+        </w:rPr>
+      </w:pPr>
+      <w:r>
+        <w:rPr/>
+      </w:r>
+      <w:r/>
+    </w:p>
+    <w:p>
+      <w:pPr>
+        <w:pStyle w:val="Normal"/>
+        <w:rPr>
+          <w:sz w:val="22"/>
+          <w:sz w:val="22"/>
+          <w:szCs w:val="22"/>
+          <w:rFonts w:ascii="Arial" w:hAnsi="Arial" w:eastAsia="Batang;바탕" w:cs="Arial"/>
+          <w:color w:val="00000A"/>
+          <w:lang w:val="es-ES" w:eastAsia="zh-CN" w:bidi="ar-SA"/>
+        </w:rPr>
+      </w:pPr>
+      <w:r>
+        <w:rPr/>
+      </w:r>
+      <w:r/>
+    </w:p>
+    <w:p>
+      <w:pPr>
+        <w:pStyle w:val="Normal"/>
+        <w:rPr>
+          <w:sz w:val="22"/>
+          <w:sz w:val="22"/>
+          <w:szCs w:val="22"/>
+          <w:rFonts w:ascii="Arial" w:hAnsi="Arial" w:eastAsia="Batang;바탕" w:cs="Arial"/>
+          <w:color w:val="00000A"/>
+          <w:lang w:val="es-ES" w:eastAsia="zh-CN" w:bidi="ar-SA"/>
+        </w:rPr>
+      </w:pPr>
+      <w:r>
+        <w:rPr/>
+      </w:r>
+      <w:r/>
+    </w:p>
+    <w:p>
+      <w:pPr>
+        <w:pStyle w:val="Normal"/>
+        <w:rPr>
+          <w:sz w:val="22"/>
+          <w:sz w:val="22"/>
+          <w:szCs w:val="22"/>
+          <w:rFonts w:ascii="Arial" w:hAnsi="Arial" w:eastAsia="Batang;바탕" w:cs="Arial"/>
+          <w:color w:val="00000A"/>
+          <w:lang w:val="es-ES" w:eastAsia="zh-CN" w:bidi="ar-SA"/>
+        </w:rPr>
+      </w:pPr>
+      <w:r>
+        <w:rPr/>
+      </w:r>
+      <w:r/>
+    </w:p>
+    <w:p>
+      <w:pPr>
+        <w:pStyle w:val="Normal"/>
+        <w:rPr>
+          <w:sz w:val="22"/>
+          <w:sz w:val="22"/>
+          <w:szCs w:val="22"/>
+          <w:rFonts w:ascii="Arial" w:hAnsi="Arial" w:eastAsia="Batang;바탕" w:cs="Arial"/>
+          <w:color w:val="00000A"/>
+          <w:lang w:val="es-ES" w:eastAsia="zh-CN" w:bidi="ar-SA"/>
+        </w:rPr>
+      </w:pPr>
+      <w:r>
+        <w:rPr/>
+      </w:r>
+      <w:r>
+        <w:br w:type="page"/>
+      </w:r>
+      <w:r/>
+    </w:p>
+    <w:p>
+      <w:pPr>
+        <w:pStyle w:val="Normal"/>
       </w:pPr>
       <w:r>
         <w:rPr>
@@ -1339,8 +1550,8 @@
       <w:r/>
     </w:p>
     <w:sectPr>
-      <w:headerReference w:type="default" r:id="rId4"/>
-      <w:footerReference w:type="default" r:id="rId5"/>
+      <w:headerReference w:type="default" r:id="rId2"/>
+      <w:footerReference w:type="default" r:id="rId3"/>
       <w:type w:val="nextPage"/>
       <w:pgSz w:w="11906" w:h="16838"/>
       <w:pgMar w:left="1134" w:right="851" w:header="720" w:top="1418" w:footer="720" w:bottom="1134" w:gutter="0"/>
@@ -1354,57 +1565,6 @@
 </file>
 
 <file path=word/footer1.xml><?xml version="1.0" encoding="utf-8"?>
-<w:ftr xmlns:o="urn:schemas-microsoft-com:office:office" xmlns:r="http://schemas.openxmlformats.org/officeDocument/2006/relationships" xmlns:v="urn:schemas-microsoft-com:vml" xmlns:w="http://schemas.openxmlformats.org/wordprocessingml/2006/main" xmlns:w10="urn:schemas-microsoft-com:office:word" xmlns:wp="http://schemas.openxmlformats.org/drawingml/2006/wordprocessingDrawing" xmlns:wps="http://schemas.microsoft.com/office/word/2010/wordprocessingShape" xmlns:wpg="http://schemas.microsoft.com/office/word/2010/wordprocessingGroup" xmlns:mc="http://schemas.openxmlformats.org/markup-compatibility/2006" xmlns:wp14="http://schemas.microsoft.com/office/word/2010/wordprocessingDrawing" xmlns:w14="http://schemas.microsoft.com/office/word/2010/wordml" mc:Ignorable="w14 wp14">
-  <w:p>
-    <w:pPr>
-      <w:pStyle w:val="Normal"/>
-      <w:rPr>
-        <w:sz w:val="21"/>
-        <w:sz w:val="21"/>
-        <w:szCs w:val="21"/>
-      </w:rPr>
-    </w:pPr>
-    <w:r>
-      <w:rPr>
-        <w:sz w:val="21"/>
-        <w:szCs w:val="21"/>
-      </w:rPr>
-      <w:tab/>
-      <w:tab/>
-      <w:tab/>
-      <w:tab/>
-      <w:tab/>
-      <w:tab/>
-      <w:tab/>
-      <w:tab/>
-      <w:tab/>
-      <w:tab/>
-      <w:tab/>
-      <w:tab/>
-      <w:tab/>
-    </w:r>
-    <w:r>
-      <w:rPr>
-        <w:rFonts w:cs="Arial"/>
-        <w:b/>
-        <w:sz w:val="21"/>
-        <w:szCs w:val="21"/>
-      </w:rPr>
-      <w:t>FM34</w:t>
-    </w:r>
-    <w:r>
-      <w:rPr>
-        <w:sz w:val="21"/>
-        <w:szCs w:val="21"/>
-      </w:rPr>
-      <w:t xml:space="preserve"> </w:t>
-    </w:r>
-    <w:r/>
-  </w:p>
-</w:ftr>
-</file>
-
-<file path=word/footer2.xml><?xml version="1.0" encoding="utf-8"?>
 <w:ftr xmlns:o="urn:schemas-microsoft-com:office:office" xmlns:r="http://schemas.openxmlformats.org/officeDocument/2006/relationships" xmlns:v="urn:schemas-microsoft-com:vml" xmlns:w="http://schemas.openxmlformats.org/wordprocessingml/2006/main" xmlns:w10="urn:schemas-microsoft-com:office:word" xmlns:wp="http://schemas.openxmlformats.org/drawingml/2006/wordprocessingDrawing" xmlns:wps="http://schemas.microsoft.com/office/word/2010/wordprocessingShape" xmlns:wpg="http://schemas.microsoft.com/office/word/2010/wordprocessingGroup" xmlns:mc="http://schemas.openxmlformats.org/markup-compatibility/2006" xmlns:wp14="http://schemas.microsoft.com/office/word/2010/wordprocessingDrawing" xmlns:w14="http://schemas.microsoft.com/office/word/2010/wordml" mc:Ignorable="w14 wp14">
   <w:p>
     <w:pPr>
@@ -1471,11 +1631,11 @@
       </w:tblCellMar>
     </w:tblPr>
     <w:tblGrid>
-      <w:gridCol w:w="1670"/>
+      <w:gridCol w:w="1669"/>
       <w:gridCol w:w="2085"/>
-      <w:gridCol w:w="4458"/>
-      <w:gridCol w:w="1004"/>
-      <w:gridCol w:w="1146"/>
+      <w:gridCol w:w="4457"/>
+      <w:gridCol w:w="1003"/>
+      <w:gridCol w:w="1149"/>
     </w:tblGrid>
     <w:tr>
       <w:trPr>
@@ -1484,7 +1644,7 @@
       </w:trPr>
       <w:tc>
         <w:tcPr>
-          <w:tcW w:w="1670" w:type="dxa"/>
+          <w:tcW w:w="1669" w:type="dxa"/>
           <w:tcBorders/>
           <w:shd w:fill="auto" w:val="clear"/>
         </w:tcPr>
@@ -1706,7 +1866,7 @@
       </w:tc>
       <w:tc>
         <w:tcPr>
-          <w:tcW w:w="4458" w:type="dxa"/>
+          <w:tcW w:w="4457" w:type="dxa"/>
           <w:tcBorders>
             <w:top w:val="single" w:sz="8" w:space="0" w:color="000001"/>
             <w:left w:val="single" w:sz="8" w:space="0" w:color="000001"/>
@@ -1715,7 +1875,7 @@
           </w:tcBorders>
           <w:shd w:fill="auto" w:val="clear"/>
           <w:tcMar>
-            <w:left w:w="21" w:type="dxa"/>
+            <w:left w:w="11" w:type="dxa"/>
           </w:tcMar>
           <w:vAlign w:val="center"/>
         </w:tcPr>
@@ -1749,7 +1909,7 @@
       </w:tc>
       <w:tc>
         <w:tcPr>
-          <w:tcW w:w="2150" w:type="dxa"/>
+          <w:tcW w:w="2152" w:type="dxa"/>
           <w:gridSpan w:val="2"/>
           <w:tcBorders>
             <w:top w:val="single" w:sz="8" w:space="0" w:color="000001"/>
@@ -1761,7 +1921,7 @@
           </w:tcBorders>
           <w:shd w:fill="auto" w:val="clear"/>
           <w:tcMar>
-            <w:left w:w="21" w:type="dxa"/>
+            <w:left w:w="11" w:type="dxa"/>
           </w:tcMar>
           <w:vAlign w:val="center"/>
         </w:tcPr>
@@ -1798,7 +1958,7 @@
       </w:trPr>
       <w:tc>
         <w:tcPr>
-          <w:tcW w:w="1670" w:type="dxa"/>
+          <w:tcW w:w="1669" w:type="dxa"/>
           <w:tcBorders/>
           <w:shd w:fill="auto" w:val="clear"/>
         </w:tcPr>
@@ -1869,7 +2029,7 @@
       </w:tc>
       <w:tc>
         <w:tcPr>
-          <w:tcW w:w="4458" w:type="dxa"/>
+          <w:tcW w:w="4457" w:type="dxa"/>
           <w:tcBorders>
             <w:top w:val="single" w:sz="4" w:space="0" w:color="000001"/>
             <w:left w:val="single" w:sz="8" w:space="0" w:color="000001"/>
@@ -1878,7 +2038,7 @@
           </w:tcBorders>
           <w:shd w:fill="auto" w:val="clear"/>
           <w:tcMar>
-            <w:left w:w="21" w:type="dxa"/>
+            <w:left w:w="11" w:type="dxa"/>
           </w:tcMar>
           <w:vAlign w:val="center"/>
         </w:tcPr>
@@ -1912,7 +2072,7 @@
       </w:tc>
       <w:tc>
         <w:tcPr>
-          <w:tcW w:w="1004" w:type="dxa"/>
+          <w:tcW w:w="1003" w:type="dxa"/>
           <w:tcBorders>
             <w:top w:val="single" w:sz="8" w:space="0" w:color="000001"/>
             <w:left w:val="single" w:sz="8" w:space="0" w:color="000001"/>
@@ -1921,7 +2081,7 @@
           </w:tcBorders>
           <w:shd w:fill="auto" w:val="clear"/>
           <w:tcMar>
-            <w:left w:w="21" w:type="dxa"/>
+            <w:left w:w="11" w:type="dxa"/>
           </w:tcMar>
         </w:tcPr>
         <w:p>
@@ -1996,7 +2156,7 @@
       </w:tc>
       <w:tc>
         <w:tcPr>
-          <w:tcW w:w="1146" w:type="dxa"/>
+          <w:tcW w:w="1149" w:type="dxa"/>
           <w:tcBorders>
             <w:top w:val="single" w:sz="8" w:space="0" w:color="000001"/>
             <w:left w:val="single" w:sz="8" w:space="0" w:color="000001"/>
@@ -2007,7 +2167,7 @@
           </w:tcBorders>
           <w:shd w:fill="auto" w:val="clear"/>
           <w:tcMar>
-            <w:left w:w="21" w:type="dxa"/>
+            <w:left w:w="11" w:type="dxa"/>
           </w:tcMar>
         </w:tcPr>
         <w:p>
@@ -2059,725 +2219,16 @@
           <w:pPr>
             <w:pStyle w:val="Normal"/>
             <w:jc w:val="center"/>
-            <w:rPr>
-              <w:sz w:val="17"/>
-              <w:sz w:val="17"/>
-              <w:szCs w:val="17"/>
-              <w:rFonts w:cs="Arial Narrow"/>
-            </w:rPr>
-          </w:pPr>
-          <w:r>
-            <w:rPr/>
-            <w:fldChar w:fldCharType="begin"/>
-          </w:r>
-          <w:r>
-            <w:instrText> PAGE </w:instrText>
-          </w:r>
-          <w:r>
-            <w:fldChar w:fldCharType="separate"/>
-          </w:r>
-          <w:r>
-            <w:t>1</w:t>
-          </w:r>
-          <w:r>
-            <w:fldChar w:fldCharType="end"/>
-          </w:r>
-          <w:r>
-            <w:rPr>
-              <w:rStyle w:val="Nmerodepgina"/>
-              <w:rFonts w:eastAsia="Arial Narrow" w:cs="Arial Narrow" w:ascii="Arial Narrow" w:hAnsi="Arial Narrow"/>
-              <w:sz w:val="17"/>
-              <w:szCs w:val="17"/>
-            </w:rPr>
-            <w:t xml:space="preserve"> </w:t>
-          </w:r>
-          <w:r>
-            <w:rPr>
-              <w:rStyle w:val="Nmerodepgina"/>
-              <w:rFonts w:cs="Arial Narrow" w:ascii="Arial Narrow" w:hAnsi="Arial Narrow"/>
-              <w:sz w:val="17"/>
-              <w:szCs w:val="17"/>
-            </w:rPr>
-            <w:t xml:space="preserve">de </w:t>
-          </w:r>
-          <w:r>
-            <w:rPr>
-              <w:rStyle w:val="Nmerodepgina"/>
-              <w:rFonts w:cs="Arial Narrow" w:ascii="Arial Narrow" w:hAnsi="Arial Narrow"/>
-              <w:sz w:val="17"/>
-              <w:szCs w:val="17"/>
-            </w:rPr>
-            <w:fldChar w:fldCharType="begin"/>
-          </w:r>
-          <w:r>
-            <w:instrText> NUMPAGES </w:instrText>
-          </w:r>
-          <w:r>
-            <w:fldChar w:fldCharType="separate"/>
-          </w:r>
-          <w:r>
-            <w:t>2</w:t>
-          </w:r>
-          <w:r>
-            <w:fldChar w:fldCharType="end"/>
-          </w:r>
-          <w:r/>
-        </w:p>
-      </w:tc>
-    </w:tr>
-  </w:tbl>
-  <w:p>
-    <w:pPr>
-      <w:pStyle w:val="Encabezamiento"/>
-    </w:pPr>
-    <w:r>
-      <w:rPr/>
-    </w:r>
-    <w:r/>
-  </w:p>
-  <w:p>
-    <w:pPr>
-      <w:pStyle w:val="Encabezamiento"/>
-      <w:rPr>
-        <w:caps/>
-        <w:sz w:val="13"/>
-        <w:spacing w:val="60"/>
-        <w:sz w:val="13"/>
-        <w:szCs w:val="13"/>
-        <w:rFonts w:ascii="Arial Black" w:hAnsi="Arial Black" w:eastAsia="Batang;바탕" w:cs="Arial Black"/>
-        <w:color w:val="00000A"/>
-        <w:lang w:val="es-ES" w:eastAsia="zh-CN" w:bidi="ar-SA"/>
-      </w:rPr>
-    </w:pPr>
-    <w:r>
-      <w:rPr>
-        <w:rFonts w:eastAsia="Batang;바탕" w:cs="Arial Black"/>
-        <w:caps/>
-        <w:color w:val="00000A"/>
-        <w:spacing w:val="60"/>
-        <w:sz w:val="13"/>
-        <w:szCs w:val="13"/>
-        <w:lang w:val="es-ES" w:eastAsia="zh-CN" w:bidi="ar-SA"/>
-      </w:rPr>
-    </w:r>
-    <w:r/>
-  </w:p>
-</w:hdr>
-</file>
-
-<file path=word/header2.xml><?xml version="1.0" encoding="utf-8"?>
-<w:hdr xmlns:o="urn:schemas-microsoft-com:office:office" xmlns:r="http://schemas.openxmlformats.org/officeDocument/2006/relationships" xmlns:v="urn:schemas-microsoft-com:vml" xmlns:w="http://schemas.openxmlformats.org/wordprocessingml/2006/main" xmlns:w10="urn:schemas-microsoft-com:office:word" xmlns:wp="http://schemas.openxmlformats.org/drawingml/2006/wordprocessingDrawing" xmlns:wps="http://schemas.microsoft.com/office/word/2010/wordprocessingShape" xmlns:wpg="http://schemas.microsoft.com/office/word/2010/wordprocessingGroup" xmlns:mc="http://schemas.openxmlformats.org/markup-compatibility/2006" xmlns:wp14="http://schemas.microsoft.com/office/word/2010/wordprocessingDrawing" xmlns:w14="http://schemas.microsoft.com/office/word/2010/wordml" mc:Ignorable="w14 wp14">
-  <w:tbl>
-    <w:tblPr>
-      <w:tblW w:w="10363" w:type="dxa"/>
-      <w:jc w:val="left"/>
-      <w:tblInd w:w="71" w:type="dxa"/>
-      <w:tblBorders/>
-      <w:tblCellMar>
-        <w:top w:w="0" w:type="dxa"/>
-        <w:left w:w="71" w:type="dxa"/>
-        <w:bottom w:w="0" w:type="dxa"/>
-        <w:right w:w="71" w:type="dxa"/>
-      </w:tblCellMar>
-    </w:tblPr>
-    <w:tblGrid>
-      <w:gridCol w:w="1670"/>
-      <w:gridCol w:w="2085"/>
-      <w:gridCol w:w="4458"/>
-      <w:gridCol w:w="1004"/>
-      <w:gridCol w:w="1146"/>
-    </w:tblGrid>
-    <w:tr>
-      <w:trPr>
-        <w:trHeight w:val="427" w:hRule="atLeast"/>
-        <w:cantSplit w:val="true"/>
-      </w:trPr>
-      <w:tc>
-        <w:tcPr>
-          <w:tcW w:w="1670" w:type="dxa"/>
-          <w:tcBorders/>
-          <w:shd w:fill="auto" w:val="clear"/>
-        </w:tcPr>
-        <w:p>
-          <w:pPr>
-            <w:pStyle w:val="Normal"/>
-            <w:tabs>
-              <w:tab w:val="left" w:pos="567" w:leader="none"/>
-            </w:tabs>
-            <w:jc w:val="center"/>
-            <w:rPr>
-              <w:sz w:val="21"/>
-              <w:b/>
-              <w:sz w:val="21"/>
-              <w:b/>
-              <w:szCs w:val="21"/>
-              <w:rFonts w:ascii="Roman;Times New Roman" w:hAnsi="Roman;Times New Roman" w:cs="Roman;Times New Roman"/>
-            </w:rPr>
-          </w:pPr>
-          <w:r>
-            <w:rPr/>
-            <w:drawing>
-              <wp:inline distT="0" distB="0" distL="0" distR="0">
-                <wp:extent cx="971550" cy="457200"/>
-                <wp:effectExtent l="0" t="0" r="0" b="0"/>
-                <wp:docPr id="4" name="Picture" descr=""/>
-                <wp:cNvGraphicFramePr>
-                  <a:graphicFrameLocks xmlns:a="http://schemas.openxmlformats.org/drawingml/2006/main" noChangeAspect="1"/>
-                </wp:cNvGraphicFramePr>
-                <a:graphic xmlns:a="http://schemas.openxmlformats.org/drawingml/2006/main">
-                  <a:graphicData uri="http://schemas.openxmlformats.org/drawingml/2006/picture">
-                    <pic:pic xmlns:pic="http://schemas.openxmlformats.org/drawingml/2006/picture">
-                      <pic:nvPicPr>
-                        <pic:cNvPr id="4" name="Picture" descr=""/>
-                        <pic:cNvPicPr>
-                          <a:picLocks noChangeAspect="1" noChangeArrowheads="1"/>
-                        </pic:cNvPicPr>
-                      </pic:nvPicPr>
-                      <pic:blipFill>
-                        <a:blip r:embed="rId1"/>
-                        <a:stretch>
-                          <a:fillRect/>
-                        </a:stretch>
-                      </pic:blipFill>
-                      <pic:spPr bwMode="auto">
-                        <a:xfrm>
-                          <a:off x="0" y="0"/>
-                          <a:ext cx="971550" cy="457200"/>
-                        </a:xfrm>
-                        <a:prstGeom prst="rect">
-                          <a:avLst/>
-                        </a:prstGeom>
-                        <a:noFill/>
-                        <a:ln w="9525">
-                          <a:noFill/>
-                          <a:miter lim="800000"/>
-                          <a:headEnd/>
-                          <a:tailEnd/>
-                        </a:ln>
-                      </pic:spPr>
-                    </pic:pic>
-                  </a:graphicData>
-                </a:graphic>
-              </wp:inline>
-            </w:drawing>
-          </w:r>
-          <w:r/>
-        </w:p>
-      </w:tc>
-      <w:tc>
-        <w:tcPr>
-          <w:tcW w:w="2085" w:type="dxa"/>
-          <w:tcBorders/>
-          <w:shd w:fill="auto" w:val="clear"/>
-        </w:tcPr>
-        <w:p>
-          <w:pPr>
-            <w:pStyle w:val="Normal"/>
-            <w:tabs>
-              <w:tab w:val="left" w:pos="567" w:leader="none"/>
-            </w:tabs>
-            <w:jc w:val="center"/>
-            <w:rPr>
-              <w:sz w:val="21"/>
-              <w:sz w:val="21"/>
-              <w:szCs w:val="21"/>
-            </w:rPr>
-          </w:pPr>
-          <w:r>
-            <w:rPr/>
-            <w:drawing>
-              <wp:inline distT="0" distB="0" distL="0" distR="0">
-                <wp:extent cx="808990" cy="461010"/>
-                <wp:effectExtent l="0" t="0" r="0" b="0"/>
-                <wp:docPr id="5" name="Picture" descr=""/>
-                <wp:cNvGraphicFramePr>
-                  <a:graphicFrameLocks xmlns:a="http://schemas.openxmlformats.org/drawingml/2006/main" noChangeAspect="1"/>
-                </wp:cNvGraphicFramePr>
-                <a:graphic xmlns:a="http://schemas.openxmlformats.org/drawingml/2006/main">
-                  <a:graphicData uri="http://schemas.openxmlformats.org/drawingml/2006/picture">
-                    <pic:pic xmlns:pic="http://schemas.openxmlformats.org/drawingml/2006/picture">
-                      <pic:nvPicPr>
-                        <pic:cNvPr id="5" name="Picture" descr=""/>
-                        <pic:cNvPicPr>
-                          <a:picLocks noChangeAspect="1" noChangeArrowheads="1"/>
-                        </pic:cNvPicPr>
-                      </pic:nvPicPr>
-                      <pic:blipFill>
-                        <a:blip r:embed="rId2"/>
-                        <a:stretch>
-                          <a:fillRect/>
-                        </a:stretch>
-                      </pic:blipFill>
-                      <pic:spPr bwMode="auto">
-                        <a:xfrm>
-                          <a:off x="0" y="0"/>
-                          <a:ext cx="808990" cy="461010"/>
-                        </a:xfrm>
-                        <a:prstGeom prst="rect">
-                          <a:avLst/>
-                        </a:prstGeom>
-                        <a:noFill/>
-                        <a:ln w="9525">
-                          <a:noFill/>
-                          <a:miter lim="800000"/>
-                          <a:headEnd/>
-                          <a:tailEnd/>
-                        </a:ln>
-                      </pic:spPr>
-                    </pic:pic>
-                  </a:graphicData>
-                </a:graphic>
-              </wp:inline>
-            </w:drawing>
-          </w:r>
-          <w:r/>
-        </w:p>
-        <w:p>
-          <w:pPr>
-            <w:pStyle w:val="Normal"/>
-            <w:tabs>
-              <w:tab w:val="left" w:pos="567" w:leader="none"/>
-            </w:tabs>
-            <w:jc w:val="center"/>
-            <w:rPr>
-              <w:sz w:val="15"/>
-              <w:sz w:val="15"/>
-              <w:szCs w:val="15"/>
-              <w:rFonts w:ascii="Arial" w:hAnsi="Arial" w:eastAsia="Batang;바탕" w:cs="Arial"/>
-              <w:color w:val="00000A"/>
-              <w:lang w:val="es-ES" w:eastAsia="zh-CN" w:bidi="ar-SA"/>
-            </w:rPr>
-          </w:pPr>
-          <w:r>
-            <w:rPr>
-              <w:rFonts w:eastAsia="Batang;바탕" w:cs="Arial"/>
-              <w:color w:val="00000A"/>
-              <w:sz w:val="15"/>
-              <w:szCs w:val="15"/>
-              <w:lang w:val="es-ES" w:eastAsia="zh-CN" w:bidi="ar-SA"/>
-            </w:rPr>
-          </w:r>
-          <w:r/>
-        </w:p>
-        <w:p>
-          <w:pPr>
-            <w:pStyle w:val="Normal"/>
-            <w:tabs>
-              <w:tab w:val="left" w:pos="567" w:leader="none"/>
-            </w:tabs>
-            <w:jc w:val="center"/>
-            <w:rPr>
-              <w:sz w:val="17"/>
-              <w:b/>
-              <w:sz w:val="17"/>
-              <w:b/>
-              <w:szCs w:val="17"/>
-              <w:rFonts w:cs="Arial"/>
-            </w:rPr>
-          </w:pPr>
-          <w:r>
-            <w:rPr>
-              <w:rFonts w:cs="Arial"/>
-              <w:b/>
-              <w:sz w:val="17"/>
-              <w:szCs w:val="17"/>
-            </w:rPr>
-            <w:t>IES MARE NOSTRUM</w:t>
-          </w:r>
-          <w:r/>
-        </w:p>
-        <w:p>
-          <w:pPr>
-            <w:pStyle w:val="Normal"/>
-            <w:tabs>
-              <w:tab w:val="left" w:pos="567" w:leader="none"/>
-            </w:tabs>
-            <w:jc w:val="center"/>
-            <w:rPr>
-              <w:sz w:val="17"/>
-              <w:b/>
-              <w:sz w:val="17"/>
-              <w:b/>
-              <w:szCs w:val="17"/>
-              <w:rFonts w:cs="Arial"/>
-            </w:rPr>
-          </w:pPr>
-          <w:r>
-            <w:rPr>
-              <w:rFonts w:cs="Arial"/>
-              <w:b/>
-              <w:sz w:val="17"/>
-              <w:szCs w:val="17"/>
-            </w:rPr>
-            <w:t>ALICANTE</w:t>
-          </w:r>
-          <w:r/>
-        </w:p>
-      </w:tc>
-      <w:tc>
-        <w:tcPr>
-          <w:tcW w:w="4458" w:type="dxa"/>
-          <w:tcBorders>
-            <w:top w:val="single" w:sz="8" w:space="0" w:color="000001"/>
-            <w:left w:val="single" w:sz="8" w:space="0" w:color="000001"/>
-            <w:bottom w:val="single" w:sz="4" w:space="0" w:color="000001"/>
-            <w:insideH w:val="single" w:sz="4" w:space="0" w:color="000001"/>
-          </w:tcBorders>
-          <w:shd w:fill="auto" w:val="clear"/>
-          <w:tcMar>
-            <w:left w:w="21" w:type="dxa"/>
-          </w:tcMar>
-          <w:vAlign w:val="center"/>
-        </w:tcPr>
-        <w:p>
-          <w:pPr>
-            <w:pStyle w:val="Normal"/>
-            <w:tabs>
-              <w:tab w:val="left" w:pos="567" w:leader="none"/>
-            </w:tabs>
-            <w:jc w:val="center"/>
-            <w:rPr>
-              <w:sz w:val="21"/>
-              <w:b/>
-              <w:sz w:val="21"/>
-              <w:b/>
-              <w:szCs w:val="21"/>
-              <w:rFonts w:cs="Arial"/>
-            </w:rPr>
-          </w:pPr>
-          <w:r>
-            <w:rPr>
-              <w:rFonts w:cs="Arial"/>
-              <w:b/>
-              <w:sz w:val="21"/>
-              <w:szCs w:val="21"/>
-            </w:rPr>
-            <w:t>REGISTROS DEL SISTEMA</w:t>
-          </w:r>
-          <w:r/>
-        </w:p>
-      </w:tc>
-      <w:tc>
-        <w:tcPr>
-          <w:tcW w:w="2150" w:type="dxa"/>
-          <w:gridSpan w:val="2"/>
-          <w:tcBorders>
-            <w:top w:val="single" w:sz="8" w:space="0" w:color="000001"/>
-            <w:left w:val="single" w:sz="8" w:space="0" w:color="000001"/>
-            <w:bottom w:val="single" w:sz="8" w:space="0" w:color="000001"/>
-            <w:right w:val="single" w:sz="8" w:space="0" w:color="000001"/>
-            <w:insideH w:val="single" w:sz="8" w:space="0" w:color="000001"/>
-            <w:insideV w:val="single" w:sz="8" w:space="0" w:color="000001"/>
-          </w:tcBorders>
-          <w:shd w:fill="auto" w:val="clear"/>
-          <w:tcMar>
-            <w:left w:w="21" w:type="dxa"/>
-          </w:tcMar>
-          <w:vAlign w:val="center"/>
-        </w:tcPr>
-        <w:p>
-          <w:pPr>
-            <w:pStyle w:val="Normal"/>
-            <w:jc w:val="center"/>
-            <w:rPr>
-              <w:sz w:val="28"/>
-              <w:b/>
-              <w:sz w:val="28"/>
-              <w:b/>
-              <w:szCs w:val="28"/>
-              <w:rFonts w:ascii="Arial Narrow" w:hAnsi="Arial Narrow" w:cs="Arial Narrow"/>
-            </w:rPr>
-          </w:pPr>
-          <w:r>
-            <w:rPr>
-              <w:rFonts w:cs="Arial Narrow" w:ascii="Arial Narrow" w:hAnsi="Arial Narrow"/>
-              <w:b/>
-              <w:sz w:val="28"/>
-              <w:szCs w:val="28"/>
-            </w:rPr>
-            <w:t>MD020865</w:t>
-          </w:r>
-          <w:r/>
-        </w:p>
-      </w:tc>
-    </w:tr>
-    <w:tr>
-      <w:trPr>
-        <w:trHeight w:val="944" w:hRule="atLeast"/>
-        <w:cantSplit w:val="true"/>
-      </w:trPr>
-      <w:tc>
-        <w:tcPr>
-          <w:tcW w:w="1670" w:type="dxa"/>
-          <w:tcBorders/>
-          <w:shd w:fill="auto" w:val="clear"/>
-        </w:tcPr>
-        <w:p>
-          <w:pPr>
-            <w:pStyle w:val="Normal"/>
-            <w:tabs>
-              <w:tab w:val="left" w:pos="567" w:leader="none"/>
-            </w:tabs>
-            <w:jc w:val="center"/>
-            <w:rPr>
-              <w:sz w:val="15"/>
-              <w:b/>
-              <w:sz w:val="15"/>
-              <w:b/>
-              <w:szCs w:val="15"/>
-              <w:rFonts w:ascii="Roman;Times New Roman" w:hAnsi="Roman;Times New Roman" w:eastAsia="Batang;바탕" w:cs="Roman;Times New Roman"/>
-              <w:color w:val="00000A"/>
-              <w:lang w:val="es-ES" w:eastAsia="zh-CN" w:bidi="ar-SA"/>
-            </w:rPr>
-          </w:pPr>
-          <w:r>
-            <w:rPr>
-              <w:rFonts w:eastAsia="Batang;바탕" w:cs="Roman;Times New Roman" w:ascii="Roman;Times New Roman" w:hAnsi="Roman;Times New Roman"/>
-              <w:b/>
-              <w:color w:val="00000A"/>
-              <w:sz w:val="15"/>
-              <w:szCs w:val="15"/>
-              <w:lang w:val="es-ES" w:eastAsia="zh-CN" w:bidi="ar-SA"/>
-            </w:rPr>
-          </w:r>
-          <w:r/>
-        </w:p>
-      </w:tc>
-      <w:tc>
-        <w:tcPr>
-          <w:tcW w:w="2085" w:type="dxa"/>
-          <w:tcBorders/>
-          <w:shd w:fill="auto" w:val="clear"/>
-        </w:tcPr>
-        <w:p>
-          <w:pPr>
-            <w:pStyle w:val="Normal"/>
-            <w:tabs>
-              <w:tab w:val="left" w:pos="567" w:leader="none"/>
-            </w:tabs>
-            <w:jc w:val="center"/>
-            <w:rPr>
-              <w:sz w:val="21"/>
-              <w:sz w:val="21"/>
-              <w:szCs w:val="21"/>
-              <w:rFonts w:ascii="Arial" w:hAnsi="Arial" w:eastAsia="Batang;바탕" w:cs="Arial"/>
-              <w:color w:val="00000A"/>
-              <w:lang w:val="es-ES" w:eastAsia="zh-CN" w:bidi="ar-SA"/>
-            </w:rPr>
-          </w:pPr>
-          <w:r>
-            <w:rPr>
-              <w:rFonts w:eastAsia="Batang;바탕" w:cs="Arial"/>
-              <w:color w:val="00000A"/>
-              <w:sz w:val="21"/>
-              <w:szCs w:val="21"/>
-              <w:lang w:val="es-ES" w:eastAsia="zh-CN" w:bidi="ar-SA"/>
-            </w:rPr>
-          </w:r>
-          <w:r/>
-        </w:p>
-      </w:tc>
-      <w:tc>
-        <w:tcPr>
-          <w:tcW w:w="4458" w:type="dxa"/>
-          <w:tcBorders>
-            <w:top w:val="single" w:sz="4" w:space="0" w:color="000001"/>
-            <w:left w:val="single" w:sz="8" w:space="0" w:color="000001"/>
-            <w:bottom w:val="single" w:sz="8" w:space="0" w:color="000001"/>
-            <w:insideH w:val="single" w:sz="8" w:space="0" w:color="000001"/>
-          </w:tcBorders>
-          <w:shd w:fill="auto" w:val="clear"/>
-          <w:tcMar>
-            <w:left w:w="21" w:type="dxa"/>
-          </w:tcMar>
-          <w:vAlign w:val="center"/>
-        </w:tcPr>
-        <w:p>
-          <w:pPr>
-            <w:pStyle w:val="Normal"/>
-            <w:tabs>
-              <w:tab w:val="left" w:pos="567" w:leader="none"/>
-            </w:tabs>
-            <w:jc w:val="center"/>
-            <w:rPr>
-              <w:sz w:val="27"/>
-              <w:b/>
-              <w:sz w:val="27"/>
-              <w:b/>
-              <w:szCs w:val="27"/>
-              <w:rFonts w:cs="Arial"/>
-            </w:rPr>
-          </w:pPr>
-          <w:r>
-            <w:rPr>
-              <w:rFonts w:cs="Arial"/>
-              <w:b/>
-              <w:sz w:val="27"/>
-              <w:szCs w:val="27"/>
-            </w:rPr>
-            <w:t>HOJA DE SALIDA DE TUTORES</w:t>
-          </w:r>
-          <w:r/>
-        </w:p>
-      </w:tc>
-      <w:tc>
-        <w:tcPr>
-          <w:tcW w:w="1004" w:type="dxa"/>
-          <w:tcBorders>
-            <w:top w:val="single" w:sz="8" w:space="0" w:color="000001"/>
-            <w:left w:val="single" w:sz="8" w:space="0" w:color="000001"/>
-            <w:bottom w:val="single" w:sz="8" w:space="0" w:color="000001"/>
-            <w:insideH w:val="single" w:sz="8" w:space="0" w:color="000001"/>
-          </w:tcBorders>
-          <w:shd w:fill="auto" w:val="clear"/>
-          <w:tcMar>
-            <w:left w:w="21" w:type="dxa"/>
-          </w:tcMar>
-        </w:tcPr>
-        <w:p>
-          <w:pPr>
-            <w:pStyle w:val="Normal"/>
-            <w:jc w:val="center"/>
-            <w:rPr>
-              <w:sz w:val="17"/>
-              <w:sz w:val="17"/>
-              <w:szCs w:val="17"/>
-              <w:rFonts w:ascii="Arial Narrow" w:hAnsi="Arial Narrow" w:cs="Arial Narrow"/>
-            </w:rPr>
-          </w:pPr>
-          <w:r>
-            <w:rPr>
-              <w:rFonts w:cs="Arial Narrow" w:ascii="Arial Narrow" w:hAnsi="Arial Narrow"/>
-              <w:sz w:val="17"/>
-              <w:szCs w:val="17"/>
-            </w:rPr>
-            <w:t>Revisión</w:t>
-          </w:r>
-          <w:r/>
-        </w:p>
-        <w:p>
-          <w:pPr>
-            <w:pStyle w:val="Normal"/>
-            <w:jc w:val="center"/>
-            <w:rPr>
-              <w:sz w:val="17"/>
-              <w:sz w:val="17"/>
-              <w:szCs w:val="17"/>
-              <w:rFonts w:ascii="Arial Narrow" w:hAnsi="Arial Narrow" w:eastAsia="Batang;바탕" w:cs="Arial Narrow"/>
-              <w:color w:val="00000A"/>
-              <w:lang w:val="es-ES" w:eastAsia="zh-CN" w:bidi="ar-SA"/>
-            </w:rPr>
           </w:pPr>
           <w:r>
             <w:rPr>
               <w:rFonts w:eastAsia="Batang;바탕" w:cs="Arial Narrow" w:ascii="Arial Narrow" w:hAnsi="Arial Narrow"/>
+              <w:b/>
               <w:color w:val="00000A"/>
               <w:sz w:val="17"/>
               <w:szCs w:val="17"/>
               <w:lang w:val="es-ES" w:eastAsia="zh-CN" w:bidi="ar-SA"/>
             </w:rPr>
-          </w:r>
-          <w:r/>
-        </w:p>
-        <w:p>
-          <w:pPr>
-            <w:pStyle w:val="Normal"/>
-            <w:jc w:val="center"/>
-            <w:rPr>
-              <w:sz w:val="17"/>
-              <w:b/>
-              <w:sz w:val="17"/>
-              <w:b/>
-              <w:szCs w:val="17"/>
-              <w:rFonts w:ascii="Arial Narrow" w:hAnsi="Arial Narrow" w:cs="Arial Narrow"/>
-            </w:rPr>
-          </w:pPr>
-          <w:r>
-            <w:rPr>
-              <w:rFonts w:cs="Arial Narrow" w:ascii="Arial Narrow" w:hAnsi="Arial Narrow"/>
-              <w:b/>
-              <w:sz w:val="17"/>
-              <w:szCs w:val="17"/>
-            </w:rPr>
-            <w:t>1E</w:t>
-          </w:r>
-          <w:r/>
-        </w:p>
-      </w:tc>
-      <w:tc>
-        <w:tcPr>
-          <w:tcW w:w="1146" w:type="dxa"/>
-          <w:tcBorders>
-            <w:top w:val="single" w:sz="8" w:space="0" w:color="000001"/>
-            <w:left w:val="single" w:sz="8" w:space="0" w:color="000001"/>
-            <w:bottom w:val="single" w:sz="8" w:space="0" w:color="000001"/>
-            <w:right w:val="single" w:sz="8" w:space="0" w:color="000001"/>
-            <w:insideH w:val="single" w:sz="8" w:space="0" w:color="000001"/>
-            <w:insideV w:val="single" w:sz="8" w:space="0" w:color="000001"/>
-          </w:tcBorders>
-          <w:shd w:fill="auto" w:val="clear"/>
-          <w:tcMar>
-            <w:left w:w="21" w:type="dxa"/>
-          </w:tcMar>
-        </w:tcPr>
-        <w:p>
-          <w:pPr>
-            <w:pStyle w:val="Normal"/>
-            <w:jc w:val="center"/>
-            <w:rPr>
-              <w:sz w:val="17"/>
-              <w:sz w:val="17"/>
-              <w:szCs w:val="17"/>
-              <w:rFonts w:ascii="Arial Narrow" w:hAnsi="Arial Narrow" w:cs="Arial Narrow"/>
-            </w:rPr>
-          </w:pPr>
-          <w:r>
-            <w:rPr>
-              <w:rFonts w:cs="Arial Narrow" w:ascii="Arial Narrow" w:hAnsi="Arial Narrow"/>
-              <w:sz w:val="17"/>
-              <w:szCs w:val="17"/>
-            </w:rPr>
-            <w:t>Página</w:t>
-          </w:r>
-          <w:r/>
-        </w:p>
-        <w:p>
-          <w:pPr>
-            <w:pStyle w:val="Normal"/>
-            <w:jc w:val="center"/>
-            <w:rPr>
-              <w:sz w:val="17"/>
-              <w:sz w:val="17"/>
-              <w:szCs w:val="17"/>
-              <w:rFonts w:ascii="Arial Narrow" w:hAnsi="Arial Narrow" w:eastAsia="Batang;바탕" w:cs="Arial Narrow"/>
-              <w:color w:val="00000A"/>
-              <w:lang w:val="es-ES" w:eastAsia="zh-CN" w:bidi="ar-SA"/>
-            </w:rPr>
-          </w:pPr>
-          <w:r>
-            <w:rPr>
-              <w:rFonts w:eastAsia="Batang;바탕" w:cs="Arial Narrow" w:ascii="Arial Narrow" w:hAnsi="Arial Narrow"/>
-              <w:color w:val="00000A"/>
-              <w:sz w:val="17"/>
-              <w:szCs w:val="17"/>
-              <w:lang w:val="es-ES" w:eastAsia="zh-CN" w:bidi="ar-SA"/>
-            </w:rPr>
-          </w:r>
-          <w:r/>
-        </w:p>
-        <w:p>
-          <w:pPr>
-            <w:pStyle w:val="Normal"/>
-            <w:jc w:val="center"/>
-            <w:rPr>
-              <w:sz w:val="17"/>
-              <w:sz w:val="17"/>
-              <w:szCs w:val="17"/>
-              <w:rFonts w:cs="Arial Narrow"/>
-            </w:rPr>
-          </w:pPr>
-          <w:r>
-            <w:rPr/>
             <w:fldChar w:fldCharType="begin"/>
           </w:r>
           <w:r>
@@ -2795,27 +2246,36 @@
           <w:r>
             <w:rPr>
               <w:rStyle w:val="Nmerodepgina"/>
-              <w:rFonts w:eastAsia="Arial Narrow" w:cs="Arial Narrow" w:ascii="Arial Narrow" w:hAnsi="Arial Narrow"/>
+              <w:rFonts w:eastAsia="Batang;바탕" w:cs="Arial Narrow" w:ascii="Arial Narrow" w:hAnsi="Arial Narrow"/>
+              <w:b/>
+              <w:color w:val="00000A"/>
               <w:sz w:val="17"/>
               <w:szCs w:val="17"/>
+              <w:lang w:val="es-ES" w:eastAsia="zh-CN" w:bidi="ar-SA"/>
             </w:rPr>
             <w:t xml:space="preserve"> </w:t>
           </w:r>
           <w:r>
             <w:rPr>
               <w:rStyle w:val="Nmerodepgina"/>
-              <w:rFonts w:cs="Arial Narrow" w:ascii="Arial Narrow" w:hAnsi="Arial Narrow"/>
+              <w:rFonts w:eastAsia="Batang;바탕" w:cs="Arial Narrow" w:ascii="Arial Narrow" w:hAnsi="Arial Narrow"/>
+              <w:b/>
+              <w:color w:val="00000A"/>
               <w:sz w:val="17"/>
               <w:szCs w:val="17"/>
+              <w:lang w:val="es-ES" w:eastAsia="zh-CN" w:bidi="ar-SA"/>
             </w:rPr>
             <w:t xml:space="preserve">de </w:t>
           </w:r>
           <w:r>
             <w:rPr>
               <w:rStyle w:val="Nmerodepgina"/>
-              <w:rFonts w:cs="Arial Narrow" w:ascii="Arial Narrow" w:hAnsi="Arial Narrow"/>
+              <w:rFonts w:eastAsia="Batang;바탕" w:cs="Arial Narrow" w:ascii="Arial Narrow" w:hAnsi="Arial Narrow"/>
+              <w:b/>
+              <w:color w:val="00000A"/>
               <w:sz w:val="17"/>
               <w:szCs w:val="17"/>
+              <w:lang w:val="es-ES" w:eastAsia="zh-CN" w:bidi="ar-SA"/>
             </w:rPr>
             <w:fldChar w:fldCharType="begin"/>
           </w:r>
@@ -3538,6 +2998,12 @@
       <w:sz w:val="20"/>
     </w:rPr>
   </w:style>
+  <w:style w:type="character" w:styleId="Vietas">
+    <w:name w:val="Viñetas"/>
+    <w:rPr>
+      <w:rFonts w:ascii="OpenSymbol" w:hAnsi="OpenSymbol" w:eastAsia="OpenSymbol" w:cs="OpenSymbol"/>
+    </w:rPr>
+  </w:style>
   <w:style w:type="paragraph" w:styleId="Encabezado">
     <w:name w:val="Encabezado"/>
     <w:basedOn w:val="Normal"/>

</xml_diff>